<commit_message>
Committing changes suggested in LINKBUG-169
</commit_message>
<xml_diff>
--- a/configuration/Cybersource cartridge integration document_ver_1.0.0.3.docx
+++ b/configuration/Cybersource cartridge integration document_ver_1.0.0.3.docx
@@ -231,7 +231,7 @@
         <w:rPr>
           <w:noProof/>
         </w:rPr>
-        <w:instrText xml:space="preserve"> PAGEREF _Toc346139871 \h </w:instrText>
+        <w:instrText xml:space="preserve"> PAGEREF _Toc346225423 \h </w:instrText>
       </w:r>
       <w:r>
         <w:rPr>
@@ -290,7 +290,7 @@
         <w:rPr>
           <w:noProof/>
         </w:rPr>
-        <w:instrText xml:space="preserve"> PAGEREF _Toc346139872 \h </w:instrText>
+        <w:instrText xml:space="preserve"> PAGEREF _Toc346225424 \h </w:instrText>
       </w:r>
       <w:r>
         <w:rPr>
@@ -348,7 +348,7 @@
         <w:rPr>
           <w:noProof/>
         </w:rPr>
-        <w:instrText xml:space="preserve"> PAGEREF _Toc346139873 \h </w:instrText>
+        <w:instrText xml:space="preserve"> PAGEREF _Toc346225425 \h </w:instrText>
       </w:r>
       <w:r>
         <w:rPr>
@@ -406,7 +406,7 @@
         <w:rPr>
           <w:noProof/>
         </w:rPr>
-        <w:instrText xml:space="preserve"> PAGEREF _Toc346139874 \h </w:instrText>
+        <w:instrText xml:space="preserve"> PAGEREF _Toc346225426 \h </w:instrText>
       </w:r>
       <w:r>
         <w:rPr>
@@ -464,7 +464,7 @@
         <w:rPr>
           <w:noProof/>
         </w:rPr>
-        <w:instrText xml:space="preserve"> PAGEREF _Toc346139875 \h </w:instrText>
+        <w:instrText xml:space="preserve"> PAGEREF _Toc346225427 \h </w:instrText>
       </w:r>
       <w:r>
         <w:rPr>
@@ -522,7 +522,7 @@
         <w:rPr>
           <w:noProof/>
         </w:rPr>
-        <w:instrText xml:space="preserve"> PAGEREF _Toc346139876 \h </w:instrText>
+        <w:instrText xml:space="preserve"> PAGEREF _Toc346225428 \h </w:instrText>
       </w:r>
       <w:r>
         <w:rPr>
@@ -580,7 +580,7 @@
         <w:rPr>
           <w:noProof/>
         </w:rPr>
-        <w:instrText xml:space="preserve"> PAGEREF _Toc346139877 \h </w:instrText>
+        <w:instrText xml:space="preserve"> PAGEREF _Toc346225429 \h </w:instrText>
       </w:r>
       <w:r>
         <w:rPr>
@@ -638,7 +638,7 @@
         <w:rPr>
           <w:noProof/>
         </w:rPr>
-        <w:instrText xml:space="preserve"> PAGEREF _Toc346139878 \h </w:instrText>
+        <w:instrText xml:space="preserve"> PAGEREF _Toc346225430 \h </w:instrText>
       </w:r>
       <w:r>
         <w:rPr>
@@ -696,7 +696,7 @@
         <w:rPr>
           <w:noProof/>
         </w:rPr>
-        <w:instrText xml:space="preserve"> PAGEREF _Toc346139879 \h </w:instrText>
+        <w:instrText xml:space="preserve"> PAGEREF _Toc346225431 \h </w:instrText>
       </w:r>
       <w:r>
         <w:rPr>
@@ -754,7 +754,7 @@
         <w:rPr>
           <w:noProof/>
         </w:rPr>
-        <w:instrText xml:space="preserve"> PAGEREF _Toc346139880 \h </w:instrText>
+        <w:instrText xml:space="preserve"> PAGEREF _Toc346225432 \h </w:instrText>
       </w:r>
       <w:r>
         <w:rPr>
@@ -812,7 +812,7 @@
         <w:rPr>
           <w:noProof/>
         </w:rPr>
-        <w:instrText xml:space="preserve"> PAGEREF _Toc346139881 \h </w:instrText>
+        <w:instrText xml:space="preserve"> PAGEREF _Toc346225433 \h </w:instrText>
       </w:r>
       <w:r>
         <w:rPr>
@@ -870,7 +870,7 @@
         <w:rPr>
           <w:noProof/>
         </w:rPr>
-        <w:instrText xml:space="preserve"> PAGEREF _Toc346139882 \h </w:instrText>
+        <w:instrText xml:space="preserve"> PAGEREF _Toc346225434 \h </w:instrText>
       </w:r>
       <w:r>
         <w:rPr>
@@ -928,7 +928,7 @@
         <w:rPr>
           <w:noProof/>
         </w:rPr>
-        <w:instrText xml:space="preserve"> PAGEREF _Toc346139883 \h </w:instrText>
+        <w:instrText xml:space="preserve"> PAGEREF _Toc346225435 \h </w:instrText>
       </w:r>
       <w:r>
         <w:rPr>
@@ -986,7 +986,7 @@
         <w:rPr>
           <w:noProof/>
         </w:rPr>
-        <w:instrText xml:space="preserve"> PAGEREF _Toc346139884 \h </w:instrText>
+        <w:instrText xml:space="preserve"> PAGEREF _Toc346225436 \h </w:instrText>
       </w:r>
       <w:r>
         <w:rPr>
@@ -1044,7 +1044,7 @@
         <w:rPr>
           <w:noProof/>
         </w:rPr>
-        <w:instrText xml:space="preserve"> PAGEREF _Toc346139885 \h </w:instrText>
+        <w:instrText xml:space="preserve"> PAGEREF _Toc346225437 \h </w:instrText>
       </w:r>
       <w:r>
         <w:rPr>
@@ -1102,7 +1102,7 @@
         <w:rPr>
           <w:noProof/>
         </w:rPr>
-        <w:instrText xml:space="preserve"> PAGEREF _Toc346139886 \h </w:instrText>
+        <w:instrText xml:space="preserve"> PAGEREF _Toc346225438 \h </w:instrText>
       </w:r>
       <w:r>
         <w:rPr>
@@ -1160,7 +1160,7 @@
         <w:rPr>
           <w:noProof/>
         </w:rPr>
-        <w:instrText xml:space="preserve"> PAGEREF _Toc346139887 \h </w:instrText>
+        <w:instrText xml:space="preserve"> PAGEREF _Toc346225439 \h </w:instrText>
       </w:r>
       <w:r>
         <w:rPr>
@@ -1218,7 +1218,7 @@
         <w:rPr>
           <w:noProof/>
         </w:rPr>
-        <w:instrText xml:space="preserve"> PAGEREF _Toc346139888 \h </w:instrText>
+        <w:instrText xml:space="preserve"> PAGEREF _Toc346225440 \h </w:instrText>
       </w:r>
       <w:r>
         <w:rPr>
@@ -1276,7 +1276,7 @@
         <w:rPr>
           <w:noProof/>
         </w:rPr>
-        <w:instrText xml:space="preserve"> PAGEREF _Toc346139889 \h </w:instrText>
+        <w:instrText xml:space="preserve"> PAGEREF _Toc346225441 \h </w:instrText>
       </w:r>
       <w:r>
         <w:rPr>
@@ -1334,7 +1334,7 @@
         <w:rPr>
           <w:noProof/>
         </w:rPr>
-        <w:instrText xml:space="preserve"> PAGEREF _Toc346139890 \h </w:instrText>
+        <w:instrText xml:space="preserve"> PAGEREF _Toc346225442 \h </w:instrText>
       </w:r>
       <w:r>
         <w:rPr>
@@ -1392,7 +1392,7 @@
         <w:rPr>
           <w:noProof/>
         </w:rPr>
-        <w:instrText xml:space="preserve"> PAGEREF _Toc346139891 \h </w:instrText>
+        <w:instrText xml:space="preserve"> PAGEREF _Toc346225443 \h </w:instrText>
       </w:r>
       <w:r>
         <w:rPr>
@@ -1450,7 +1450,7 @@
         <w:rPr>
           <w:noProof/>
         </w:rPr>
-        <w:instrText xml:space="preserve"> PAGEREF _Toc346139892 \h </w:instrText>
+        <w:instrText xml:space="preserve"> PAGEREF _Toc346225444 \h </w:instrText>
       </w:r>
       <w:r>
         <w:rPr>
@@ -1508,7 +1508,7 @@
         <w:rPr>
           <w:noProof/>
         </w:rPr>
-        <w:instrText xml:space="preserve"> PAGEREF _Toc346139893 \h </w:instrText>
+        <w:instrText xml:space="preserve"> PAGEREF _Toc346225445 \h </w:instrText>
       </w:r>
       <w:r>
         <w:rPr>
@@ -1567,7 +1567,7 @@
         <w:rPr>
           <w:noProof/>
         </w:rPr>
-        <w:instrText xml:space="preserve"> PAGEREF _Toc346139894 \h </w:instrText>
+        <w:instrText xml:space="preserve"> PAGEREF _Toc346225446 \h </w:instrText>
       </w:r>
       <w:r>
         <w:rPr>
@@ -1625,7 +1625,7 @@
         <w:rPr>
           <w:noProof/>
         </w:rPr>
-        <w:instrText xml:space="preserve"> PAGEREF _Toc346139895 \h </w:instrText>
+        <w:instrText xml:space="preserve"> PAGEREF _Toc346225447 \h </w:instrText>
       </w:r>
       <w:r>
         <w:rPr>
@@ -1683,7 +1683,7 @@
         <w:rPr>
           <w:noProof/>
         </w:rPr>
-        <w:instrText xml:space="preserve"> PAGEREF _Toc346139896 \h </w:instrText>
+        <w:instrText xml:space="preserve"> PAGEREF _Toc346225448 \h </w:instrText>
       </w:r>
       <w:r>
         <w:rPr>
@@ -1741,7 +1741,7 @@
         <w:rPr>
           <w:noProof/>
         </w:rPr>
-        <w:instrText xml:space="preserve"> PAGEREF _Toc346139897 \h </w:instrText>
+        <w:instrText xml:space="preserve"> PAGEREF _Toc346225449 \h </w:instrText>
       </w:r>
       <w:r>
         <w:rPr>
@@ -1799,7 +1799,7 @@
         <w:rPr>
           <w:noProof/>
         </w:rPr>
-        <w:instrText xml:space="preserve"> PAGEREF _Toc346139898 \h </w:instrText>
+        <w:instrText xml:space="preserve"> PAGEREF _Toc346225450 \h </w:instrText>
       </w:r>
       <w:r>
         <w:rPr>
@@ -1857,7 +1857,7 @@
         <w:rPr>
           <w:noProof/>
         </w:rPr>
-        <w:instrText xml:space="preserve"> PAGEREF _Toc346139899 \h </w:instrText>
+        <w:instrText xml:space="preserve"> PAGEREF _Toc346225451 \h </w:instrText>
       </w:r>
       <w:r>
         <w:rPr>
@@ -1915,7 +1915,7 @@
         <w:rPr>
           <w:noProof/>
         </w:rPr>
-        <w:instrText xml:space="preserve"> PAGEREF _Toc346139900 \h </w:instrText>
+        <w:instrText xml:space="preserve"> PAGEREF _Toc346225452 \h </w:instrText>
       </w:r>
       <w:r>
         <w:rPr>
@@ -1973,7 +1973,7 @@
         <w:rPr>
           <w:noProof/>
         </w:rPr>
-        <w:instrText xml:space="preserve"> PAGEREF _Toc346139901 \h </w:instrText>
+        <w:instrText xml:space="preserve"> PAGEREF _Toc346225453 \h </w:instrText>
       </w:r>
       <w:r>
         <w:rPr>
@@ -2031,7 +2031,7 @@
         <w:rPr>
           <w:noProof/>
         </w:rPr>
-        <w:instrText xml:space="preserve"> PAGEREF _Toc346139902 \h </w:instrText>
+        <w:instrText xml:space="preserve"> PAGEREF _Toc346225454 \h </w:instrText>
       </w:r>
       <w:r>
         <w:rPr>
@@ -2089,7 +2089,7 @@
         <w:rPr>
           <w:noProof/>
         </w:rPr>
-        <w:instrText xml:space="preserve"> PAGEREF _Toc346139903 \h </w:instrText>
+        <w:instrText xml:space="preserve"> PAGEREF _Toc346225455 \h </w:instrText>
       </w:r>
       <w:r>
         <w:rPr>
@@ -2147,7 +2147,7 @@
         <w:rPr>
           <w:noProof/>
         </w:rPr>
-        <w:instrText xml:space="preserve"> PAGEREF _Toc346139904 \h </w:instrText>
+        <w:instrText xml:space="preserve"> PAGEREF _Toc346225456 \h </w:instrText>
       </w:r>
       <w:r>
         <w:rPr>
@@ -2205,7 +2205,7 @@
         <w:rPr>
           <w:noProof/>
         </w:rPr>
-        <w:instrText xml:space="preserve"> PAGEREF _Toc346139905 \h </w:instrText>
+        <w:instrText xml:space="preserve"> PAGEREF _Toc346225457 \h </w:instrText>
       </w:r>
       <w:r>
         <w:rPr>
@@ -2263,7 +2263,7 @@
         <w:rPr>
           <w:noProof/>
         </w:rPr>
-        <w:instrText xml:space="preserve"> PAGEREF _Toc346139906 \h </w:instrText>
+        <w:instrText xml:space="preserve"> PAGEREF _Toc346225458 \h </w:instrText>
       </w:r>
       <w:r>
         <w:rPr>
@@ -2321,7 +2321,7 @@
         <w:rPr>
           <w:noProof/>
         </w:rPr>
-        <w:instrText xml:space="preserve"> PAGEREF _Toc346139907 \h </w:instrText>
+        <w:instrText xml:space="preserve"> PAGEREF _Toc346225459 \h </w:instrText>
       </w:r>
       <w:r>
         <w:rPr>
@@ -2379,7 +2379,7 @@
         <w:rPr>
           <w:noProof/>
         </w:rPr>
-        <w:instrText xml:space="preserve"> PAGEREF _Toc346139908 \h </w:instrText>
+        <w:instrText xml:space="preserve"> PAGEREF _Toc346225460 \h </w:instrText>
       </w:r>
       <w:r>
         <w:rPr>
@@ -2437,7 +2437,7 @@
         <w:rPr>
           <w:noProof/>
         </w:rPr>
-        <w:instrText xml:space="preserve"> PAGEREF _Toc346139909 \h </w:instrText>
+        <w:instrText xml:space="preserve"> PAGEREF _Toc346225461 \h </w:instrText>
       </w:r>
       <w:r>
         <w:rPr>
@@ -2495,7 +2495,7 @@
         <w:rPr>
           <w:noProof/>
         </w:rPr>
-        <w:instrText xml:space="preserve"> PAGEREF _Toc346139910 \h </w:instrText>
+        <w:instrText xml:space="preserve"> PAGEREF _Toc346225462 \h </w:instrText>
       </w:r>
       <w:r>
         <w:rPr>
@@ -2553,7 +2553,7 @@
         <w:rPr>
           <w:noProof/>
         </w:rPr>
-        <w:instrText xml:space="preserve"> PAGEREF _Toc346139911 \h </w:instrText>
+        <w:instrText xml:space="preserve"> PAGEREF _Toc346225463 \h </w:instrText>
       </w:r>
       <w:r>
         <w:rPr>
@@ -2612,7 +2612,7 @@
         <w:rPr>
           <w:noProof/>
         </w:rPr>
-        <w:instrText xml:space="preserve"> PAGEREF _Toc346139912 \h </w:instrText>
+        <w:instrText xml:space="preserve"> PAGEREF _Toc346225464 \h </w:instrText>
       </w:r>
       <w:r>
         <w:rPr>
@@ -2670,7 +2670,7 @@
         <w:rPr>
           <w:noProof/>
         </w:rPr>
-        <w:instrText xml:space="preserve"> PAGEREF _Toc346139913 \h </w:instrText>
+        <w:instrText xml:space="preserve"> PAGEREF _Toc346225465 \h </w:instrText>
       </w:r>
       <w:r>
         <w:rPr>
@@ -2728,7 +2728,7 @@
         <w:rPr>
           <w:noProof/>
         </w:rPr>
-        <w:instrText xml:space="preserve"> PAGEREF _Toc346139914 \h </w:instrText>
+        <w:instrText xml:space="preserve"> PAGEREF _Toc346225466 \h </w:instrText>
       </w:r>
       <w:r>
         <w:rPr>
@@ -2786,7 +2786,7 @@
         <w:rPr>
           <w:noProof/>
         </w:rPr>
-        <w:instrText xml:space="preserve"> PAGEREF _Toc346139915 \h </w:instrText>
+        <w:instrText xml:space="preserve"> PAGEREF _Toc346225467 \h </w:instrText>
       </w:r>
       <w:r>
         <w:rPr>
@@ -2844,7 +2844,7 @@
         <w:rPr>
           <w:noProof/>
         </w:rPr>
-        <w:instrText xml:space="preserve"> PAGEREF _Toc346139916 \h </w:instrText>
+        <w:instrText xml:space="preserve"> PAGEREF _Toc346225468 \h </w:instrText>
       </w:r>
       <w:r>
         <w:rPr>
@@ -2903,7 +2903,7 @@
         <w:rPr>
           <w:noProof/>
         </w:rPr>
-        <w:instrText xml:space="preserve"> PAGEREF _Toc346139917 \h </w:instrText>
+        <w:instrText xml:space="preserve"> PAGEREF _Toc346225469 \h </w:instrText>
       </w:r>
       <w:r>
         <w:rPr>
@@ -2961,7 +2961,7 @@
         <w:rPr>
           <w:noProof/>
         </w:rPr>
-        <w:instrText xml:space="preserve"> PAGEREF _Toc346139918 \h </w:instrText>
+        <w:instrText xml:space="preserve"> PAGEREF _Toc346225470 \h </w:instrText>
       </w:r>
       <w:r>
         <w:rPr>
@@ -3019,7 +3019,7 @@
         <w:rPr>
           <w:noProof/>
         </w:rPr>
-        <w:instrText xml:space="preserve"> PAGEREF _Toc346139919 \h </w:instrText>
+        <w:instrText xml:space="preserve"> PAGEREF _Toc346225471 \h </w:instrText>
       </w:r>
       <w:r>
         <w:rPr>
@@ -3077,7 +3077,7 @@
         <w:rPr>
           <w:noProof/>
         </w:rPr>
-        <w:instrText xml:space="preserve"> PAGEREF _Toc346139920 \h </w:instrText>
+        <w:instrText xml:space="preserve"> PAGEREF _Toc346225472 \h </w:instrText>
       </w:r>
       <w:r>
         <w:rPr>
@@ -3135,7 +3135,7 @@
         <w:rPr>
           <w:noProof/>
         </w:rPr>
-        <w:instrText xml:space="preserve"> PAGEREF _Toc346139921 \h </w:instrText>
+        <w:instrText xml:space="preserve"> PAGEREF _Toc346225473 \h </w:instrText>
       </w:r>
       <w:r>
         <w:rPr>
@@ -3194,7 +3194,7 @@
         <w:rPr>
           <w:noProof/>
         </w:rPr>
-        <w:instrText xml:space="preserve"> PAGEREF _Toc346139922 \h </w:instrText>
+        <w:instrText xml:space="preserve"> PAGEREF _Toc346225474 \h </w:instrText>
       </w:r>
       <w:r>
         <w:rPr>
@@ -3252,7 +3252,7 @@
         <w:rPr>
           <w:noProof/>
         </w:rPr>
-        <w:instrText xml:space="preserve"> PAGEREF _Toc346139923 \h </w:instrText>
+        <w:instrText xml:space="preserve"> PAGEREF _Toc346225475 \h </w:instrText>
       </w:r>
       <w:r>
         <w:rPr>
@@ -3310,7 +3310,7 @@
         <w:rPr>
           <w:noProof/>
         </w:rPr>
-        <w:instrText xml:space="preserve"> PAGEREF _Toc346139924 \h </w:instrText>
+        <w:instrText xml:space="preserve"> PAGEREF _Toc346225476 \h </w:instrText>
       </w:r>
       <w:r>
         <w:rPr>
@@ -3328,6 +3328,64 @@
           <w:noProof/>
         </w:rPr>
         <w:t>36</w:t>
+      </w:r>
+      <w:r>
+        <w:rPr>
+          <w:noProof/>
+        </w:rPr>
+        <w:fldChar w:fldCharType="end"/>
+      </w:r>
+    </w:p>
+    <w:p>
+      <w:pPr>
+        <w:pStyle w:val="TOC2"/>
+        <w:rPr>
+          <w:rFonts w:asciiTheme="minorHAnsi" w:eastAsiaTheme="minorEastAsia" w:hAnsiTheme="minorHAnsi" w:cstheme="minorBidi"/>
+          <w:noProof/>
+          <w:sz w:val="22"/>
+          <w:szCs w:val="22"/>
+        </w:rPr>
+      </w:pPr>
+      <w:r>
+        <w:rPr>
+          <w:noProof/>
+        </w:rPr>
+        <w:t>Pre Production Steps</w:t>
+      </w:r>
+      <w:r>
+        <w:rPr>
+          <w:noProof/>
+        </w:rPr>
+        <w:tab/>
+      </w:r>
+      <w:r>
+        <w:rPr>
+          <w:noProof/>
+        </w:rPr>
+        <w:fldChar w:fldCharType="begin"/>
+      </w:r>
+      <w:r>
+        <w:rPr>
+          <w:noProof/>
+        </w:rPr>
+        <w:instrText xml:space="preserve"> PAGEREF _Toc346225477 \h </w:instrText>
+      </w:r>
+      <w:r>
+        <w:rPr>
+          <w:noProof/>
+        </w:rPr>
+      </w:r>
+      <w:r>
+        <w:rPr>
+          <w:noProof/>
+        </w:rPr>
+        <w:fldChar w:fldCharType="separate"/>
+      </w:r>
+      <w:r>
+        <w:rPr>
+          <w:noProof/>
+        </w:rPr>
+        <w:t>37</w:t>
       </w:r>
       <w:r>
         <w:rPr>
@@ -3369,7 +3427,7 @@
         <w:rPr>
           <w:noProof/>
         </w:rPr>
-        <w:instrText xml:space="preserve"> PAGEREF _Toc346139925 \h </w:instrText>
+        <w:instrText xml:space="preserve"> PAGEREF _Toc346225478 \h </w:instrText>
       </w:r>
       <w:r>
         <w:rPr>
@@ -3386,7 +3444,7 @@
         <w:rPr>
           <w:noProof/>
         </w:rPr>
-        <w:t>38</w:t>
+        <w:t>39</w:t>
       </w:r>
       <w:r>
         <w:rPr>
@@ -3428,7 +3486,7 @@
         <w:rPr>
           <w:noProof/>
         </w:rPr>
-        <w:instrText xml:space="preserve"> PAGEREF _Toc346139926 \h </w:instrText>
+        <w:instrText xml:space="preserve"> PAGEREF _Toc346225479 \h </w:instrText>
       </w:r>
       <w:r>
         <w:rPr>
@@ -3445,7 +3503,7 @@
         <w:rPr>
           <w:noProof/>
         </w:rPr>
-        <w:t>40</w:t>
+        <w:t>41</w:t>
       </w:r>
       <w:r>
         <w:rPr>
@@ -3486,7 +3544,7 @@
         <w:rPr>
           <w:noProof/>
         </w:rPr>
-        <w:instrText xml:space="preserve"> PAGEREF _Toc346139927 \h </w:instrText>
+        <w:instrText xml:space="preserve"> PAGEREF _Toc346225480 \h </w:instrText>
       </w:r>
       <w:r>
         <w:rPr>
@@ -3503,7 +3561,7 @@
         <w:rPr>
           <w:noProof/>
         </w:rPr>
-        <w:t>40</w:t>
+        <w:t>41</w:t>
       </w:r>
       <w:r>
         <w:rPr>
@@ -3544,7 +3602,7 @@
         <w:rPr>
           <w:noProof/>
         </w:rPr>
-        <w:instrText xml:space="preserve"> PAGEREF _Toc346139928 \h </w:instrText>
+        <w:instrText xml:space="preserve"> PAGEREF _Toc346225481 \h </w:instrText>
       </w:r>
       <w:r>
         <w:rPr>
@@ -3561,7 +3619,7 @@
         <w:rPr>
           <w:noProof/>
         </w:rPr>
-        <w:t>41</w:t>
+        <w:t>42</w:t>
       </w:r>
       <w:r>
         <w:rPr>
@@ -3602,7 +3660,7 @@
         <w:rPr>
           <w:noProof/>
         </w:rPr>
-        <w:instrText xml:space="preserve"> PAGEREF _Toc346139929 \h </w:instrText>
+        <w:instrText xml:space="preserve"> PAGEREF _Toc346225482 \h </w:instrText>
       </w:r>
       <w:r>
         <w:rPr>
@@ -3619,7 +3677,7 @@
         <w:rPr>
           <w:noProof/>
         </w:rPr>
-        <w:t>41</w:t>
+        <w:t>42</w:t>
       </w:r>
       <w:r>
         <w:rPr>
@@ -3660,7 +3718,7 @@
         <w:rPr>
           <w:noProof/>
         </w:rPr>
-        <w:instrText xml:space="preserve"> PAGEREF _Toc346139930 \h </w:instrText>
+        <w:instrText xml:space="preserve"> PAGEREF _Toc346225483 \h </w:instrText>
       </w:r>
       <w:r>
         <w:rPr>
@@ -3677,7 +3735,7 @@
         <w:rPr>
           <w:noProof/>
         </w:rPr>
-        <w:t>43</w:t>
+        <w:t>44</w:t>
       </w:r>
       <w:r>
         <w:rPr>
@@ -3719,7 +3777,7 @@
         <w:rPr>
           <w:noProof/>
         </w:rPr>
-        <w:instrText xml:space="preserve"> PAGEREF _Toc346139931 \h </w:instrText>
+        <w:instrText xml:space="preserve"> PAGEREF _Toc346225484 \h </w:instrText>
       </w:r>
       <w:r>
         <w:rPr>
@@ -3736,7 +3794,7 @@
         <w:rPr>
           <w:noProof/>
         </w:rPr>
-        <w:t>44</w:t>
+        <w:t>45</w:t>
       </w:r>
       <w:r>
         <w:rPr>
@@ -3778,7 +3836,7 @@
         <w:rPr>
           <w:noProof/>
         </w:rPr>
-        <w:instrText xml:space="preserve"> PAGEREF _Toc346139932 \h </w:instrText>
+        <w:instrText xml:space="preserve"> PAGEREF _Toc346225485 \h </w:instrText>
       </w:r>
       <w:r>
         <w:rPr>
@@ -3795,7 +3853,7 @@
         <w:rPr>
           <w:noProof/>
         </w:rPr>
-        <w:t>45</w:t>
+        <w:t>46</w:t>
       </w:r>
       <w:r>
         <w:rPr>
@@ -3837,7 +3895,7 @@
         <w:rPr>
           <w:noProof/>
         </w:rPr>
-        <w:instrText xml:space="preserve"> PAGEREF _Toc346139933 \h </w:instrText>
+        <w:instrText xml:space="preserve"> PAGEREF _Toc346225486 \h </w:instrText>
       </w:r>
       <w:r>
         <w:rPr>
@@ -3854,7 +3912,7 @@
         <w:rPr>
           <w:noProof/>
         </w:rPr>
-        <w:t>46</w:t>
+        <w:t>47</w:t>
       </w:r>
       <w:r>
         <w:rPr>
@@ -3893,7 +3951,7 @@
       </w:pPr>
       <w:bookmarkStart w:id="2" w:name="O_5623"/>
       <w:bookmarkStart w:id="3" w:name="O_6772"/>
-      <w:bookmarkStart w:id="4" w:name="_Toc346139871"/>
+      <w:bookmarkStart w:id="4" w:name="_Toc346225423"/>
       <w:bookmarkEnd w:id="2"/>
       <w:bookmarkEnd w:id="3"/>
       <w:r>
@@ -4067,7 +4125,7 @@
         <w:lastRenderedPageBreak/>
         <w:br w:type="page"/>
       </w:r>
-      <w:bookmarkStart w:id="6" w:name="_Toc346139872"/>
+      <w:bookmarkStart w:id="6" w:name="_Toc346225424"/>
       <w:r>
         <w:t>Component Overview</w:t>
       </w:r>
@@ -4077,7 +4135,7 @@
       <w:pPr>
         <w:pStyle w:val="Heading2"/>
       </w:pPr>
-      <w:bookmarkStart w:id="7" w:name="_Toc346139873"/>
+      <w:bookmarkStart w:id="7" w:name="_Toc346225425"/>
       <w:r>
         <w:t>Functional Overview</w:t>
       </w:r>
@@ -4090,7 +4148,7 @@
       <w:r>
         <w:br/>
       </w:r>
-      <w:bookmarkStart w:id="8" w:name="_Toc346139874"/>
+      <w:bookmarkStart w:id="8" w:name="_Toc346225426"/>
       <w:r>
         <w:t>Credit Card Authorization Service</w:t>
       </w:r>
@@ -4787,7 +4845,7 @@
       <w:pPr>
         <w:pStyle w:val="Heading3"/>
       </w:pPr>
-      <w:bookmarkStart w:id="9" w:name="_Toc346139875"/>
+      <w:bookmarkStart w:id="9" w:name="_Toc346225427"/>
       <w:r>
         <w:t>Taxes</w:t>
       </w:r>
@@ -4988,7 +5046,7 @@
       <w:pPr>
         <w:pStyle w:val="Heading3"/>
       </w:pPr>
-      <w:bookmarkStart w:id="10" w:name="_Toc346139876"/>
+      <w:bookmarkStart w:id="10" w:name="_Toc346225428"/>
       <w:r>
         <w:t>Address Verification Service (AVS)</w:t>
       </w:r>
@@ -5025,7 +5083,7 @@
       <w:pPr>
         <w:pStyle w:val="Heading3"/>
       </w:pPr>
-      <w:bookmarkStart w:id="11" w:name="_Toc346139877"/>
+      <w:bookmarkStart w:id="11" w:name="_Toc346225429"/>
       <w:r>
         <w:t>Delivery Address Verification Service (DAV)</w:t>
       </w:r>
@@ -5277,7 +5335,7 @@
       <w:pPr>
         <w:pStyle w:val="Heading3"/>
       </w:pPr>
-      <w:bookmarkStart w:id="12" w:name="_Toc346139878"/>
+      <w:bookmarkStart w:id="12" w:name="_Toc346225430"/>
       <w:r>
         <w:t>Bill Me Later (BML)</w:t>
       </w:r>
@@ -5609,7 +5667,7 @@
       <w:pPr>
         <w:pStyle w:val="Heading3"/>
       </w:pPr>
-      <w:bookmarkStart w:id="13" w:name="_Toc346139879"/>
+      <w:bookmarkStart w:id="13" w:name="_Toc346225431"/>
       <w:r>
         <w:t>Decision Manager</w:t>
       </w:r>
@@ -7231,7 +7289,7 @@
       <w:pPr>
         <w:pStyle w:val="Heading3"/>
       </w:pPr>
-      <w:bookmarkStart w:id="14" w:name="_Toc346139880"/>
+      <w:bookmarkStart w:id="14" w:name="_Toc346225432"/>
       <w:r>
         <w:t>Payment Tokenization</w:t>
       </w:r>
@@ -7409,7 +7467,7 @@
       <w:pPr>
         <w:pStyle w:val="Heading3"/>
       </w:pPr>
-      <w:bookmarkStart w:id="15" w:name="_Toc346139881"/>
+      <w:bookmarkStart w:id="15" w:name="_Toc346225433"/>
       <w:r>
         <w:t>Payer Authentication</w:t>
       </w:r>
@@ -7883,7 +7941,7 @@
       <w:pPr>
         <w:pStyle w:val="Heading3"/>
       </w:pPr>
-      <w:bookmarkStart w:id="16" w:name="_Toc346139882"/>
+      <w:bookmarkStart w:id="16" w:name="_Toc346225434"/>
       <w:r>
         <w:t>Full Authorization Reversal</w:t>
       </w:r>
@@ -8070,7 +8128,7 @@
       <w:pPr>
         <w:pStyle w:val="Heading2"/>
       </w:pPr>
-      <w:bookmarkStart w:id="17" w:name="_Toc346139883"/>
+      <w:bookmarkStart w:id="17" w:name="_Toc346225435"/>
       <w:r>
         <w:lastRenderedPageBreak/>
         <w:t>Use Cases Scenarios</w:t>
@@ -8081,7 +8139,7 @@
       <w:pPr>
         <w:pStyle w:val="Heading3"/>
       </w:pPr>
-      <w:bookmarkStart w:id="18" w:name="_Toc346139884"/>
+      <w:bookmarkStart w:id="18" w:name="_Toc346225436"/>
       <w:r>
         <w:t>Credit Card Authorization</w:t>
       </w:r>
@@ -12442,7 +12500,7 @@
       <w:pPr>
         <w:pStyle w:val="Heading3"/>
       </w:pPr>
-      <w:bookmarkStart w:id="19" w:name="_Toc346139885"/>
+      <w:bookmarkStart w:id="19" w:name="_Toc346225437"/>
       <w:r>
         <w:t>Taxes</w:t>
       </w:r>
@@ -12633,7 +12691,7 @@
       <w:pPr>
         <w:pStyle w:val="Heading3"/>
       </w:pPr>
-      <w:bookmarkStart w:id="20" w:name="_Toc346139886"/>
+      <w:bookmarkStart w:id="20" w:name="_Toc346225438"/>
       <w:r>
         <w:t>Address Validation Service (AVS)</w:t>
       </w:r>
@@ -12787,7 +12845,7 @@
       <w:pPr>
         <w:pStyle w:val="Heading3"/>
       </w:pPr>
-      <w:bookmarkStart w:id="21" w:name="_Toc346139887"/>
+      <w:bookmarkStart w:id="21" w:name="_Toc346225439"/>
       <w:r>
         <w:t>Delivery Address Verification Service (DAV)</w:t>
       </w:r>
@@ -12940,7 +12998,7 @@
       <w:pPr>
         <w:pStyle w:val="Heading3"/>
       </w:pPr>
-      <w:bookmarkStart w:id="22" w:name="_Toc346139888"/>
+      <w:bookmarkStart w:id="22" w:name="_Toc346225440"/>
       <w:r>
         <w:t>BML</w:t>
       </w:r>
@@ -13128,7 +13186,7 @@
       <w:pPr>
         <w:pStyle w:val="Heading3"/>
       </w:pPr>
-      <w:bookmarkStart w:id="23" w:name="_Toc346139889"/>
+      <w:bookmarkStart w:id="23" w:name="_Toc346225441"/>
       <w:r>
         <w:t>Decision Manager</w:t>
       </w:r>
@@ -13300,7 +13358,7 @@
       <w:pPr>
         <w:pStyle w:val="Heading3"/>
       </w:pPr>
-      <w:bookmarkStart w:id="24" w:name="_Toc346139890"/>
+      <w:bookmarkStart w:id="24" w:name="_Toc346225442"/>
       <w:r>
         <w:t>Payment Tokenization</w:t>
       </w:r>
@@ -13464,7 +13522,7 @@
       <w:pPr>
         <w:pStyle w:val="Heading3"/>
       </w:pPr>
-      <w:bookmarkStart w:id="25" w:name="_Toc346139891"/>
+      <w:bookmarkStart w:id="25" w:name="_Toc346225443"/>
       <w:r>
         <w:t>Payer Authorization</w:t>
       </w:r>
@@ -13754,7 +13812,7 @@
       <w:pPr>
         <w:pStyle w:val="Heading2"/>
       </w:pPr>
-      <w:bookmarkStart w:id="26" w:name="_Toc346139892"/>
+      <w:bookmarkStart w:id="26" w:name="_Toc346225444"/>
       <w:r>
         <w:t>Limitations, Constraints</w:t>
       </w:r>
@@ -13907,7 +13965,7 @@
       <w:pPr>
         <w:pStyle w:val="Heading2"/>
       </w:pPr>
-      <w:bookmarkStart w:id="27" w:name="_Toc346139893"/>
+      <w:bookmarkStart w:id="27" w:name="_Toc346225445"/>
       <w:r>
         <w:lastRenderedPageBreak/>
         <w:t>Compatibility</w:t>
@@ -13927,7 +13985,7 @@
         <w:pStyle w:val="Heading1"/>
         <w:framePr w:wrap="auto" w:vAnchor="margin" w:yAlign="inline"/>
       </w:pPr>
-      <w:bookmarkStart w:id="28" w:name="_Toc346139894"/>
+      <w:bookmarkStart w:id="28" w:name="_Toc346225446"/>
       <w:r>
         <w:t>Implementation Guide</w:t>
       </w:r>
@@ -13937,7 +13995,7 @@
       <w:pPr>
         <w:pStyle w:val="Heading2"/>
       </w:pPr>
-      <w:bookmarkStart w:id="29" w:name="_Toc346139895"/>
+      <w:bookmarkStart w:id="29" w:name="_Toc346225447"/>
       <w:r>
         <w:t>Custom Code</w:t>
       </w:r>
@@ -13947,7 +14005,7 @@
       <w:pPr>
         <w:pStyle w:val="Heading3"/>
       </w:pPr>
-      <w:bookmarkStart w:id="30" w:name="_Toc346139896"/>
+      <w:bookmarkStart w:id="30" w:name="_Toc346225448"/>
       <w:r>
         <w:t>Credit Card Auth</w:t>
       </w:r>
@@ -13970,22 +14028,30 @@
       </w:r>
       <w:proofErr w:type="spellStart"/>
       <w:r>
-        <w:t>Cybersource</w:t>
+        <w:t>Cybersource-AuthorizeCreditCard</w:t>
       </w:r>
       <w:proofErr w:type="spellEnd"/>
       <w:r>
-        <w:t>-</w:t>
+        <w:t>.</w:t>
+      </w:r>
+      <w:r>
+        <w:t xml:space="preserve"> </w:t>
+      </w:r>
+    </w:p>
+    <w:p>
+      <w:pPr>
+        <w:pStyle w:val="BodyText"/>
+      </w:pPr>
+      <w:r>
+        <w:t xml:space="preserve">Add logic to handle following responses from the </w:t>
       </w:r>
       <w:proofErr w:type="spellStart"/>
       <w:r>
-        <w:t>AuthorizeCreditCard</w:t>
+        <w:t>Cybersource-AuthorizeCreditCard</w:t>
       </w:r>
       <w:proofErr w:type="spellEnd"/>
       <w:r>
-        <w:t>.</w:t>
-      </w:r>
-      <w:r>
-        <w:t xml:space="preserve"> </w:t>
+        <w:t>:</w:t>
       </w:r>
     </w:p>
     <w:p>
@@ -13993,15 +14059,7 @@
         <w:pStyle w:val="BodyText"/>
       </w:pPr>
       <w:r>
-        <w:t xml:space="preserve">Add logic to handle following responses from the </w:t>
-      </w:r>
-      <w:proofErr w:type="spellStart"/>
-      <w:r>
-        <w:t>Cybersource-AuthorizeCreditCard</w:t>
-      </w:r>
-      <w:proofErr w:type="spellEnd"/>
-      <w:r>
-        <w:t>:</w:t>
+        <w:t>Authorized</w:t>
       </w:r>
     </w:p>
     <w:p>
@@ -14009,7 +14067,7 @@
         <w:pStyle w:val="BodyText"/>
       </w:pPr>
       <w:r>
-        <w:t>Authorized</w:t>
+        <w:t>Error</w:t>
       </w:r>
     </w:p>
     <w:p>
@@ -14017,7 +14075,7 @@
         <w:pStyle w:val="BodyText"/>
       </w:pPr>
       <w:r>
-        <w:t>Error</w:t>
+        <w:t xml:space="preserve">Declined and </w:t>
       </w:r>
     </w:p>
     <w:p>
@@ -14025,20 +14083,12 @@
         <w:pStyle w:val="BodyText"/>
       </w:pPr>
       <w:r>
-        <w:t xml:space="preserve">Declined and </w:t>
+        <w:t>Review</w:t>
       </w:r>
     </w:p>
     <w:p>
       <w:pPr>
         <w:pStyle w:val="BodyText"/>
-      </w:pPr>
-      <w:r>
-        <w:t>Review</w:t>
-      </w:r>
-    </w:p>
-    <w:p>
-      <w:pPr>
-        <w:pStyle w:val="BodyText"/>
         <w:rPr>
           <w:color w:val="FF0000"/>
         </w:rPr>
@@ -14066,7 +14116,7 @@
       <w:pPr>
         <w:pStyle w:val="Heading3"/>
       </w:pPr>
-      <w:bookmarkStart w:id="31" w:name="_Toc346139897"/>
+      <w:bookmarkStart w:id="31" w:name="_Toc346225449"/>
       <w:r>
         <w:t>Bill Me Later</w:t>
       </w:r>
@@ -14240,7 +14290,7 @@
       <w:pPr>
         <w:pStyle w:val="Heading3"/>
       </w:pPr>
-      <w:bookmarkStart w:id="32" w:name="_Toc346139898"/>
+      <w:bookmarkStart w:id="32" w:name="_Toc346225450"/>
       <w:r>
         <w:t>Tax Service</w:t>
       </w:r>
@@ -14548,7 +14598,7 @@
       <w:pPr>
         <w:pStyle w:val="Heading3"/>
       </w:pPr>
-      <w:bookmarkStart w:id="33" w:name="_Toc346139899"/>
+      <w:bookmarkStart w:id="33" w:name="_Toc346225451"/>
       <w:r>
         <w:t>Address Verification Service</w:t>
       </w:r>
@@ -14628,7 +14678,7 @@
       <w:pPr>
         <w:pStyle w:val="Heading3"/>
       </w:pPr>
-      <w:bookmarkStart w:id="34" w:name="_Toc346139900"/>
+      <w:bookmarkStart w:id="34" w:name="_Toc346225452"/>
       <w:r>
         <w:t>Delivery Address Validation Service</w:t>
       </w:r>
@@ -14703,7 +14753,7 @@
       <w:pPr>
         <w:pStyle w:val="Heading3"/>
       </w:pPr>
-      <w:bookmarkStart w:id="35" w:name="_Toc346139901"/>
+      <w:bookmarkStart w:id="35" w:name="_Toc346225453"/>
       <w:r>
         <w:t>Payment Tokenization Service</w:t>
       </w:r>
@@ -14804,7 +14854,7 @@
       <w:pPr>
         <w:pStyle w:val="Heading3"/>
       </w:pPr>
-      <w:bookmarkStart w:id="36" w:name="_Toc346139902"/>
+      <w:bookmarkStart w:id="36" w:name="_Toc346225454"/>
       <w:r>
         <w:t>Full Authorization Reversal</w:t>
       </w:r>
@@ -14846,7 +14896,7 @@
       <w:pPr>
         <w:pStyle w:val="Heading3"/>
       </w:pPr>
-      <w:bookmarkStart w:id="37" w:name="_Toc346139903"/>
+      <w:bookmarkStart w:id="37" w:name="_Toc346225455"/>
       <w:r>
         <w:t>Payer Authentication Service</w:t>
       </w:r>
@@ -15194,7 +15244,7 @@
       <w:pPr>
         <w:pStyle w:val="Heading2"/>
       </w:pPr>
-      <w:bookmarkStart w:id="38" w:name="_Toc346139904"/>
+      <w:bookmarkStart w:id="38" w:name="_Toc346225456"/>
       <w:r>
         <w:lastRenderedPageBreak/>
         <w:t>Site Configuration</w:t>
@@ -15205,7 +15255,7 @@
       <w:pPr>
         <w:pStyle w:val="Heading3"/>
       </w:pPr>
-      <w:bookmarkStart w:id="39" w:name="_Toc346139905"/>
+      <w:bookmarkStart w:id="39" w:name="_Toc346225457"/>
       <w:r>
         <w:t>Import Meta Data</w:t>
       </w:r>
@@ -15325,7 +15375,7 @@
       <w:pPr>
         <w:pStyle w:val="Heading3"/>
       </w:pPr>
-      <w:bookmarkStart w:id="40" w:name="_Toc346139906"/>
+      <w:bookmarkStart w:id="40" w:name="_Toc346225458"/>
       <w:r>
         <w:t>Configure Site Preferences</w:t>
       </w:r>
@@ -15797,7 +15847,7 @@
       <w:pPr>
         <w:pStyle w:val="Heading3"/>
       </w:pPr>
-      <w:bookmarkStart w:id="41" w:name="_Toc346139907"/>
+      <w:bookmarkStart w:id="41" w:name="_Toc346225459"/>
       <w:r>
         <w:lastRenderedPageBreak/>
         <w:t>Applying CyberSource Cartridge to the Site</w:t>
@@ -15880,7 +15930,7 @@
       <w:pPr>
         <w:pStyle w:val="Heading2"/>
       </w:pPr>
-      <w:bookmarkStart w:id="42" w:name="_Toc346139908"/>
+      <w:bookmarkStart w:id="42" w:name="_Toc346225460"/>
       <w:r>
         <w:t>Testing</w:t>
       </w:r>
@@ -15903,7 +15953,7 @@
       <w:pPr>
         <w:pStyle w:val="Heading3"/>
       </w:pPr>
-      <w:bookmarkStart w:id="43" w:name="_Toc346139909"/>
+      <w:bookmarkStart w:id="43" w:name="_Toc346225461"/>
       <w:r>
         <w:lastRenderedPageBreak/>
         <w:t>Authorize Credit Card</w:t>
@@ -15927,7 +15977,7 @@
       <w:pPr>
         <w:pStyle w:val="Heading3"/>
       </w:pPr>
-      <w:bookmarkStart w:id="44" w:name="_Toc346139910"/>
+      <w:bookmarkStart w:id="44" w:name="_Toc346225462"/>
       <w:r>
         <w:t>Tax Service</w:t>
       </w:r>
@@ -15995,7 +16045,7 @@
       <w:pPr>
         <w:pStyle w:val="Heading3"/>
       </w:pPr>
-      <w:bookmarkStart w:id="45" w:name="_Toc346139911"/>
+      <w:bookmarkStart w:id="45" w:name="_Toc346225463"/>
       <w:r>
         <w:t>Address Verification Service (AVS)</w:t>
       </w:r>
@@ -16018,7 +16068,7 @@
       <w:pPr>
         <w:pStyle w:val="Heading3"/>
       </w:pPr>
-      <w:bookmarkStart w:id="46" w:name="_Toc346139912"/>
+      <w:bookmarkStart w:id="46" w:name="_Toc346225464"/>
       <w:r>
         <w:t>Delivery Address Verification Service (DAV)</w:t>
       </w:r>
@@ -16073,7 +16123,7 @@
       <w:pPr>
         <w:pStyle w:val="Heading3"/>
       </w:pPr>
-      <w:bookmarkStart w:id="47" w:name="_Toc346139913"/>
+      <w:bookmarkStart w:id="47" w:name="_Toc346225465"/>
       <w:r>
         <w:t>Payment Tokenization</w:t>
       </w:r>
@@ -16099,7 +16149,7 @@
       <w:pPr>
         <w:pStyle w:val="Heading3"/>
       </w:pPr>
-      <w:bookmarkStart w:id="48" w:name="_Toc346139914"/>
+      <w:bookmarkStart w:id="48" w:name="_Toc346225466"/>
       <w:r>
         <w:t>Full Authorization reversal</w:t>
       </w:r>
@@ -16151,7 +16201,7 @@
       <w:pPr>
         <w:pStyle w:val="Heading3"/>
       </w:pPr>
-      <w:bookmarkStart w:id="49" w:name="_Toc346139915"/>
+      <w:bookmarkStart w:id="49" w:name="_Toc346225467"/>
       <w:r>
         <w:lastRenderedPageBreak/>
         <w:t>Device Fingerprint</w:t>
@@ -16207,7 +16257,7 @@
       <w:pPr>
         <w:pStyle w:val="Heading3"/>
       </w:pPr>
-      <w:bookmarkStart w:id="50" w:name="_Toc346139916"/>
+      <w:bookmarkStart w:id="50" w:name="_Toc346225468"/>
       <w:r>
         <w:t>Payer Authentication</w:t>
       </w:r>
@@ -16241,7 +16291,7 @@
         <w:pStyle w:val="Heading1"/>
         <w:framePr w:wrap="notBeside"/>
       </w:pPr>
-      <w:bookmarkStart w:id="51" w:name="_Toc346139917"/>
+      <w:bookmarkStart w:id="51" w:name="_Toc346225469"/>
       <w:r>
         <w:lastRenderedPageBreak/>
         <w:t>Cartridges Structure and Reference</w:t>
@@ -16252,7 +16302,7 @@
       <w:pPr>
         <w:pStyle w:val="Heading3"/>
       </w:pPr>
-      <w:bookmarkStart w:id="52" w:name="_Toc346139918"/>
+      <w:bookmarkStart w:id="52" w:name="_Toc346225470"/>
       <w:r>
         <w:t>Pipelines</w:t>
       </w:r>
@@ -16369,7 +16419,7 @@
       <w:pPr>
         <w:pStyle w:val="Heading3"/>
       </w:pPr>
-      <w:bookmarkStart w:id="53" w:name="_Toc346139919"/>
+      <w:bookmarkStart w:id="53" w:name="_Toc346225471"/>
       <w:r>
         <w:t>Scripts</w:t>
       </w:r>
@@ -16999,7 +17049,7 @@
       <w:pPr>
         <w:pStyle w:val="Heading3"/>
       </w:pPr>
-      <w:bookmarkStart w:id="54" w:name="_Toc346139920"/>
+      <w:bookmarkStart w:id="54" w:name="_Toc346225472"/>
       <w:r>
         <w:t>Templates</w:t>
       </w:r>
@@ -17063,7 +17113,7 @@
       <w:pPr>
         <w:pStyle w:val="Heading3"/>
       </w:pPr>
-      <w:bookmarkStart w:id="55" w:name="_Toc346139921"/>
+      <w:bookmarkStart w:id="55" w:name="_Toc346225473"/>
       <w:r>
         <w:t>Configuration Files</w:t>
       </w:r>
@@ -17189,7 +17239,7 @@
         <w:pStyle w:val="Heading1"/>
         <w:framePr w:wrap="auto" w:vAnchor="margin" w:yAlign="inline"/>
       </w:pPr>
-      <w:bookmarkStart w:id="56" w:name="_Toc346139922"/>
+      <w:bookmarkStart w:id="56" w:name="_Toc346225474"/>
       <w:r>
         <w:lastRenderedPageBreak/>
         <w:t>Typical Project Plan</w:t>
@@ -17200,7 +17250,7 @@
       <w:pPr>
         <w:pStyle w:val="Heading2"/>
       </w:pPr>
-      <w:bookmarkStart w:id="57" w:name="_Toc346139923"/>
+      <w:bookmarkStart w:id="57" w:name="_Toc346225475"/>
       <w:r>
         <w:t>Roles, Responsibilities</w:t>
       </w:r>
@@ -17218,13 +17268,12 @@
       <w:pPr>
         <w:pStyle w:val="Heading2"/>
       </w:pPr>
-      <w:bookmarkStart w:id="58" w:name="_Toc346139924"/>
+      <w:bookmarkStart w:id="58" w:name="_Toc346225476"/>
       <w:r>
         <w:t>Typical Efforts and Timelines</w:t>
       </w:r>
       <w:bookmarkEnd w:id="58"/>
     </w:p>
-    <w:p/>
     <w:p>
       <w:pPr>
         <w:pStyle w:val="BodyText"/>
@@ -17632,11 +17681,7 @@
           </w:tcPr>
           <w:p>
             <w:r>
-              <w:t xml:space="preserve">Address Verification </w:t>
-            </w:r>
-            <w:r>
-              <w:lastRenderedPageBreak/>
-              <w:t>Service (AVS)*</w:t>
+              <w:t>Address Verification Service (AVS)*</w:t>
             </w:r>
           </w:p>
         </w:tc>
@@ -17649,7 +17694,6 @@
               <w:rPr>
                 <w:b/>
               </w:rPr>
-              <w:lastRenderedPageBreak/>
               <w:t>0.5</w:t>
             </w:r>
             <w:r>
@@ -17677,7 +17721,6 @@
               </w:numPr>
             </w:pPr>
             <w:r>
-              <w:lastRenderedPageBreak/>
               <w:t>Initial Cartridge Setup</w:t>
             </w:r>
           </w:p>
@@ -18092,6 +18135,242 @@
     </w:p>
     <w:p>
       <w:pPr>
+        <w:pStyle w:val="Heading2"/>
+      </w:pPr>
+      <w:bookmarkStart w:id="59" w:name="_Toc346225477"/>
+      <w:r>
+        <w:t>Pre Production Steps</w:t>
+      </w:r>
+      <w:bookmarkEnd w:id="59"/>
+    </w:p>
+    <w:p>
+      <w:pPr>
+        <w:pStyle w:val="BodyText"/>
+      </w:pPr>
+      <w:r>
+        <w:t xml:space="preserve">In order to avoid misuse of unit testing pipelines on production instances it is advised to make following pipelines </w:t>
+      </w:r>
+      <w:r>
+        <w:rPr>
+          <w:color w:val="FF0000"/>
+        </w:rPr>
+        <w:t>private</w:t>
+      </w:r>
+      <w:r>
+        <w:t xml:space="preserve"> before pushing code to production instances.</w:t>
+      </w:r>
+    </w:p>
+    <w:p>
+      <w:pPr>
+        <w:pStyle w:val="BodyText"/>
+        <w:numPr>
+          <w:ilvl w:val="0"/>
+          <w:numId w:val="44"/>
+        </w:numPr>
+      </w:pPr>
+      <w:proofErr w:type="spellStart"/>
+      <w:r>
+        <w:t>CybersourceUnitTesting-TestBMLAuth</w:t>
+      </w:r>
+      <w:proofErr w:type="spellEnd"/>
+    </w:p>
+    <w:p>
+      <w:pPr>
+        <w:pStyle w:val="BodyText"/>
+        <w:numPr>
+          <w:ilvl w:val="0"/>
+          <w:numId w:val="44"/>
+        </w:numPr>
+      </w:pPr>
+      <w:proofErr w:type="spellStart"/>
+      <w:r>
+        <w:t>CybersourceUnitTesting-TestCCAuth</w:t>
+      </w:r>
+      <w:proofErr w:type="spellEnd"/>
+    </w:p>
+    <w:p>
+      <w:pPr>
+        <w:pStyle w:val="BodyText"/>
+        <w:numPr>
+          <w:ilvl w:val="0"/>
+          <w:numId w:val="44"/>
+        </w:numPr>
+      </w:pPr>
+      <w:proofErr w:type="spellStart"/>
+      <w:r>
+        <w:lastRenderedPageBreak/>
+        <w:t>CybersourceUnitTesting-TestTax</w:t>
+      </w:r>
+      <w:proofErr w:type="spellEnd"/>
+    </w:p>
+    <w:p>
+      <w:pPr>
+        <w:pStyle w:val="BodyText"/>
+        <w:numPr>
+          <w:ilvl w:val="0"/>
+          <w:numId w:val="44"/>
+        </w:numPr>
+      </w:pPr>
+      <w:proofErr w:type="spellStart"/>
+      <w:r>
+        <w:t>CybersourceUnitTesting-TestDAVCheck</w:t>
+      </w:r>
+      <w:proofErr w:type="spellEnd"/>
+    </w:p>
+    <w:p>
+      <w:pPr>
+        <w:pStyle w:val="BodyText"/>
+        <w:numPr>
+          <w:ilvl w:val="0"/>
+          <w:numId w:val="44"/>
+        </w:numPr>
+      </w:pPr>
+      <w:proofErr w:type="spellStart"/>
+      <w:r>
+        <w:t>CybersourceUnitTesting-TestPA</w:t>
+      </w:r>
+      <w:proofErr w:type="spellEnd"/>
+    </w:p>
+    <w:p>
+      <w:pPr>
+        <w:pStyle w:val="BodyText"/>
+        <w:numPr>
+          <w:ilvl w:val="0"/>
+          <w:numId w:val="44"/>
+        </w:numPr>
+      </w:pPr>
+      <w:proofErr w:type="spellStart"/>
+      <w:r>
+        <w:t>CybersourceUnitTesting-TestFingerprint</w:t>
+      </w:r>
+      <w:proofErr w:type="spellEnd"/>
+    </w:p>
+    <w:p>
+      <w:pPr>
+        <w:pStyle w:val="BodyText"/>
+        <w:numPr>
+          <w:ilvl w:val="0"/>
+          <w:numId w:val="44"/>
+        </w:numPr>
+      </w:pPr>
+      <w:proofErr w:type="spellStart"/>
+      <w:r>
+        <w:t>Cybersource_Subscription</w:t>
+      </w:r>
+      <w:proofErr w:type="spellEnd"/>
+      <w:r>
+        <w:t>-Start</w:t>
+      </w:r>
+    </w:p>
+    <w:p>
+      <w:pPr>
+        <w:pStyle w:val="BodyText"/>
+        <w:numPr>
+          <w:ilvl w:val="0"/>
+          <w:numId w:val="44"/>
+        </w:numPr>
+      </w:pPr>
+      <w:proofErr w:type="spellStart"/>
+      <w:r>
+        <w:t>Cybersource_Subscription-</w:t>
+      </w:r>
+      <w:r>
+        <w:t>CreateSubscription</w:t>
+      </w:r>
+      <w:proofErr w:type="spellEnd"/>
+    </w:p>
+    <w:p>
+      <w:pPr>
+        <w:pStyle w:val="BodyText"/>
+        <w:numPr>
+          <w:ilvl w:val="0"/>
+          <w:numId w:val="44"/>
+        </w:numPr>
+      </w:pPr>
+      <w:proofErr w:type="spellStart"/>
+      <w:r>
+        <w:t>Cybersource_Subscription-ViewSubscription</w:t>
+      </w:r>
+      <w:proofErr w:type="spellEnd"/>
+    </w:p>
+    <w:p>
+      <w:pPr>
+        <w:pStyle w:val="BodyText"/>
+        <w:numPr>
+          <w:ilvl w:val="0"/>
+          <w:numId w:val="44"/>
+        </w:numPr>
+      </w:pPr>
+      <w:proofErr w:type="spellStart"/>
+      <w:r>
+        <w:t>Cybersource_Subscription-UpdateSubscription</w:t>
+      </w:r>
+      <w:proofErr w:type="spellEnd"/>
+    </w:p>
+    <w:p>
+      <w:pPr>
+        <w:pStyle w:val="BodyText"/>
+        <w:numPr>
+          <w:ilvl w:val="0"/>
+          <w:numId w:val="44"/>
+        </w:numPr>
+      </w:pPr>
+      <w:proofErr w:type="spellStart"/>
+      <w:r>
+        <w:t>Cybersource_Subscription-DeleteSubscription</w:t>
+      </w:r>
+      <w:proofErr w:type="spellEnd"/>
+    </w:p>
+    <w:p>
+      <w:pPr>
+        <w:pStyle w:val="BodyText"/>
+        <w:numPr>
+          <w:ilvl w:val="0"/>
+          <w:numId w:val="44"/>
+        </w:numPr>
+      </w:pPr>
+      <w:proofErr w:type="spellStart"/>
+      <w:r>
+        <w:t>Cybersource_Subscription-OnDemandPayment</w:t>
+      </w:r>
+      <w:proofErr w:type="spellEnd"/>
+    </w:p>
+    <w:p>
+      <w:pPr>
+        <w:pStyle w:val="BodyText"/>
+        <w:numPr>
+          <w:ilvl w:val="0"/>
+          <w:numId w:val="44"/>
+        </w:numPr>
+      </w:pPr>
+      <w:proofErr w:type="spellStart"/>
+      <w:r>
+        <w:t>Cybersource_Services</w:t>
+      </w:r>
+      <w:proofErr w:type="spellEnd"/>
+      <w:r>
+        <w:t>-Start</w:t>
+      </w:r>
+    </w:p>
+    <w:p>
+      <w:pPr>
+        <w:pStyle w:val="BodyText"/>
+        <w:numPr>
+          <w:ilvl w:val="0"/>
+          <w:numId w:val="44"/>
+        </w:numPr>
+      </w:pPr>
+      <w:proofErr w:type="spellStart"/>
+      <w:r>
+        <w:t>Cybersource_Services</w:t>
+      </w:r>
+      <w:proofErr w:type="spellEnd"/>
+      <w:r>
+        <w:t>-Reversal</w:t>
+      </w:r>
+    </w:p>
+    <w:p>
+      <w:pPr>
         <w:rPr>
           <w:b/>
         </w:rPr>
@@ -18110,12 +18389,12 @@
         <w:pStyle w:val="Heading1"/>
         <w:framePr w:wrap="notBeside"/>
       </w:pPr>
-      <w:bookmarkStart w:id="59" w:name="_Toc346139925"/>
+      <w:bookmarkStart w:id="60" w:name="_Toc346225478"/>
       <w:r>
         <w:lastRenderedPageBreak/>
         <w:t>CyberSource Site Preferences</w:t>
       </w:r>
-      <w:bookmarkEnd w:id="59"/>
+      <w:bookmarkEnd w:id="60"/>
     </w:p>
     <w:p>
       <w:pPr>
@@ -22021,11 +22300,11 @@
         <w:pStyle w:val="Heading1"/>
         <w:framePr w:wrap="notBeside"/>
       </w:pPr>
-      <w:bookmarkStart w:id="60" w:name="_Toc346139926"/>
+      <w:bookmarkStart w:id="61" w:name="_Toc346225479"/>
       <w:r>
         <w:t>Device Fingerprint</w:t>
       </w:r>
-      <w:bookmarkEnd w:id="60"/>
+      <w:bookmarkEnd w:id="61"/>
     </w:p>
     <w:p>
       <w:r>
@@ -22051,11 +22330,11 @@
       <w:pPr>
         <w:pStyle w:val="Heading2"/>
       </w:pPr>
-      <w:bookmarkStart w:id="61" w:name="_Toc346139927"/>
+      <w:bookmarkStart w:id="62" w:name="_Toc346225480"/>
       <w:r>
         <w:t>How does it work?</w:t>
       </w:r>
-      <w:bookmarkEnd w:id="61"/>
+      <w:bookmarkEnd w:id="62"/>
     </w:p>
     <w:p/>
     <w:p>
@@ -22095,11 +22374,11 @@
       <w:pPr>
         <w:pStyle w:val="Heading2"/>
       </w:pPr>
-      <w:bookmarkStart w:id="62" w:name="_Toc346139928"/>
+      <w:bookmarkStart w:id="63" w:name="_Toc346225481"/>
       <w:r>
         <w:t>Setup:</w:t>
       </w:r>
-      <w:bookmarkEnd w:id="62"/>
+      <w:bookmarkEnd w:id="63"/>
     </w:p>
     <w:p>
       <w:r>
@@ -22518,7 +22797,7 @@
       <w:pPr>
         <w:pStyle w:val="Heading3"/>
       </w:pPr>
-      <w:bookmarkStart w:id="63" w:name="_Toc346139929"/>
+      <w:bookmarkStart w:id="64" w:name="_Toc346225482"/>
       <w:r>
         <w:t xml:space="preserve">Hints for the </w:t>
       </w:r>
@@ -22530,7 +22809,7 @@
       <w:r>
         <w:t>:</w:t>
       </w:r>
-      <w:bookmarkEnd w:id="63"/>
+      <w:bookmarkEnd w:id="64"/>
     </w:p>
     <w:p/>
     <w:p>
@@ -22867,11 +23146,11 @@
       <w:pPr>
         <w:pStyle w:val="Heading3"/>
       </w:pPr>
-      <w:bookmarkStart w:id="64" w:name="_Toc346139930"/>
+      <w:bookmarkStart w:id="65" w:name="_Toc346225483"/>
       <w:r>
         <w:t>Modified Scripts and pipelines for the device fingerprint</w:t>
       </w:r>
-      <w:bookmarkEnd w:id="64"/>
+      <w:bookmarkEnd w:id="65"/>
     </w:p>
     <w:p>
       <w:pPr>
@@ -23033,12 +23312,12 @@
         <w:pStyle w:val="Heading1"/>
         <w:framePr w:wrap="notBeside"/>
       </w:pPr>
-      <w:bookmarkStart w:id="65" w:name="_Toc346139931"/>
+      <w:bookmarkStart w:id="66" w:name="_Toc346225484"/>
       <w:r>
         <w:lastRenderedPageBreak/>
         <w:t>Known Issues</w:t>
       </w:r>
-      <w:bookmarkEnd w:id="65"/>
+      <w:bookmarkEnd w:id="66"/>
     </w:p>
     <w:p>
       <w:pPr>
@@ -23128,12 +23407,12 @@
         <w:pStyle w:val="Heading1"/>
         <w:framePr w:wrap="notBeside"/>
       </w:pPr>
-      <w:bookmarkStart w:id="66" w:name="_Toc346139932"/>
+      <w:bookmarkStart w:id="67" w:name="_Toc346225485"/>
       <w:r>
         <w:lastRenderedPageBreak/>
         <w:t>CyberSource document links</w:t>
       </w:r>
-      <w:bookmarkEnd w:id="66"/>
+      <w:bookmarkEnd w:id="67"/>
     </w:p>
     <w:p>
       <w:pPr>
@@ -23428,12 +23707,12 @@
         <w:pStyle w:val="Heading1"/>
         <w:framePr w:wrap="notBeside"/>
       </w:pPr>
-      <w:bookmarkStart w:id="67" w:name="_Toc346139933"/>
+      <w:bookmarkStart w:id="68" w:name="_Toc346225486"/>
       <w:r>
         <w:lastRenderedPageBreak/>
         <w:t>Release History</w:t>
       </w:r>
-      <w:bookmarkEnd w:id="67"/>
+      <w:bookmarkEnd w:id="68"/>
     </w:p>
     <w:tbl>
       <w:tblPr>
@@ -23704,15 +23983,15 @@
             <w:r>
               <w:t>Incorporated review comments from Demandware team</w:t>
             </w:r>
-            <w:bookmarkStart w:id="68" w:name="_GoBack"/>
-            <w:bookmarkEnd w:id="68"/>
+            <w:bookmarkStart w:id="69" w:name="_GoBack"/>
+            <w:bookmarkEnd w:id="69"/>
           </w:p>
         </w:tc>
       </w:tr>
     </w:tbl>
     <w:p>
-      <w:bookmarkStart w:id="69" w:name="O_5531"/>
-      <w:bookmarkEnd w:id="69"/>
+      <w:bookmarkStart w:id="70" w:name="O_5531"/>
+      <w:bookmarkEnd w:id="70"/>
     </w:p>
     <w:p/>
     <w:p/>
@@ -24012,7 +24291,7 @@
         <w:noProof/>
         <w:lang w:val="de-DE"/>
       </w:rPr>
-      <w:t>46</w:t>
+      <w:t>47</w:t>
     </w:r>
     <w:r>
       <w:rPr>
@@ -24053,7 +24332,7 @@
         <v:path o:extrusionok="f" gradientshapeok="t" o:connecttype="rect"/>
         <o:lock v:ext="edit" aspectratio="t"/>
       </v:shapetype>
-      <v:shape id="_x0000_i1052" type="#_x0000_t75" style="width:9.2pt;height:9.2pt" o:bullet="t">
+      <v:shape id="_x0000_i1027" type="#_x0000_t75" style="width:9.2pt;height:9.2pt" o:bullet="t">
         <v:imagedata r:id="rId1" o:title="BD15061_"/>
       </v:shape>
     </w:pict>
@@ -24471,6 +24750,119 @@
     </w:lvl>
   </w:abstractNum>
   <w:abstractNum w:abstractNumId="8">
+    <w:nsid w:val="0C380233"/>
+    <w:multiLevelType w:val="hybridMultilevel"/>
+    <w:tmpl w:val="00F04B3C"/>
+    <w:lvl w:ilvl="0" w:tplc="04090001">
+      <w:start w:val="1"/>
+      <w:numFmt w:val="bullet"/>
+      <w:lvlText w:val=""/>
+      <w:lvlJc w:val="left"/>
+      <w:pPr>
+        <w:ind w:left="720" w:hanging="360"/>
+      </w:pPr>
+      <w:rPr>
+        <w:rFonts w:ascii="Symbol" w:hAnsi="Symbol" w:hint="default"/>
+      </w:rPr>
+    </w:lvl>
+    <w:lvl w:ilvl="1" w:tplc="04090003" w:tentative="1">
+      <w:start w:val="1"/>
+      <w:numFmt w:val="bullet"/>
+      <w:lvlText w:val="o"/>
+      <w:lvlJc w:val="left"/>
+      <w:pPr>
+        <w:ind w:left="1440" w:hanging="360"/>
+      </w:pPr>
+      <w:rPr>
+        <w:rFonts w:ascii="Courier New" w:hAnsi="Courier New" w:cs="Courier New" w:hint="default"/>
+      </w:rPr>
+    </w:lvl>
+    <w:lvl w:ilvl="2" w:tplc="04090005" w:tentative="1">
+      <w:start w:val="1"/>
+      <w:numFmt w:val="bullet"/>
+      <w:lvlText w:val=""/>
+      <w:lvlJc w:val="left"/>
+      <w:pPr>
+        <w:ind w:left="2160" w:hanging="360"/>
+      </w:pPr>
+      <w:rPr>
+        <w:rFonts w:ascii="Wingdings" w:hAnsi="Wingdings" w:hint="default"/>
+      </w:rPr>
+    </w:lvl>
+    <w:lvl w:ilvl="3" w:tplc="04090001" w:tentative="1">
+      <w:start w:val="1"/>
+      <w:numFmt w:val="bullet"/>
+      <w:lvlText w:val=""/>
+      <w:lvlJc w:val="left"/>
+      <w:pPr>
+        <w:ind w:left="2880" w:hanging="360"/>
+      </w:pPr>
+      <w:rPr>
+        <w:rFonts w:ascii="Symbol" w:hAnsi="Symbol" w:hint="default"/>
+      </w:rPr>
+    </w:lvl>
+    <w:lvl w:ilvl="4" w:tplc="04090003" w:tentative="1">
+      <w:start w:val="1"/>
+      <w:numFmt w:val="bullet"/>
+      <w:lvlText w:val="o"/>
+      <w:lvlJc w:val="left"/>
+      <w:pPr>
+        <w:ind w:left="3600" w:hanging="360"/>
+      </w:pPr>
+      <w:rPr>
+        <w:rFonts w:ascii="Courier New" w:hAnsi="Courier New" w:cs="Courier New" w:hint="default"/>
+      </w:rPr>
+    </w:lvl>
+    <w:lvl w:ilvl="5" w:tplc="04090005" w:tentative="1">
+      <w:start w:val="1"/>
+      <w:numFmt w:val="bullet"/>
+      <w:lvlText w:val=""/>
+      <w:lvlJc w:val="left"/>
+      <w:pPr>
+        <w:ind w:left="4320" w:hanging="360"/>
+      </w:pPr>
+      <w:rPr>
+        <w:rFonts w:ascii="Wingdings" w:hAnsi="Wingdings" w:hint="default"/>
+      </w:rPr>
+    </w:lvl>
+    <w:lvl w:ilvl="6" w:tplc="04090001" w:tentative="1">
+      <w:start w:val="1"/>
+      <w:numFmt w:val="bullet"/>
+      <w:lvlText w:val=""/>
+      <w:lvlJc w:val="left"/>
+      <w:pPr>
+        <w:ind w:left="5040" w:hanging="360"/>
+      </w:pPr>
+      <w:rPr>
+        <w:rFonts w:ascii="Symbol" w:hAnsi="Symbol" w:hint="default"/>
+      </w:rPr>
+    </w:lvl>
+    <w:lvl w:ilvl="7" w:tplc="04090003" w:tentative="1">
+      <w:start w:val="1"/>
+      <w:numFmt w:val="bullet"/>
+      <w:lvlText w:val="o"/>
+      <w:lvlJc w:val="left"/>
+      <w:pPr>
+        <w:ind w:left="5760" w:hanging="360"/>
+      </w:pPr>
+      <w:rPr>
+        <w:rFonts w:ascii="Courier New" w:hAnsi="Courier New" w:cs="Courier New" w:hint="default"/>
+      </w:rPr>
+    </w:lvl>
+    <w:lvl w:ilvl="8" w:tplc="04090005" w:tentative="1">
+      <w:start w:val="1"/>
+      <w:numFmt w:val="bullet"/>
+      <w:lvlText w:val=""/>
+      <w:lvlJc w:val="left"/>
+      <w:pPr>
+        <w:ind w:left="6480" w:hanging="360"/>
+      </w:pPr>
+      <w:rPr>
+        <w:rFonts w:ascii="Wingdings" w:hAnsi="Wingdings" w:hint="default"/>
+      </w:rPr>
+    </w:lvl>
+  </w:abstractNum>
+  <w:abstractNum w:abstractNumId="9">
     <w:nsid w:val="1DB903B9"/>
     <w:multiLevelType w:val="hybridMultilevel"/>
     <w:tmpl w:val="E5B60510"/>
@@ -24559,7 +24951,7 @@
       </w:pPr>
     </w:lvl>
   </w:abstractNum>
-  <w:abstractNum w:abstractNumId="9">
+  <w:abstractNum w:abstractNumId="10">
     <w:nsid w:val="205A5973"/>
     <w:multiLevelType w:val="hybridMultilevel"/>
     <w:tmpl w:val="8ED87FA0"/>
@@ -24672,7 +25064,7 @@
       </w:rPr>
     </w:lvl>
   </w:abstractNum>
-  <w:abstractNum w:abstractNumId="10">
+  <w:abstractNum w:abstractNumId="11">
     <w:nsid w:val="24964798"/>
     <w:multiLevelType w:val="multilevel"/>
     <w:tmpl w:val="D7FC8F40"/>
@@ -24814,7 +25206,7 @@
       </w:rPr>
     </w:lvl>
   </w:abstractNum>
-  <w:abstractNum w:abstractNumId="11">
+  <w:abstractNum w:abstractNumId="12">
     <w:nsid w:val="2E40016D"/>
     <w:multiLevelType w:val="hybridMultilevel"/>
     <w:tmpl w:val="D894513E"/>
@@ -24933,7 +25325,7 @@
       </w:pPr>
     </w:lvl>
   </w:abstractNum>
-  <w:abstractNum w:abstractNumId="12">
+  <w:abstractNum w:abstractNumId="13">
     <w:nsid w:val="324D67B4"/>
     <w:multiLevelType w:val="hybridMultilevel"/>
     <w:tmpl w:val="0B10E8B2"/>
@@ -25075,7 +25467,7 @@
       </w:rPr>
     </w:lvl>
   </w:abstractNum>
-  <w:abstractNum w:abstractNumId="13">
+  <w:abstractNum w:abstractNumId="14">
     <w:nsid w:val="33015AE8"/>
     <w:multiLevelType w:val="multilevel"/>
     <w:tmpl w:val="0B340A60"/>
@@ -25194,7 +25586,7 @@
       </w:rPr>
     </w:lvl>
   </w:abstractNum>
-  <w:abstractNum w:abstractNumId="14">
+  <w:abstractNum w:abstractNumId="15">
     <w:nsid w:val="370F739A"/>
     <w:multiLevelType w:val="hybridMultilevel"/>
     <w:tmpl w:val="32F08700"/>
@@ -25307,7 +25699,7 @@
       </w:rPr>
     </w:lvl>
   </w:abstractNum>
-  <w:abstractNum w:abstractNumId="15">
+  <w:abstractNum w:abstractNumId="16">
     <w:nsid w:val="383D457C"/>
     <w:multiLevelType w:val="hybridMultilevel"/>
     <w:tmpl w:val="7BCCD348"/>
@@ -25420,7 +25812,7 @@
       </w:rPr>
     </w:lvl>
   </w:abstractNum>
-  <w:abstractNum w:abstractNumId="16">
+  <w:abstractNum w:abstractNumId="17">
     <w:nsid w:val="3DE41471"/>
     <w:multiLevelType w:val="hybridMultilevel"/>
     <w:tmpl w:val="D41AA0C2"/>
@@ -25533,7 +25925,7 @@
       </w:rPr>
     </w:lvl>
   </w:abstractNum>
-  <w:abstractNum w:abstractNumId="17">
+  <w:abstractNum w:abstractNumId="18">
     <w:nsid w:val="3E3539A1"/>
     <w:multiLevelType w:val="hybridMultilevel"/>
     <w:tmpl w:val="21923610"/>
@@ -25622,7 +26014,7 @@
       </w:pPr>
     </w:lvl>
   </w:abstractNum>
-  <w:abstractNum w:abstractNumId="18">
+  <w:abstractNum w:abstractNumId="19">
     <w:nsid w:val="3F392D15"/>
     <w:multiLevelType w:val="hybridMultilevel"/>
     <w:tmpl w:val="89249240"/>
@@ -25711,7 +26103,7 @@
       </w:pPr>
     </w:lvl>
   </w:abstractNum>
-  <w:abstractNum w:abstractNumId="19">
+  <w:abstractNum w:abstractNumId="20">
     <w:nsid w:val="411170C5"/>
     <w:multiLevelType w:val="hybridMultilevel"/>
     <w:tmpl w:val="DCB0E124"/>
@@ -25800,7 +26192,7 @@
       </w:pPr>
     </w:lvl>
   </w:abstractNum>
-  <w:abstractNum w:abstractNumId="20">
+  <w:abstractNum w:abstractNumId="21">
     <w:nsid w:val="438052F5"/>
     <w:multiLevelType w:val="hybridMultilevel"/>
     <w:tmpl w:val="7388A962"/>
@@ -25889,7 +26281,7 @@
       </w:pPr>
     </w:lvl>
   </w:abstractNum>
-  <w:abstractNum w:abstractNumId="21">
+  <w:abstractNum w:abstractNumId="22">
     <w:nsid w:val="45853D3F"/>
     <w:multiLevelType w:val="hybridMultilevel"/>
     <w:tmpl w:val="C0CC0482"/>
@@ -26002,7 +26394,7 @@
       </w:rPr>
     </w:lvl>
   </w:abstractNum>
-  <w:abstractNum w:abstractNumId="22">
+  <w:abstractNum w:abstractNumId="23">
     <w:nsid w:val="48B467AB"/>
     <w:multiLevelType w:val="hybridMultilevel"/>
     <w:tmpl w:val="AA9EDF42"/>
@@ -26088,7 +26480,7 @@
       </w:pPr>
     </w:lvl>
   </w:abstractNum>
-  <w:abstractNum w:abstractNumId="23">
+  <w:abstractNum w:abstractNumId="24">
     <w:nsid w:val="4CBD4303"/>
     <w:multiLevelType w:val="hybridMultilevel"/>
     <w:tmpl w:val="C322678E"/>
@@ -26178,7 +26570,7 @@
       </w:pPr>
     </w:lvl>
   </w:abstractNum>
-  <w:abstractNum w:abstractNumId="24">
+  <w:abstractNum w:abstractNumId="25">
     <w:nsid w:val="4E3755AB"/>
     <w:multiLevelType w:val="singleLevel"/>
     <w:tmpl w:val="6FFCA7AC"/>
@@ -26199,7 +26591,7 @@
       </w:rPr>
     </w:lvl>
   </w:abstractNum>
-  <w:abstractNum w:abstractNumId="25">
+  <w:abstractNum w:abstractNumId="26">
     <w:nsid w:val="4E9166D5"/>
     <w:multiLevelType w:val="hybridMultilevel"/>
     <w:tmpl w:val="712AE3A0"/>
@@ -26288,7 +26680,7 @@
       </w:pPr>
     </w:lvl>
   </w:abstractNum>
-  <w:abstractNum w:abstractNumId="26">
+  <w:abstractNum w:abstractNumId="27">
     <w:nsid w:val="50F1616A"/>
     <w:multiLevelType w:val="hybridMultilevel"/>
     <w:tmpl w:val="55F63E7C"/>
@@ -26403,7 +26795,7 @@
       </w:rPr>
     </w:lvl>
   </w:abstractNum>
-  <w:abstractNum w:abstractNumId="27">
+  <w:abstractNum w:abstractNumId="28">
     <w:nsid w:val="51311CB7"/>
     <w:multiLevelType w:val="hybridMultilevel"/>
     <w:tmpl w:val="BF247CA2"/>
@@ -26492,7 +26884,7 @@
       </w:pPr>
     </w:lvl>
   </w:abstractNum>
-  <w:abstractNum w:abstractNumId="28">
+  <w:abstractNum w:abstractNumId="29">
     <w:nsid w:val="52293308"/>
     <w:multiLevelType w:val="hybridMultilevel"/>
     <w:tmpl w:val="E904BB7A"/>
@@ -26578,7 +26970,7 @@
       </w:pPr>
     </w:lvl>
   </w:abstractNum>
-  <w:abstractNum w:abstractNumId="29">
+  <w:abstractNum w:abstractNumId="30">
     <w:nsid w:val="543B1DAC"/>
     <w:multiLevelType w:val="hybridMultilevel"/>
     <w:tmpl w:val="06A0A630"/>
@@ -26667,7 +27059,7 @@
       </w:pPr>
     </w:lvl>
   </w:abstractNum>
-  <w:abstractNum w:abstractNumId="30">
+  <w:abstractNum w:abstractNumId="31">
     <w:nsid w:val="5A536194"/>
     <w:multiLevelType w:val="singleLevel"/>
     <w:tmpl w:val="D02CBFC6"/>
@@ -26688,7 +27080,7 @@
       </w:rPr>
     </w:lvl>
   </w:abstractNum>
-  <w:abstractNum w:abstractNumId="31">
+  <w:abstractNum w:abstractNumId="32">
     <w:nsid w:val="5A664F6D"/>
     <w:multiLevelType w:val="hybridMultilevel"/>
     <w:tmpl w:val="7DF47CB0"/>
@@ -26801,7 +27193,7 @@
       </w:rPr>
     </w:lvl>
   </w:abstractNum>
-  <w:abstractNum w:abstractNumId="32">
+  <w:abstractNum w:abstractNumId="33">
     <w:nsid w:val="5EC56E42"/>
     <w:multiLevelType w:val="hybridMultilevel"/>
     <w:tmpl w:val="2F72B6D6"/>
@@ -26890,7 +27282,7 @@
       </w:pPr>
     </w:lvl>
   </w:abstractNum>
-  <w:abstractNum w:abstractNumId="33">
+  <w:abstractNum w:abstractNumId="34">
     <w:nsid w:val="62552000"/>
     <w:multiLevelType w:val="hybridMultilevel"/>
     <w:tmpl w:val="850C8680"/>
@@ -26979,7 +27371,7 @@
       </w:pPr>
     </w:lvl>
   </w:abstractNum>
-  <w:abstractNum w:abstractNumId="34">
+  <w:abstractNum w:abstractNumId="35">
     <w:nsid w:val="65E66DDD"/>
     <w:multiLevelType w:val="hybridMultilevel"/>
     <w:tmpl w:val="FD60FBF0"/>
@@ -27069,7 +27461,7 @@
       </w:pPr>
     </w:lvl>
   </w:abstractNum>
-  <w:abstractNum w:abstractNumId="35">
+  <w:abstractNum w:abstractNumId="36">
     <w:nsid w:val="6BB6060C"/>
     <w:multiLevelType w:val="hybridMultilevel"/>
     <w:tmpl w:val="4112C1A8"/>
@@ -27182,7 +27574,7 @@
       </w:rPr>
     </w:lvl>
   </w:abstractNum>
-  <w:abstractNum w:abstractNumId="36">
+  <w:abstractNum w:abstractNumId="37">
     <w:nsid w:val="6C984DF7"/>
     <w:multiLevelType w:val="hybridMultilevel"/>
     <w:tmpl w:val="D5C21A7E"/>
@@ -27273,7 +27665,7 @@
       </w:pPr>
     </w:lvl>
   </w:abstractNum>
-  <w:abstractNum w:abstractNumId="37">
+  <w:abstractNum w:abstractNumId="38">
     <w:nsid w:val="6CDF65D8"/>
     <w:multiLevelType w:val="multilevel"/>
     <w:tmpl w:val="7EA2AC3C"/>
@@ -27386,7 +27778,7 @@
       </w:rPr>
     </w:lvl>
   </w:abstractNum>
-  <w:abstractNum w:abstractNumId="38">
+  <w:abstractNum w:abstractNumId="39">
     <w:nsid w:val="6D786AE7"/>
     <w:multiLevelType w:val="hybridMultilevel"/>
     <w:tmpl w:val="F9CEE3E0"/>
@@ -27472,7 +27864,7 @@
       </w:pPr>
     </w:lvl>
   </w:abstractNum>
-  <w:abstractNum w:abstractNumId="39">
+  <w:abstractNum w:abstractNumId="40">
     <w:nsid w:val="72851F59"/>
     <w:multiLevelType w:val="hybridMultilevel"/>
     <w:tmpl w:val="8064FD3A"/>
@@ -27585,7 +27977,7 @@
       </w:rPr>
     </w:lvl>
   </w:abstractNum>
-  <w:abstractNum w:abstractNumId="40">
+  <w:abstractNum w:abstractNumId="41">
     <w:nsid w:val="75E356E1"/>
     <w:multiLevelType w:val="multilevel"/>
     <w:tmpl w:val="602CFCF6"/>
@@ -27734,7 +28126,7 @@
       </w:rPr>
     </w:lvl>
   </w:abstractNum>
-  <w:abstractNum w:abstractNumId="41">
+  <w:abstractNum w:abstractNumId="42">
     <w:nsid w:val="7A630443"/>
     <w:multiLevelType w:val="hybridMultilevel"/>
     <w:tmpl w:val="DCB487F6"/>
@@ -27847,7 +28239,7 @@
       </w:rPr>
     </w:lvl>
   </w:abstractNum>
-  <w:abstractNum w:abstractNumId="42">
+  <w:abstractNum w:abstractNumId="43">
     <w:nsid w:val="7F827F09"/>
     <w:multiLevelType w:val="singleLevel"/>
     <w:tmpl w:val="1F4297C4"/>
@@ -27875,7 +28267,7 @@
     <w:abstractNumId w:val="3"/>
   </w:num>
   <w:num w:numId="3">
-    <w:abstractNumId w:val="42"/>
+    <w:abstractNumId w:val="43"/>
   </w:num>
   <w:num w:numId="4">
     <w:abstractNumId w:val="2"/>
@@ -27887,28 +28279,28 @@
     <w:abstractNumId w:val="0"/>
   </w:num>
   <w:num w:numId="7">
-    <w:abstractNumId w:val="30"/>
+    <w:abstractNumId w:val="31"/>
   </w:num>
   <w:num w:numId="8">
     <w:abstractNumId w:val="7"/>
   </w:num>
   <w:num w:numId="9">
-    <w:abstractNumId w:val="24"/>
+    <w:abstractNumId w:val="25"/>
   </w:num>
   <w:num w:numId="10">
+    <w:abstractNumId w:val="13"/>
+  </w:num>
+  <w:num w:numId="11">
+    <w:abstractNumId w:val="38"/>
+  </w:num>
+  <w:num w:numId="12">
+    <w:abstractNumId w:val="14"/>
+  </w:num>
+  <w:num w:numId="13">
     <w:abstractNumId w:val="12"/>
   </w:num>
-  <w:num w:numId="11">
-    <w:abstractNumId w:val="37"/>
-  </w:num>
-  <w:num w:numId="12">
-    <w:abstractNumId w:val="13"/>
-  </w:num>
-  <w:num w:numId="13">
+  <w:num w:numId="14">
     <w:abstractNumId w:val="11"/>
-  </w:num>
-  <w:num w:numId="14">
-    <w:abstractNumId w:val="10"/>
     <w:lvlOverride w:ilvl="0">
       <w:startOverride w:val="1"/>
     </w:lvlOverride>
@@ -27938,91 +28330,94 @@
     </w:lvlOverride>
   </w:num>
   <w:num w:numId="15">
+    <w:abstractNumId w:val="10"/>
+  </w:num>
+  <w:num w:numId="16">
+    <w:abstractNumId w:val="20"/>
+  </w:num>
+  <w:num w:numId="17">
+    <w:abstractNumId w:val="30"/>
+  </w:num>
+  <w:num w:numId="18">
     <w:abstractNumId w:val="9"/>
   </w:num>
-  <w:num w:numId="16">
-    <w:abstractNumId w:val="19"/>
+  <w:num w:numId="19">
+    <w:abstractNumId w:val="33"/>
   </w:num>
-  <w:num w:numId="17">
-    <w:abstractNumId w:val="29"/>
+  <w:num w:numId="20">
+    <w:abstractNumId w:val="16"/>
   </w:num>
-  <w:num w:numId="18">
-    <w:abstractNumId w:val="8"/>
-  </w:num>
-  <w:num w:numId="19">
+  <w:num w:numId="21">
     <w:abstractNumId w:val="32"/>
   </w:num>
-  <w:num w:numId="20">
-    <w:abstractNumId w:val="15"/>
-  </w:num>
-  <w:num w:numId="21">
-    <w:abstractNumId w:val="31"/>
-  </w:num>
   <w:num w:numId="22">
-    <w:abstractNumId w:val="25"/>
+    <w:abstractNumId w:val="26"/>
   </w:num>
   <w:num w:numId="23">
-    <w:abstractNumId w:val="27"/>
+    <w:abstractNumId w:val="28"/>
   </w:num>
   <w:num w:numId="24">
-    <w:abstractNumId w:val="20"/>
+    <w:abstractNumId w:val="21"/>
   </w:num>
   <w:num w:numId="25">
-    <w:abstractNumId w:val="33"/>
+    <w:abstractNumId w:val="34"/>
   </w:num>
   <w:num w:numId="26">
     <w:abstractNumId w:val="5"/>
   </w:num>
   <w:num w:numId="27">
-    <w:abstractNumId w:val="39"/>
+    <w:abstractNumId w:val="40"/>
   </w:num>
   <w:num w:numId="28">
-    <w:abstractNumId w:val="14"/>
+    <w:abstractNumId w:val="15"/>
   </w:num>
   <w:num w:numId="29">
     <w:abstractNumId w:val="6"/>
   </w:num>
   <w:num w:numId="30">
-    <w:abstractNumId w:val="21"/>
+    <w:abstractNumId w:val="22"/>
   </w:num>
   <w:num w:numId="31">
+    <w:abstractNumId w:val="24"/>
+  </w:num>
+  <w:num w:numId="32">
+    <w:abstractNumId w:val="27"/>
+  </w:num>
+  <w:num w:numId="33">
+    <w:abstractNumId w:val="36"/>
+  </w:num>
+  <w:num w:numId="34">
+    <w:abstractNumId w:val="17"/>
+  </w:num>
+  <w:num w:numId="35">
     <w:abstractNumId w:val="23"/>
   </w:num>
-  <w:num w:numId="32">
-    <w:abstractNumId w:val="26"/>
+  <w:num w:numId="36">
+    <w:abstractNumId w:val="19"/>
   </w:num>
-  <w:num w:numId="33">
+  <w:num w:numId="37">
+    <w:abstractNumId w:val="18"/>
+  </w:num>
+  <w:num w:numId="38">
+    <w:abstractNumId w:val="42"/>
+  </w:num>
+  <w:num w:numId="39">
+    <w:abstractNumId w:val="41"/>
+  </w:num>
+  <w:num w:numId="40">
+    <w:abstractNumId w:val="37"/>
+  </w:num>
+  <w:num w:numId="41">
     <w:abstractNumId w:val="35"/>
   </w:num>
-  <w:num w:numId="34">
-    <w:abstractNumId w:val="16"/>
-  </w:num>
-  <w:num w:numId="35">
-    <w:abstractNumId w:val="22"/>
-  </w:num>
-  <w:num w:numId="36">
-    <w:abstractNumId w:val="18"/>
-  </w:num>
-  <w:num w:numId="37">
-    <w:abstractNumId w:val="17"/>
-  </w:num>
-  <w:num w:numId="38">
-    <w:abstractNumId w:val="41"/>
-  </w:num>
-  <w:num w:numId="39">
-    <w:abstractNumId w:val="40"/>
-  </w:num>
-  <w:num w:numId="40">
-    <w:abstractNumId w:val="36"/>
-  </w:num>
-  <w:num w:numId="41">
-    <w:abstractNumId w:val="34"/>
-  </w:num>
   <w:num w:numId="42">
-    <w:abstractNumId w:val="28"/>
+    <w:abstractNumId w:val="29"/>
   </w:num>
   <w:num w:numId="43">
-    <w:abstractNumId w:val="38"/>
+    <w:abstractNumId w:val="39"/>
+  </w:num>
+  <w:num w:numId="44">
+    <w:abstractNumId w:val="8"/>
   </w:num>
 </w:numbering>
 </file>
@@ -28216,7 +28611,7 @@
   <w:style w:type="paragraph" w:default="1" w:styleId="Normal">
     <w:name w:val="Normal"/>
     <w:qFormat/>
-    <w:rsid w:val="0009037C"/>
+    <w:rsid w:val="00F064FF"/>
     <w:pPr>
       <w:spacing w:after="200" w:line="276" w:lineRule="auto"/>
     </w:pPr>
@@ -28369,7 +28764,7 @@
     <w:uiPriority w:val="1"/>
     <w:semiHidden/>
     <w:unhideWhenUsed/>
-    <w:rsid w:val="0009037C"/>
+    <w:rsid w:val="00F064FF"/>
   </w:style>
   <w:style w:type="table" w:default="1" w:styleId="TableNormal">
     <w:name w:val="Normal Table"/>
@@ -28392,7 +28787,7 @@
     <w:uiPriority w:val="99"/>
     <w:semiHidden/>
     <w:unhideWhenUsed/>
-    <w:rsid w:val="0009037C"/>
+    <w:rsid w:val="00F064FF"/>
   </w:style>
   <w:style w:type="paragraph" w:customStyle="1" w:styleId="HeadingBase">
     <w:name w:val="Heading Base"/>

</xml_diff>

<commit_message>
committing integration document for LINKBUG-169
</commit_message>
<xml_diff>
--- a/configuration/Cybersource cartridge integration document_ver_1.0.0.3.docx
+++ b/configuration/Cybersource cartridge integration document_ver_1.0.0.3.docx
@@ -1,6 +1,6 @@
 
 <file path=word/document.xml><?xml version="1.0" encoding="utf-8"?>
-<w:document xmlns:ve="http://schemas.openxmlformats.org/markup-compatibility/2006" xmlns:o="urn:schemas-microsoft-com:office:office" xmlns:r="http://schemas.openxmlformats.org/officeDocument/2006/relationships" xmlns:m="http://schemas.openxmlformats.org/officeDocument/2006/math" xmlns:v="urn:schemas-microsoft-com:vml" xmlns:wp="http://schemas.openxmlformats.org/drawingml/2006/wordprocessingDrawing" xmlns:w10="urn:schemas-microsoft-com:office:word" xmlns:w="http://schemas.openxmlformats.org/wordprocessingml/2006/main" xmlns:wne="http://schemas.microsoft.com/office/word/2006/wordml">
+<w:document xmlns:wpc="http://schemas.microsoft.com/office/word/2010/wordprocessingCanvas" xmlns:mc="http://schemas.openxmlformats.org/markup-compatibility/2006" xmlns:o="urn:schemas-microsoft-com:office:office" xmlns:r="http://schemas.openxmlformats.org/officeDocument/2006/relationships" xmlns:m="http://schemas.openxmlformats.org/officeDocument/2006/math" xmlns:v="urn:schemas-microsoft-com:vml" xmlns:wp14="http://schemas.microsoft.com/office/word/2010/wordprocessingDrawing" xmlns:wp="http://schemas.openxmlformats.org/drawingml/2006/wordprocessingDrawing" xmlns:w10="urn:schemas-microsoft-com:office:word" xmlns:w="http://schemas.openxmlformats.org/wordprocessingml/2006/main" xmlns:w14="http://schemas.microsoft.com/office/word/2010/wordml" xmlns:wpg="http://schemas.microsoft.com/office/word/2010/wordprocessingGroup" xmlns:wpi="http://schemas.microsoft.com/office/word/2010/wordprocessingInk" xmlns:wne="http://schemas.microsoft.com/office/word/2006/wordml" xmlns:wps="http://schemas.microsoft.com/office/word/2010/wordprocessingShape" mc:Ignorable="w14 wp14">
   <w:body>
     <w:p>
       <w:pPr>
@@ -64,7 +64,7 @@
                     </pic:cNvPicPr>
                   </pic:nvPicPr>
                   <pic:blipFill>
-                    <a:blip r:embed="rId7" cstate="print"/>
+                    <a:blip r:embed="rId8" cstate="print"/>
                     <a:srcRect/>
                     <a:stretch>
                       <a:fillRect/>
@@ -209,6 +209,8 @@
       <w:r>
         <w:fldChar w:fldCharType="separate"/>
       </w:r>
+      <w:bookmarkStart w:id="2" w:name="_GoBack"/>
+      <w:bookmarkEnd w:id="2"/>
       <w:r>
         <w:rPr>
           <w:noProof/>
@@ -231,7 +233,7 @@
         <w:rPr>
           <w:noProof/>
         </w:rPr>
-        <w:instrText xml:space="preserve"> PAGEREF _Toc346225423 \h </w:instrText>
+        <w:instrText xml:space="preserve"> PAGEREF _Toc346286908 \h </w:instrText>
       </w:r>
       <w:r>
         <w:rPr>
@@ -290,7 +292,7 @@
         <w:rPr>
           <w:noProof/>
         </w:rPr>
-        <w:instrText xml:space="preserve"> PAGEREF _Toc346225424 \h </w:instrText>
+        <w:instrText xml:space="preserve"> PAGEREF _Toc346286909 \h </w:instrText>
       </w:r>
       <w:r>
         <w:rPr>
@@ -348,7 +350,7 @@
         <w:rPr>
           <w:noProof/>
         </w:rPr>
-        <w:instrText xml:space="preserve"> PAGEREF _Toc346225425 \h </w:instrText>
+        <w:instrText xml:space="preserve"> PAGEREF _Toc346286910 \h </w:instrText>
       </w:r>
       <w:r>
         <w:rPr>
@@ -406,7 +408,7 @@
         <w:rPr>
           <w:noProof/>
         </w:rPr>
-        <w:instrText xml:space="preserve"> PAGEREF _Toc346225426 \h </w:instrText>
+        <w:instrText xml:space="preserve"> PAGEREF _Toc346286911 \h </w:instrText>
       </w:r>
       <w:r>
         <w:rPr>
@@ -464,7 +466,7 @@
         <w:rPr>
           <w:noProof/>
         </w:rPr>
-        <w:instrText xml:space="preserve"> PAGEREF _Toc346225427 \h </w:instrText>
+        <w:instrText xml:space="preserve"> PAGEREF _Toc346286912 \h </w:instrText>
       </w:r>
       <w:r>
         <w:rPr>
@@ -522,7 +524,7 @@
         <w:rPr>
           <w:noProof/>
         </w:rPr>
-        <w:instrText xml:space="preserve"> PAGEREF _Toc346225428 \h </w:instrText>
+        <w:instrText xml:space="preserve"> PAGEREF _Toc346286913 \h </w:instrText>
       </w:r>
       <w:r>
         <w:rPr>
@@ -580,7 +582,7 @@
         <w:rPr>
           <w:noProof/>
         </w:rPr>
-        <w:instrText xml:space="preserve"> PAGEREF _Toc346225429 \h </w:instrText>
+        <w:instrText xml:space="preserve"> PAGEREF _Toc346286914 \h </w:instrText>
       </w:r>
       <w:r>
         <w:rPr>
@@ -638,7 +640,7 @@
         <w:rPr>
           <w:noProof/>
         </w:rPr>
-        <w:instrText xml:space="preserve"> PAGEREF _Toc346225430 \h </w:instrText>
+        <w:instrText xml:space="preserve"> PAGEREF _Toc346286915 \h </w:instrText>
       </w:r>
       <w:r>
         <w:rPr>
@@ -696,7 +698,7 @@
         <w:rPr>
           <w:noProof/>
         </w:rPr>
-        <w:instrText xml:space="preserve"> PAGEREF _Toc346225431 \h </w:instrText>
+        <w:instrText xml:space="preserve"> PAGEREF _Toc346286916 \h </w:instrText>
       </w:r>
       <w:r>
         <w:rPr>
@@ -754,7 +756,7 @@
         <w:rPr>
           <w:noProof/>
         </w:rPr>
-        <w:instrText xml:space="preserve"> PAGEREF _Toc346225432 \h </w:instrText>
+        <w:instrText xml:space="preserve"> PAGEREF _Toc346286917 \h </w:instrText>
       </w:r>
       <w:r>
         <w:rPr>
@@ -812,7 +814,7 @@
         <w:rPr>
           <w:noProof/>
         </w:rPr>
-        <w:instrText xml:space="preserve"> PAGEREF _Toc346225433 \h </w:instrText>
+        <w:instrText xml:space="preserve"> PAGEREF _Toc346286918 \h </w:instrText>
       </w:r>
       <w:r>
         <w:rPr>
@@ -870,7 +872,7 @@
         <w:rPr>
           <w:noProof/>
         </w:rPr>
-        <w:instrText xml:space="preserve"> PAGEREF _Toc346225434 \h </w:instrText>
+        <w:instrText xml:space="preserve"> PAGEREF _Toc346286919 \h </w:instrText>
       </w:r>
       <w:r>
         <w:rPr>
@@ -928,7 +930,7 @@
         <w:rPr>
           <w:noProof/>
         </w:rPr>
-        <w:instrText xml:space="preserve"> PAGEREF _Toc346225435 \h </w:instrText>
+        <w:instrText xml:space="preserve"> PAGEREF _Toc346286920 \h </w:instrText>
       </w:r>
       <w:r>
         <w:rPr>
@@ -986,7 +988,7 @@
         <w:rPr>
           <w:noProof/>
         </w:rPr>
-        <w:instrText xml:space="preserve"> PAGEREF _Toc346225436 \h </w:instrText>
+        <w:instrText xml:space="preserve"> PAGEREF _Toc346286921 \h </w:instrText>
       </w:r>
       <w:r>
         <w:rPr>
@@ -1044,7 +1046,7 @@
         <w:rPr>
           <w:noProof/>
         </w:rPr>
-        <w:instrText xml:space="preserve"> PAGEREF _Toc346225437 \h </w:instrText>
+        <w:instrText xml:space="preserve"> PAGEREF _Toc346286922 \h </w:instrText>
       </w:r>
       <w:r>
         <w:rPr>
@@ -1102,7 +1104,7 @@
         <w:rPr>
           <w:noProof/>
         </w:rPr>
-        <w:instrText xml:space="preserve"> PAGEREF _Toc346225438 \h </w:instrText>
+        <w:instrText xml:space="preserve"> PAGEREF _Toc346286923 \h </w:instrText>
       </w:r>
       <w:r>
         <w:rPr>
@@ -1160,7 +1162,7 @@
         <w:rPr>
           <w:noProof/>
         </w:rPr>
-        <w:instrText xml:space="preserve"> PAGEREF _Toc346225439 \h </w:instrText>
+        <w:instrText xml:space="preserve"> PAGEREF _Toc346286924 \h </w:instrText>
       </w:r>
       <w:r>
         <w:rPr>
@@ -1218,7 +1220,7 @@
         <w:rPr>
           <w:noProof/>
         </w:rPr>
-        <w:instrText xml:space="preserve"> PAGEREF _Toc346225440 \h </w:instrText>
+        <w:instrText xml:space="preserve"> PAGEREF _Toc346286925 \h </w:instrText>
       </w:r>
       <w:r>
         <w:rPr>
@@ -1276,7 +1278,7 @@
         <w:rPr>
           <w:noProof/>
         </w:rPr>
-        <w:instrText xml:space="preserve"> PAGEREF _Toc346225441 \h </w:instrText>
+        <w:instrText xml:space="preserve"> PAGEREF _Toc346286926 \h </w:instrText>
       </w:r>
       <w:r>
         <w:rPr>
@@ -1334,7 +1336,7 @@
         <w:rPr>
           <w:noProof/>
         </w:rPr>
-        <w:instrText xml:space="preserve"> PAGEREF _Toc346225442 \h </w:instrText>
+        <w:instrText xml:space="preserve"> PAGEREF _Toc346286927 \h </w:instrText>
       </w:r>
       <w:r>
         <w:rPr>
@@ -1392,7 +1394,7 @@
         <w:rPr>
           <w:noProof/>
         </w:rPr>
-        <w:instrText xml:space="preserve"> PAGEREF _Toc346225443 \h </w:instrText>
+        <w:instrText xml:space="preserve"> PAGEREF _Toc346286928 \h </w:instrText>
       </w:r>
       <w:r>
         <w:rPr>
@@ -1450,7 +1452,7 @@
         <w:rPr>
           <w:noProof/>
         </w:rPr>
-        <w:instrText xml:space="preserve"> PAGEREF _Toc346225444 \h </w:instrText>
+        <w:instrText xml:space="preserve"> PAGEREF _Toc346286929 \h </w:instrText>
       </w:r>
       <w:r>
         <w:rPr>
@@ -1508,7 +1510,7 @@
         <w:rPr>
           <w:noProof/>
         </w:rPr>
-        <w:instrText xml:space="preserve"> PAGEREF _Toc346225445 \h </w:instrText>
+        <w:instrText xml:space="preserve"> PAGEREF _Toc346286930 \h </w:instrText>
       </w:r>
       <w:r>
         <w:rPr>
@@ -1567,7 +1569,7 @@
         <w:rPr>
           <w:noProof/>
         </w:rPr>
-        <w:instrText xml:space="preserve"> PAGEREF _Toc346225446 \h </w:instrText>
+        <w:instrText xml:space="preserve"> PAGEREF _Toc346286931 \h </w:instrText>
       </w:r>
       <w:r>
         <w:rPr>
@@ -1625,7 +1627,7 @@
         <w:rPr>
           <w:noProof/>
         </w:rPr>
-        <w:instrText xml:space="preserve"> PAGEREF _Toc346225447 \h </w:instrText>
+        <w:instrText xml:space="preserve"> PAGEREF _Toc346286932 \h </w:instrText>
       </w:r>
       <w:r>
         <w:rPr>
@@ -1683,7 +1685,7 @@
         <w:rPr>
           <w:noProof/>
         </w:rPr>
-        <w:instrText xml:space="preserve"> PAGEREF _Toc346225448 \h </w:instrText>
+        <w:instrText xml:space="preserve"> PAGEREF _Toc346286933 \h </w:instrText>
       </w:r>
       <w:r>
         <w:rPr>
@@ -1741,7 +1743,7 @@
         <w:rPr>
           <w:noProof/>
         </w:rPr>
-        <w:instrText xml:space="preserve"> PAGEREF _Toc346225449 \h </w:instrText>
+        <w:instrText xml:space="preserve"> PAGEREF _Toc346286934 \h </w:instrText>
       </w:r>
       <w:r>
         <w:rPr>
@@ -1799,7 +1801,7 @@
         <w:rPr>
           <w:noProof/>
         </w:rPr>
-        <w:instrText xml:space="preserve"> PAGEREF _Toc346225450 \h </w:instrText>
+        <w:instrText xml:space="preserve"> PAGEREF _Toc346286935 \h </w:instrText>
       </w:r>
       <w:r>
         <w:rPr>
@@ -1857,7 +1859,7 @@
         <w:rPr>
           <w:noProof/>
         </w:rPr>
-        <w:instrText xml:space="preserve"> PAGEREF _Toc346225451 \h </w:instrText>
+        <w:instrText xml:space="preserve"> PAGEREF _Toc346286936 \h </w:instrText>
       </w:r>
       <w:r>
         <w:rPr>
@@ -1915,7 +1917,7 @@
         <w:rPr>
           <w:noProof/>
         </w:rPr>
-        <w:instrText xml:space="preserve"> PAGEREF _Toc346225452 \h </w:instrText>
+        <w:instrText xml:space="preserve"> PAGEREF _Toc346286937 \h </w:instrText>
       </w:r>
       <w:r>
         <w:rPr>
@@ -1973,7 +1975,7 @@
         <w:rPr>
           <w:noProof/>
         </w:rPr>
-        <w:instrText xml:space="preserve"> PAGEREF _Toc346225453 \h </w:instrText>
+        <w:instrText xml:space="preserve"> PAGEREF _Toc346286938 \h </w:instrText>
       </w:r>
       <w:r>
         <w:rPr>
@@ -2031,7 +2033,7 @@
         <w:rPr>
           <w:noProof/>
         </w:rPr>
-        <w:instrText xml:space="preserve"> PAGEREF _Toc346225454 \h </w:instrText>
+        <w:instrText xml:space="preserve"> PAGEREF _Toc346286939 \h </w:instrText>
       </w:r>
       <w:r>
         <w:rPr>
@@ -2089,7 +2091,7 @@
         <w:rPr>
           <w:noProof/>
         </w:rPr>
-        <w:instrText xml:space="preserve"> PAGEREF _Toc346225455 \h </w:instrText>
+        <w:instrText xml:space="preserve"> PAGEREF _Toc346286940 \h </w:instrText>
       </w:r>
       <w:r>
         <w:rPr>
@@ -2147,7 +2149,7 @@
         <w:rPr>
           <w:noProof/>
         </w:rPr>
-        <w:instrText xml:space="preserve"> PAGEREF _Toc346225456 \h </w:instrText>
+        <w:instrText xml:space="preserve"> PAGEREF _Toc346286941 \h </w:instrText>
       </w:r>
       <w:r>
         <w:rPr>
@@ -2205,7 +2207,7 @@
         <w:rPr>
           <w:noProof/>
         </w:rPr>
-        <w:instrText xml:space="preserve"> PAGEREF _Toc346225457 \h </w:instrText>
+        <w:instrText xml:space="preserve"> PAGEREF _Toc346286942 \h </w:instrText>
       </w:r>
       <w:r>
         <w:rPr>
@@ -2263,7 +2265,7 @@
         <w:rPr>
           <w:noProof/>
         </w:rPr>
-        <w:instrText xml:space="preserve"> PAGEREF _Toc346225458 \h </w:instrText>
+        <w:instrText xml:space="preserve"> PAGEREF _Toc346286943 \h </w:instrText>
       </w:r>
       <w:r>
         <w:rPr>
@@ -2321,7 +2323,7 @@
         <w:rPr>
           <w:noProof/>
         </w:rPr>
-        <w:instrText xml:space="preserve"> PAGEREF _Toc346225459 \h </w:instrText>
+        <w:instrText xml:space="preserve"> PAGEREF _Toc346286944 \h </w:instrText>
       </w:r>
       <w:r>
         <w:rPr>
@@ -2379,7 +2381,7 @@
         <w:rPr>
           <w:noProof/>
         </w:rPr>
-        <w:instrText xml:space="preserve"> PAGEREF _Toc346225460 \h </w:instrText>
+        <w:instrText xml:space="preserve"> PAGEREF _Toc346286945 \h </w:instrText>
       </w:r>
       <w:r>
         <w:rPr>
@@ -2437,7 +2439,7 @@
         <w:rPr>
           <w:noProof/>
         </w:rPr>
-        <w:instrText xml:space="preserve"> PAGEREF _Toc346225461 \h </w:instrText>
+        <w:instrText xml:space="preserve"> PAGEREF _Toc346286946 \h </w:instrText>
       </w:r>
       <w:r>
         <w:rPr>
@@ -2495,7 +2497,7 @@
         <w:rPr>
           <w:noProof/>
         </w:rPr>
-        <w:instrText xml:space="preserve"> PAGEREF _Toc346225462 \h </w:instrText>
+        <w:instrText xml:space="preserve"> PAGEREF _Toc346286947 \h </w:instrText>
       </w:r>
       <w:r>
         <w:rPr>
@@ -2553,7 +2555,7 @@
         <w:rPr>
           <w:noProof/>
         </w:rPr>
-        <w:instrText xml:space="preserve"> PAGEREF _Toc346225463 \h </w:instrText>
+        <w:instrText xml:space="preserve"> PAGEREF _Toc346286948 \h </w:instrText>
       </w:r>
       <w:r>
         <w:rPr>
@@ -2612,7 +2614,7 @@
         <w:rPr>
           <w:noProof/>
         </w:rPr>
-        <w:instrText xml:space="preserve"> PAGEREF _Toc346225464 \h </w:instrText>
+        <w:instrText xml:space="preserve"> PAGEREF _Toc346286949 \h </w:instrText>
       </w:r>
       <w:r>
         <w:rPr>
@@ -2670,7 +2672,7 @@
         <w:rPr>
           <w:noProof/>
         </w:rPr>
-        <w:instrText xml:space="preserve"> PAGEREF _Toc346225465 \h </w:instrText>
+        <w:instrText xml:space="preserve"> PAGEREF _Toc346286950 \h </w:instrText>
       </w:r>
       <w:r>
         <w:rPr>
@@ -2687,7 +2689,7 @@
         <w:rPr>
           <w:noProof/>
         </w:rPr>
-        <w:t>31</w:t>
+        <w:t>32</w:t>
       </w:r>
       <w:r>
         <w:rPr>
@@ -2728,7 +2730,7 @@
         <w:rPr>
           <w:noProof/>
         </w:rPr>
-        <w:instrText xml:space="preserve"> PAGEREF _Toc346225466 \h </w:instrText>
+        <w:instrText xml:space="preserve"> PAGEREF _Toc346286951 \h </w:instrText>
       </w:r>
       <w:r>
         <w:rPr>
@@ -2745,7 +2747,7 @@
         <w:rPr>
           <w:noProof/>
         </w:rPr>
-        <w:t>31</w:t>
+        <w:t>32</w:t>
       </w:r>
       <w:r>
         <w:rPr>
@@ -2786,7 +2788,7 @@
         <w:rPr>
           <w:noProof/>
         </w:rPr>
-        <w:instrText xml:space="preserve"> PAGEREF _Toc346225467 \h </w:instrText>
+        <w:instrText xml:space="preserve"> PAGEREF _Toc346286952 \h </w:instrText>
       </w:r>
       <w:r>
         <w:rPr>
@@ -2844,7 +2846,7 @@
         <w:rPr>
           <w:noProof/>
         </w:rPr>
-        <w:instrText xml:space="preserve"> PAGEREF _Toc346225468 \h </w:instrText>
+        <w:instrText xml:space="preserve"> PAGEREF _Toc346286953 \h </w:instrText>
       </w:r>
       <w:r>
         <w:rPr>
@@ -2903,7 +2905,7 @@
         <w:rPr>
           <w:noProof/>
         </w:rPr>
-        <w:instrText xml:space="preserve"> PAGEREF _Toc346225469 \h </w:instrText>
+        <w:instrText xml:space="preserve"> PAGEREF _Toc346286954 \h </w:instrText>
       </w:r>
       <w:r>
         <w:rPr>
@@ -2961,7 +2963,7 @@
         <w:rPr>
           <w:noProof/>
         </w:rPr>
-        <w:instrText xml:space="preserve"> PAGEREF _Toc346225470 \h </w:instrText>
+        <w:instrText xml:space="preserve"> PAGEREF _Toc346286955 \h </w:instrText>
       </w:r>
       <w:r>
         <w:rPr>
@@ -3019,7 +3021,7 @@
         <w:rPr>
           <w:noProof/>
         </w:rPr>
-        <w:instrText xml:space="preserve"> PAGEREF _Toc346225471 \h </w:instrText>
+        <w:instrText xml:space="preserve"> PAGEREF _Toc346286956 \h </w:instrText>
       </w:r>
       <w:r>
         <w:rPr>
@@ -3077,7 +3079,7 @@
         <w:rPr>
           <w:noProof/>
         </w:rPr>
-        <w:instrText xml:space="preserve"> PAGEREF _Toc346225472 \h </w:instrText>
+        <w:instrText xml:space="preserve"> PAGEREF _Toc346286957 \h </w:instrText>
       </w:r>
       <w:r>
         <w:rPr>
@@ -3135,7 +3137,7 @@
         <w:rPr>
           <w:noProof/>
         </w:rPr>
-        <w:instrText xml:space="preserve"> PAGEREF _Toc346225473 \h </w:instrText>
+        <w:instrText xml:space="preserve"> PAGEREF _Toc346286958 \h </w:instrText>
       </w:r>
       <w:r>
         <w:rPr>
@@ -3194,7 +3196,7 @@
         <w:rPr>
           <w:noProof/>
         </w:rPr>
-        <w:instrText xml:space="preserve"> PAGEREF _Toc346225474 \h </w:instrText>
+        <w:instrText xml:space="preserve"> PAGEREF _Toc346286959 \h </w:instrText>
       </w:r>
       <w:r>
         <w:rPr>
@@ -3252,7 +3254,7 @@
         <w:rPr>
           <w:noProof/>
         </w:rPr>
-        <w:instrText xml:space="preserve"> PAGEREF _Toc346225475 \h </w:instrText>
+        <w:instrText xml:space="preserve"> PAGEREF _Toc346286960 \h </w:instrText>
       </w:r>
       <w:r>
         <w:rPr>
@@ -3310,7 +3312,7 @@
         <w:rPr>
           <w:noProof/>
         </w:rPr>
-        <w:instrText xml:space="preserve"> PAGEREF _Toc346225476 \h </w:instrText>
+        <w:instrText xml:space="preserve"> PAGEREF _Toc346286961 \h </w:instrText>
       </w:r>
       <w:r>
         <w:rPr>
@@ -3368,7 +3370,7 @@
         <w:rPr>
           <w:noProof/>
         </w:rPr>
-        <w:instrText xml:space="preserve"> PAGEREF _Toc346225477 \h </w:instrText>
+        <w:instrText xml:space="preserve"> PAGEREF _Toc346286962 \h </w:instrText>
       </w:r>
       <w:r>
         <w:rPr>
@@ -3427,7 +3429,7 @@
         <w:rPr>
           <w:noProof/>
         </w:rPr>
-        <w:instrText xml:space="preserve"> PAGEREF _Toc346225478 \h </w:instrText>
+        <w:instrText xml:space="preserve"> PAGEREF _Toc346286963 \h </w:instrText>
       </w:r>
       <w:r>
         <w:rPr>
@@ -3486,7 +3488,7 @@
         <w:rPr>
           <w:noProof/>
         </w:rPr>
-        <w:instrText xml:space="preserve"> PAGEREF _Toc346225479 \h </w:instrText>
+        <w:instrText xml:space="preserve"> PAGEREF _Toc346286964 \h </w:instrText>
       </w:r>
       <w:r>
         <w:rPr>
@@ -3544,7 +3546,7 @@
         <w:rPr>
           <w:noProof/>
         </w:rPr>
-        <w:instrText xml:space="preserve"> PAGEREF _Toc346225480 \h </w:instrText>
+        <w:instrText xml:space="preserve"> PAGEREF _Toc346286965 \h </w:instrText>
       </w:r>
       <w:r>
         <w:rPr>
@@ -3602,7 +3604,7 @@
         <w:rPr>
           <w:noProof/>
         </w:rPr>
-        <w:instrText xml:space="preserve"> PAGEREF _Toc346225481 \h </w:instrText>
+        <w:instrText xml:space="preserve"> PAGEREF _Toc346286966 \h </w:instrText>
       </w:r>
       <w:r>
         <w:rPr>
@@ -3660,7 +3662,7 @@
         <w:rPr>
           <w:noProof/>
         </w:rPr>
-        <w:instrText xml:space="preserve"> PAGEREF _Toc346225482 \h </w:instrText>
+        <w:instrText xml:space="preserve"> PAGEREF _Toc346286967 \h </w:instrText>
       </w:r>
       <w:r>
         <w:rPr>
@@ -3718,7 +3720,7 @@
         <w:rPr>
           <w:noProof/>
         </w:rPr>
-        <w:instrText xml:space="preserve"> PAGEREF _Toc346225483 \h </w:instrText>
+        <w:instrText xml:space="preserve"> PAGEREF _Toc346286968 \h </w:instrText>
       </w:r>
       <w:r>
         <w:rPr>
@@ -3777,7 +3779,7 @@
         <w:rPr>
           <w:noProof/>
         </w:rPr>
-        <w:instrText xml:space="preserve"> PAGEREF _Toc346225484 \h </w:instrText>
+        <w:instrText xml:space="preserve"> PAGEREF _Toc346286969 \h </w:instrText>
       </w:r>
       <w:r>
         <w:rPr>
@@ -3836,7 +3838,7 @@
         <w:rPr>
           <w:noProof/>
         </w:rPr>
-        <w:instrText xml:space="preserve"> PAGEREF _Toc346225485 \h </w:instrText>
+        <w:instrText xml:space="preserve"> PAGEREF _Toc346286970 \h </w:instrText>
       </w:r>
       <w:r>
         <w:rPr>
@@ -3895,7 +3897,7 @@
         <w:rPr>
           <w:noProof/>
         </w:rPr>
-        <w:instrText xml:space="preserve"> PAGEREF _Toc346225486 \h </w:instrText>
+        <w:instrText xml:space="preserve"> PAGEREF _Toc346286971 \h </w:instrText>
       </w:r>
       <w:r>
         <w:rPr>
@@ -3929,12 +3931,12 @@
     <w:p>
       <w:pPr>
         <w:sectPr>
-          <w:headerReference w:type="even" r:id="rId8"/>
-          <w:headerReference w:type="default" r:id="rId9"/>
-          <w:footerReference w:type="even" r:id="rId10"/>
-          <w:footerReference w:type="default" r:id="rId11"/>
-          <w:headerReference w:type="first" r:id="rId12"/>
-          <w:footerReference w:type="first" r:id="rId13"/>
+          <w:headerReference w:type="even" r:id="rId9"/>
+          <w:headerReference w:type="default" r:id="rId10"/>
+          <w:footerReference w:type="even" r:id="rId11"/>
+          <w:footerReference w:type="default" r:id="rId12"/>
+          <w:headerReference w:type="first" r:id="rId13"/>
+          <w:footerReference w:type="first" r:id="rId14"/>
           <w:pgSz w:w="12240" w:h="15840"/>
           <w:pgMar w:top="1080" w:right="1080" w:bottom="1440" w:left="1080" w:header="980" w:footer="980" w:gutter="0"/>
           <w:pgNumType w:fmt="lowerRoman"/>
@@ -3949,164 +3951,130 @@
         <w:pStyle w:val="Heading1"/>
         <w:framePr w:wrap="notBeside"/>
       </w:pPr>
-      <w:bookmarkStart w:id="2" w:name="O_5623"/>
-      <w:bookmarkStart w:id="3" w:name="O_6772"/>
-      <w:bookmarkStart w:id="4" w:name="_Toc346225423"/>
-      <w:bookmarkEnd w:id="2"/>
+      <w:bookmarkStart w:id="3" w:name="O_5623"/>
+      <w:bookmarkStart w:id="4" w:name="O_6772"/>
+      <w:bookmarkStart w:id="5" w:name="_Toc346286908"/>
       <w:bookmarkEnd w:id="3"/>
+      <w:bookmarkEnd w:id="4"/>
       <w:r>
         <w:lastRenderedPageBreak/>
         <w:t>Summary</w:t>
       </w:r>
-      <w:bookmarkEnd w:id="4"/>
+      <w:bookmarkEnd w:id="5"/>
     </w:p>
     <w:p>
       <w:pPr>
         <w:pStyle w:val="BodyText"/>
       </w:pPr>
-      <w:bookmarkStart w:id="5" w:name="O_4437"/>
-      <w:bookmarkEnd w:id="5"/>
-      <w:r>
-        <w:t xml:space="preserve">This document provides technical overview and implementation details for each CyberSource service integrated within Demandware platform. The CyberSource cartridge extends the functionality of Demandware Storefront, enabling real time access to CyberSource </w:t>
+      <w:bookmarkStart w:id="6" w:name="O_4437"/>
+      <w:bookmarkEnd w:id="6"/>
+      <w:r>
+        <w:t>This document provides technical overview and implementation details for each CyberSource service integrated within Demandware platform. The CyberSource cartridge extends the functionality of Demandware Storefront, enabling real time access to CyberSource eCommerce transaction services listed below.</w:t>
+      </w:r>
+    </w:p>
+    <w:p>
+      <w:pPr>
+        <w:pStyle w:val="BodyText"/>
+      </w:pPr>
+    </w:p>
+    <w:p>
+      <w:pPr>
+        <w:pStyle w:val="BodyText"/>
+      </w:pPr>
+      <w:r>
+        <w:t>Credit Card Authorization – The CyberSource Credit Card Authorization service provides merchant with a mechanism to get authorization for the order amount. The authorization service validates the card based and authorize card for the order amount. For additional spam/fraud detection by Cybersource, a ‘device fingerprint’ could be submitted additionally, if configured.</w:t>
+      </w:r>
+    </w:p>
+    <w:p>
+      <w:pPr>
+        <w:pStyle w:val="BodyText"/>
+      </w:pPr>
+      <w:r>
+        <w:t>CyberSource Address Verification (AVS) – The CyberSource AVS service provides merchants with a mechanism to reduce merchant banking fees, by verifying billing information before authorizing payment for customer purchases.  Although the AVS service is automatically called during the authorization process, the behavior resulting from specific AVS responses and its interaction with the payment process is customizable through storefront configuration.</w:t>
+      </w:r>
+    </w:p>
+    <w:p>
+      <w:pPr>
+        <w:pStyle w:val="BodyText"/>
+      </w:pPr>
+      <w:r>
+        <w:t>Tax Service – The CyberSource tax calculation service provides merchants with a complete tax calculation service according to and pursuant to domestic and international tax regulations, including but not limited to, district, city, county and state levels of governing tax authority.</w:t>
+      </w:r>
+    </w:p>
+    <w:p>
+      <w:pPr>
+        <w:pStyle w:val="BodyText"/>
+      </w:pPr>
+      <w:r>
+        <w:t>Delivery Address Verification (DAV) Service – The CyberSource DAV service provides merchants with an optional mechanism to prevent, limit or correct faulty shipping information, related to improperly entered or formatted information from the customer.  This service helps reduce the potential additional costs resulting from undeliverable or returned merchandise.</w:t>
+      </w:r>
+    </w:p>
+    <w:p>
+      <w:pPr>
+        <w:pStyle w:val="BodyText"/>
+      </w:pPr>
+      <w:r>
+        <w:t>Bill Me Later Service – The Bill Me Later service from Bill Me Later, Inc., and available via your single connection to CyberSource, allows your customers to make purchases using an instant line of credit.</w:t>
+      </w:r>
+    </w:p>
+    <w:p>
+      <w:pPr>
+        <w:pStyle w:val="BodyText"/>
+      </w:pPr>
+      <w:r>
+        <w:t xml:space="preserve">Decision Manager – CyberSource Decision Manager Service provides set of tools that merchant to evaluate rules and chose tool and return a decision of “Accept”, “Reject”, or “Review”. Merchant can also setup process to ignore certain rules when necessary. </w:t>
+      </w:r>
+    </w:p>
+    <w:p>
+      <w:pPr>
+        <w:pStyle w:val="BodyText"/>
+      </w:pPr>
+      <w:r>
+        <w:t>Payment Tokenization – CyberSource Payment Tokenization Service provides set of tools to store customer and payment related sensitive data on secured cybersource hosted servers.</w:t>
+      </w:r>
+    </w:p>
+    <w:p>
+      <w:pPr>
+        <w:pStyle w:val="BodyText"/>
+      </w:pPr>
+      <w:r>
+        <w:t xml:space="preserve">Payer Authentication – </w:t>
+      </w:r>
+      <w:r>
+        <w:t xml:space="preserve">CyberSource Payer Authentication services enable you to add support to your web store for card authentication services, including Visa Verified by </w:t>
       </w:r>
       <w:proofErr w:type="spellStart"/>
       <w:r>
-        <w:t>eCommerce</w:t>
+        <w:t>VisaSM</w:t>
       </w:r>
       <w:proofErr w:type="spellEnd"/>
       <w:r>
-        <w:t xml:space="preserve"> transaction services listed below.</w:t>
-      </w:r>
-    </w:p>
-    <w:p>
-      <w:pPr>
-        <w:pStyle w:val="BodyText"/>
-      </w:pPr>
-    </w:p>
-    <w:p>
-      <w:pPr>
-        <w:pStyle w:val="BodyText"/>
-      </w:pPr>
-      <w:r>
-        <w:t xml:space="preserve">Credit Card Authorization – The CyberSource Credit Card Authorization service provides merchant with a mechanism to get authorization for the order amount. The authorization service validates the card based and authorize card for the order amount. For additional spam/fraud detection by </w:t>
+        <w:t xml:space="preserve">, MasterCard® </w:t>
       </w:r>
       <w:proofErr w:type="spellStart"/>
       <w:r>
-        <w:t>Cybersource</w:t>
+        <w:t>andMaestro</w:t>
       </w:r>
       <w:proofErr w:type="spellEnd"/>
       <w:r>
-        <w:t>, a ‘device fingerprint’ could be submitted additionally, if configured.</w:t>
-      </w:r>
-    </w:p>
-    <w:p>
-      <w:pPr>
-        <w:pStyle w:val="BodyText"/>
-      </w:pPr>
-      <w:r>
-        <w:t>CyberSource Address Verification (AVS) – The CyberSource AVS service provides merchants with a mechanism to reduce merchant banking fees, by verifying billing information before authorizing payment for customer purchases.  Although the AVS service is automatically called during the authorization process, the behavior resulting from specific AVS responses and its interaction with the payment process is customizable through storefront configuration.</w:t>
-      </w:r>
-    </w:p>
-    <w:p>
-      <w:pPr>
-        <w:pStyle w:val="BodyText"/>
-      </w:pPr>
-      <w:r>
-        <w:t>Tax Service – The CyberSource tax calculation service provides merchants with a complete tax calculation service according to and pursuant to domestic and international tax regulations, including but not limited to, district, city, county and state levels of governing tax authority.</w:t>
-      </w:r>
-    </w:p>
-    <w:p>
-      <w:pPr>
-        <w:pStyle w:val="BodyText"/>
-      </w:pPr>
-      <w:r>
-        <w:t>Delivery Address Verification (DAV) Service – The CyberSource DAV service provides merchants with an optional mechanism to prevent, limit or correct faulty shipping information, related to improperly entered or formatted information from the customer.  This service helps reduce the potential additional costs resulting from undeliverable or returned merchandise.</w:t>
-      </w:r>
-    </w:p>
-    <w:p>
-      <w:pPr>
-        <w:pStyle w:val="BodyText"/>
-      </w:pPr>
-      <w:r>
-        <w:t xml:space="preserve">Bill Me Later Service – </w:t>
-      </w:r>
-      <w:proofErr w:type="gramStart"/>
-      <w:r>
-        <w:t>The</w:t>
-      </w:r>
-      <w:proofErr w:type="gramEnd"/>
-      <w:r>
-        <w:t xml:space="preserve"> Bill Me Later service from Bill Me Later, Inc., and available via your single connection to CyberSource, allows your customers to make purchases using an instant line of credit.</w:t>
-      </w:r>
-    </w:p>
-    <w:p>
-      <w:pPr>
-        <w:pStyle w:val="BodyText"/>
-      </w:pPr>
-      <w:r>
-        <w:t xml:space="preserve">Decision Manager – CyberSource Decision Manager Service provides set of tools that merchant to evaluate rules and chose tool and return a decision of “Accept”, “Reject”, or “Review”. Merchant can also setup process to ignore certain rules when necessary. </w:t>
-      </w:r>
-    </w:p>
-    <w:p>
-      <w:pPr>
-        <w:pStyle w:val="BodyText"/>
-      </w:pPr>
-      <w:r>
-        <w:t xml:space="preserve">Payment Tokenization – CyberSource Payment Tokenization Service provides set of tools to store customer and payment related sensitive data on secured </w:t>
+        <w:t xml:space="preserve">® </w:t>
       </w:r>
       <w:proofErr w:type="spellStart"/>
       <w:r>
-        <w:t>cybersource</w:t>
+        <w:t>SecureCode</w:t>
       </w:r>
       <w:proofErr w:type="spellEnd"/>
       <w:r>
-        <w:t xml:space="preserve"> hosted servers.</w:t>
-      </w:r>
-    </w:p>
-    <w:p>
-      <w:pPr>
-        <w:pStyle w:val="BodyText"/>
-      </w:pPr>
-      <w:proofErr w:type="gramStart"/>
-      <w:r>
-        <w:t xml:space="preserve">Payer Authentication – </w:t>
-      </w:r>
-      <w:r>
-        <w:t xml:space="preserve">CyberSource Payer Authentication services enable you to add support to your web store for card authentication services, including Visa Verified by </w:t>
+        <w:t xml:space="preserve">™ (UK Domestic and international), American Express </w:t>
       </w:r>
       <w:proofErr w:type="spellStart"/>
       <w:r>
-        <w:t>VisaSM</w:t>
+        <w:t>SafeKeySM</w:t>
       </w:r>
       <w:proofErr w:type="spellEnd"/>
       <w:r>
-        <w:t xml:space="preserve">, MasterCard® </w:t>
-      </w:r>
-      <w:proofErr w:type="spellStart"/>
-      <w:r>
-        <w:t>andMaestro</w:t>
-      </w:r>
-      <w:proofErr w:type="spellEnd"/>
-      <w:r>
-        <w:t xml:space="preserve">® </w:t>
-      </w:r>
-      <w:proofErr w:type="spellStart"/>
-      <w:r>
-        <w:t>SecureCode</w:t>
-      </w:r>
-      <w:proofErr w:type="spellEnd"/>
-      <w:r>
-        <w:t xml:space="preserve">™ (UK Domestic and international), American Express </w:t>
-      </w:r>
-      <w:proofErr w:type="spellStart"/>
-      <w:r>
-        <w:t>SafeKeySM</w:t>
-      </w:r>
-      <w:proofErr w:type="spellEnd"/>
-      <w:r>
         <w:t>.</w:t>
       </w:r>
-      <w:proofErr w:type="gramEnd"/>
     </w:p>
     <w:p>
       <w:r>
@@ -4125,21 +4093,21 @@
         <w:lastRenderedPageBreak/>
         <w:br w:type="page"/>
       </w:r>
-      <w:bookmarkStart w:id="6" w:name="_Toc346225424"/>
+      <w:bookmarkStart w:id="7" w:name="_Toc346286909"/>
       <w:r>
         <w:t>Component Overview</w:t>
       </w:r>
-      <w:bookmarkEnd w:id="6"/>
+      <w:bookmarkEnd w:id="7"/>
     </w:p>
     <w:p>
       <w:pPr>
         <w:pStyle w:val="Heading2"/>
       </w:pPr>
-      <w:bookmarkStart w:id="7" w:name="_Toc346225425"/>
+      <w:bookmarkStart w:id="8" w:name="_Toc346286910"/>
       <w:r>
         <w:t>Functional Overview</w:t>
       </w:r>
-      <w:bookmarkEnd w:id="7"/>
+      <w:bookmarkEnd w:id="8"/>
     </w:p>
     <w:p>
       <w:pPr>
@@ -4148,11 +4116,11 @@
       <w:r>
         <w:br/>
       </w:r>
-      <w:bookmarkStart w:id="8" w:name="_Toc346225426"/>
+      <w:bookmarkStart w:id="9" w:name="_Toc346286911"/>
       <w:r>
         <w:t>Credit Card Authorization Service</w:t>
       </w:r>
-      <w:bookmarkEnd w:id="8"/>
+      <w:bookmarkEnd w:id="9"/>
     </w:p>
     <w:p>
       <w:pPr>
@@ -4193,7 +4161,7 @@
           <w:rFonts w:cs="Arial"/>
           <w:color w:val="000000"/>
         </w:rPr>
-        <w:t xml:space="preserve">The Demandware </w:t>
+        <w:t>The Demandware Cybersource–</w:t>
       </w:r>
       <w:proofErr w:type="spellStart"/>
       <w:r>
@@ -4201,7 +4169,7 @@
           <w:rFonts w:cs="Arial"/>
           <w:color w:val="000000"/>
         </w:rPr>
-        <w:t>Cybersource–AuthorizeCreditCard</w:t>
+        <w:t>AuthorizeCreditCard</w:t>
       </w:r>
       <w:proofErr w:type="spellEnd"/>
       <w:r>
@@ -4627,7 +4595,7 @@
                     </pic:cNvPicPr>
                   </pic:nvPicPr>
                   <pic:blipFill>
-                    <a:blip r:embed="rId14" cstate="print"/>
+                    <a:blip r:embed="rId15" cstate="print"/>
                     <a:srcRect/>
                     <a:stretch>
                       <a:fillRect/>
@@ -4767,7 +4735,7 @@
         </w:rPr>
         <w:t xml:space="preserve">5   The issuing bank approves or declines the request. Depending on the card type, the bank could also use the Address Verification Service (AVS) to determine whether the customer provided the correct billing address. For more information about AVS, refer to AVS service documents via the CyberSource Services Documentation at </w:t>
       </w:r>
-      <w:hyperlink r:id="rId15" w:history="1">
+      <w:hyperlink r:id="rId16" w:history="1">
         <w:r>
           <w:rPr>
             <w:rStyle w:val="Hyperlink"/>
@@ -4845,11 +4813,11 @@
       <w:pPr>
         <w:pStyle w:val="Heading3"/>
       </w:pPr>
-      <w:bookmarkStart w:id="9" w:name="_Toc346225427"/>
+      <w:bookmarkStart w:id="10" w:name="_Toc346286912"/>
       <w:r>
         <w:t>Taxes</w:t>
       </w:r>
-      <w:bookmarkEnd w:id="9"/>
+      <w:bookmarkEnd w:id="10"/>
     </w:p>
     <w:p>
       <w:pPr>
@@ -5046,11 +5014,11 @@
       <w:pPr>
         <w:pStyle w:val="Heading3"/>
       </w:pPr>
-      <w:bookmarkStart w:id="10" w:name="_Toc346225428"/>
+      <w:bookmarkStart w:id="11" w:name="_Toc346286913"/>
       <w:r>
         <w:t>Address Verification Service (AVS)</w:t>
       </w:r>
-      <w:bookmarkEnd w:id="10"/>
+      <w:bookmarkEnd w:id="11"/>
     </w:p>
     <w:p>
       <w:pPr>
@@ -5083,11 +5051,11 @@
       <w:pPr>
         <w:pStyle w:val="Heading3"/>
       </w:pPr>
-      <w:bookmarkStart w:id="11" w:name="_Toc346225429"/>
+      <w:bookmarkStart w:id="12" w:name="_Toc346286914"/>
       <w:r>
         <w:t>Delivery Address Verification Service (DAV)</w:t>
       </w:r>
-      <w:bookmarkEnd w:id="11"/>
+      <w:bookmarkEnd w:id="12"/>
     </w:p>
     <w:p>
       <w:pPr>
@@ -5335,11 +5303,11 @@
       <w:pPr>
         <w:pStyle w:val="Heading3"/>
       </w:pPr>
-      <w:bookmarkStart w:id="12" w:name="_Toc346225430"/>
+      <w:bookmarkStart w:id="13" w:name="_Toc346286915"/>
       <w:r>
         <w:t>Bill Me Later (BML)</w:t>
       </w:r>
-      <w:bookmarkEnd w:id="12"/>
+      <w:bookmarkEnd w:id="13"/>
     </w:p>
     <w:p>
       <w:pPr>
@@ -5421,7 +5389,7 @@
           <w:rFonts w:cs="Arial"/>
           <w:color w:val="000000"/>
         </w:rPr>
-        <w:t xml:space="preserve">The Demandware </w:t>
+        <w:t>The Demandware Cybersource–</w:t>
       </w:r>
       <w:proofErr w:type="spellStart"/>
       <w:r>
@@ -5429,7 +5397,7 @@
           <w:rFonts w:cs="Arial"/>
           <w:color w:val="000000"/>
         </w:rPr>
-        <w:t>Cybersource–AuthorizeBML</w:t>
+        <w:t>AuthorizeBML</w:t>
       </w:r>
       <w:proofErr w:type="spellEnd"/>
       <w:r>
@@ -5667,11 +5635,11 @@
       <w:pPr>
         <w:pStyle w:val="Heading3"/>
       </w:pPr>
-      <w:bookmarkStart w:id="13" w:name="_Toc346225431"/>
+      <w:bookmarkStart w:id="14" w:name="_Toc346286916"/>
       <w:r>
         <w:t>Decision Manager</w:t>
       </w:r>
-      <w:bookmarkEnd w:id="13"/>
+      <w:bookmarkEnd w:id="14"/>
     </w:p>
     <w:p>
       <w:pPr>
@@ -6277,7 +6245,25 @@
           <w:sz w:val="18"/>
           <w:szCs w:val="18"/>
         </w:rPr>
-        <w:t>http://reports.cybersource.com/reports/cmos/1.0</w:t>
+        <w:t>http://reports.cybersource.com/reports/</w:t>
+      </w:r>
+      <w:proofErr w:type="spellStart"/>
+      <w:r>
+        <w:rPr>
+          <w:color w:val="3F7F5F"/>
+          <w:sz w:val="18"/>
+          <w:szCs w:val="18"/>
+        </w:rPr>
+        <w:t>cmos</w:t>
+      </w:r>
+      <w:proofErr w:type="spellEnd"/>
+      <w:r>
+        <w:rPr>
+          <w:color w:val="3F7F5F"/>
+          <w:sz w:val="18"/>
+          <w:szCs w:val="18"/>
+        </w:rPr>
+        <w:t>/1.0</w:t>
       </w:r>
       <w:r>
         <w:rPr>
@@ -7289,11 +7275,11 @@
       <w:pPr>
         <w:pStyle w:val="Heading3"/>
       </w:pPr>
-      <w:bookmarkStart w:id="14" w:name="_Toc346225432"/>
+      <w:bookmarkStart w:id="15" w:name="_Toc346286917"/>
       <w:r>
         <w:t>Payment Tokenization</w:t>
       </w:r>
-      <w:bookmarkEnd w:id="14"/>
+      <w:bookmarkEnd w:id="15"/>
     </w:p>
     <w:p>
       <w:pPr>
@@ -7344,7 +7330,7 @@
         </w:rPr>
         <w:t xml:space="preserve">To make a purchase on your website, the customer will enter their payment card information into the designated payment fields on the order page. These payment fields will be hosted by CyberSource using </w:t>
       </w:r>
-      <w:hyperlink r:id="rId16" w:history="1">
+      <w:hyperlink r:id="rId17" w:history="1">
         <w:r>
           <w:rPr>
             <w:rFonts w:cs="Arial"/>
@@ -7467,11 +7453,11 @@
       <w:pPr>
         <w:pStyle w:val="Heading3"/>
       </w:pPr>
-      <w:bookmarkStart w:id="15" w:name="_Toc346225433"/>
+      <w:bookmarkStart w:id="16" w:name="_Toc346286918"/>
       <w:r>
         <w:t>Payer Authentication</w:t>
       </w:r>
-      <w:bookmarkEnd w:id="15"/>
+      <w:bookmarkEnd w:id="16"/>
     </w:p>
     <w:p>
       <w:pPr>
@@ -7721,10 +7707,10 @@
                     </pic:cNvPicPr>
                   </pic:nvPicPr>
                   <pic:blipFill>
-                    <a:blip r:embed="rId17" cstate="print">
+                    <a:blip r:embed="rId18" cstate="print">
                       <a:extLst>
                         <a:ext uri="{28A0092B-C50C-407E-A947-70E740481C1C}">
-                          <a14:useLocalDpi xmlns:a14="http://schemas.microsoft.com/office/drawing/2010/main" xmlns:wps="http://schemas.microsoft.com/office/word/2010/wordprocessingShape" xmlns:wpi="http://schemas.microsoft.com/office/word/2010/wordprocessingInk" xmlns:wpg="http://schemas.microsoft.com/office/word/2010/wordprocessingGroup" xmlns:w14="http://schemas.microsoft.com/office/word/2010/wordml" xmlns:w="http://schemas.openxmlformats.org/wordprocessingml/2006/main" xmlns:w10="urn:schemas-microsoft-com:office:word" xmlns:wp14="http://schemas.microsoft.com/office/word/2010/wordprocessingDrawing" xmlns:v="urn:schemas-microsoft-com:vml" xmlns:o="urn:schemas-microsoft-com:office:office" xmlns:mc="http://schemas.openxmlformats.org/markup-compatibility/2006" xmlns:wpc="http://schemas.microsoft.com/office/word/2010/wordprocessingCanvas" xmlns="" val="0"/>
+                          <a14:useLocalDpi xmlns:a14="http://schemas.microsoft.com/office/drawing/2010/main" val="0"/>
                         </a:ext>
                       </a:extLst>
                     </a:blip>
@@ -7941,11 +7927,11 @@
       <w:pPr>
         <w:pStyle w:val="Heading3"/>
       </w:pPr>
-      <w:bookmarkStart w:id="16" w:name="_Toc346225434"/>
+      <w:bookmarkStart w:id="17" w:name="_Toc346286919"/>
       <w:r>
         <w:t>Full Authorization Reversal</w:t>
       </w:r>
-      <w:bookmarkEnd w:id="16"/>
+      <w:bookmarkEnd w:id="17"/>
     </w:p>
     <w:p>
       <w:pPr>
@@ -8128,22 +8114,22 @@
       <w:pPr>
         <w:pStyle w:val="Heading2"/>
       </w:pPr>
-      <w:bookmarkStart w:id="17" w:name="_Toc346225435"/>
+      <w:bookmarkStart w:id="18" w:name="_Toc346286920"/>
       <w:r>
         <w:lastRenderedPageBreak/>
         <w:t>Use Cases Scenarios</w:t>
       </w:r>
-      <w:bookmarkEnd w:id="17"/>
+      <w:bookmarkEnd w:id="18"/>
     </w:p>
     <w:p>
       <w:pPr>
         <w:pStyle w:val="Heading3"/>
       </w:pPr>
-      <w:bookmarkStart w:id="18" w:name="_Toc346225436"/>
+      <w:bookmarkStart w:id="19" w:name="_Toc346286921"/>
       <w:r>
         <w:t>Credit Card Authorization</w:t>
       </w:r>
-      <w:bookmarkEnd w:id="18"/>
+      <w:bookmarkEnd w:id="19"/>
     </w:p>
     <w:p>
       <w:pPr>
@@ -8190,7 +8176,7 @@
         <w:tblW w:w="10002" w:type="dxa"/>
         <w:tblInd w:w="93" w:type="dxa"/>
         <w:tblLayout w:type="fixed"/>
-        <w:tblLook w:val="04A0"/>
+        <w:tblLook w:val="04A0" w:firstRow="1" w:lastRow="0" w:firstColumn="1" w:lastColumn="0" w:noHBand="0" w:noVBand="1"/>
       </w:tblPr>
       <w:tblGrid>
         <w:gridCol w:w="2085"/>
@@ -12500,11 +12486,11 @@
       <w:pPr>
         <w:pStyle w:val="Heading3"/>
       </w:pPr>
-      <w:bookmarkStart w:id="19" w:name="_Toc346225437"/>
+      <w:bookmarkStart w:id="20" w:name="_Toc346286922"/>
       <w:r>
         <w:t>Taxes</w:t>
       </w:r>
-      <w:bookmarkEnd w:id="19"/>
+      <w:bookmarkEnd w:id="20"/>
     </w:p>
     <w:p>
       <w:r>
@@ -12523,7 +12509,7 @@
           <w:insideH w:val="single" w:sz="4" w:space="0" w:color="000000"/>
           <w:insideV w:val="single" w:sz="4" w:space="0" w:color="000000"/>
         </w:tblBorders>
-        <w:tblLook w:val="04A0"/>
+        <w:tblLook w:val="04A0" w:firstRow="1" w:lastRow="0" w:firstColumn="1" w:lastColumn="0" w:noHBand="0" w:noVBand="1"/>
       </w:tblPr>
       <w:tblGrid>
         <w:gridCol w:w="4320"/>
@@ -12628,23 +12614,7 @@
           <w:p>
             <w:r>
               <w:lastRenderedPageBreak/>
-              <w:t xml:space="preserve">Since </w:t>
-            </w:r>
-            <w:proofErr w:type="spellStart"/>
-            <w:r>
-              <w:t>cybersource</w:t>
-            </w:r>
-            <w:proofErr w:type="spellEnd"/>
-            <w:r>
-              <w:t xml:space="preserve"> charges per request to the tax service, the cartridge has been modified to reduce the number of tax requests. Subsequent tax requests in the current session are only made to </w:t>
-            </w:r>
-            <w:proofErr w:type="spellStart"/>
-            <w:r>
-              <w:t>cybersource</w:t>
-            </w:r>
-            <w:proofErr w:type="spellEnd"/>
-            <w:r>
-              <w:t xml:space="preserve"> if the line item’s products id, quantity or price has changed or if the basket merchandise price total (including order level and product level), adjusted shipping price totals or adjusted basket total price has changed.  </w:t>
+              <w:t xml:space="preserve">Since cybersource charges per request to the tax service, the cartridge has been modified to reduce the number of tax requests. Subsequent tax requests in the current session are only made to cybersource if the line item’s products id, quantity or price has changed or if the basket merchandise price total (including order level and product level), adjusted shipping price totals or adjusted basket total price has changed.  </w:t>
             </w:r>
           </w:p>
         </w:tc>
@@ -12660,28 +12630,12 @@
           </w:tcPr>
           <w:p>
             <w:r>
-              <w:t xml:space="preserve">If the basket state that would affect tax has changed then a tax call will be made to </w:t>
-            </w:r>
-            <w:proofErr w:type="spellStart"/>
-            <w:r>
-              <w:t>cybersource</w:t>
-            </w:r>
-            <w:proofErr w:type="spellEnd"/>
-            <w:r>
-              <w:t xml:space="preserve"> and the basket will be updated with the new tax prices. </w:t>
-            </w:r>
-          </w:p>
-          <w:p>
-            <w:r>
-              <w:t xml:space="preserve">If the basket state that would affect tax has not change, the request to </w:t>
-            </w:r>
-            <w:proofErr w:type="spellStart"/>
-            <w:r>
-              <w:t>cybersource</w:t>
-            </w:r>
-            <w:proofErr w:type="spellEnd"/>
-            <w:r>
-              <w:t xml:space="preserve"> is skipped.  </w:t>
+              <w:t xml:space="preserve">If the basket state that would affect tax has changed then a tax call will be made to cybersource and the basket will be updated with the new tax prices. </w:t>
+            </w:r>
+          </w:p>
+          <w:p>
+            <w:r>
+              <w:t xml:space="preserve">If the basket state that would affect tax has not change, the request to cybersource is skipped.  </w:t>
             </w:r>
           </w:p>
         </w:tc>
@@ -12691,11 +12645,11 @@
       <w:pPr>
         <w:pStyle w:val="Heading3"/>
       </w:pPr>
-      <w:bookmarkStart w:id="20" w:name="_Toc346225438"/>
+      <w:bookmarkStart w:id="21" w:name="_Toc346286923"/>
       <w:r>
         <w:t>Address Validation Service (AVS)</w:t>
       </w:r>
-      <w:bookmarkEnd w:id="20"/>
+      <w:bookmarkEnd w:id="21"/>
     </w:p>
     <w:p>
       <w:r>
@@ -12714,7 +12668,7 @@
           <w:insideH w:val="single" w:sz="4" w:space="0" w:color="000000"/>
           <w:insideV w:val="single" w:sz="4" w:space="0" w:color="000000"/>
         </w:tblBorders>
-        <w:tblLook w:val="04A0"/>
+        <w:tblLook w:val="04A0" w:firstRow="1" w:lastRow="0" w:firstColumn="1" w:lastColumn="0" w:noHBand="0" w:noVBand="1"/>
       </w:tblPr>
       <w:tblGrid>
         <w:gridCol w:w="4320"/>
@@ -12845,11 +12799,11 @@
       <w:pPr>
         <w:pStyle w:val="Heading3"/>
       </w:pPr>
-      <w:bookmarkStart w:id="21" w:name="_Toc346225439"/>
+      <w:bookmarkStart w:id="22" w:name="_Toc346286924"/>
       <w:r>
         <w:t>Delivery Address Verification Service (DAV)</w:t>
       </w:r>
-      <w:bookmarkEnd w:id="21"/>
+      <w:bookmarkEnd w:id="22"/>
     </w:p>
     <w:p>
       <w:r>
@@ -12868,7 +12822,7 @@
           <w:insideH w:val="single" w:sz="4" w:space="0" w:color="000000"/>
           <w:insideV w:val="single" w:sz="4" w:space="0" w:color="000000"/>
         </w:tblBorders>
-        <w:tblLook w:val="04A0"/>
+        <w:tblLook w:val="04A0" w:firstRow="1" w:lastRow="0" w:firstColumn="1" w:lastColumn="0" w:noHBand="0" w:noVBand="1"/>
       </w:tblPr>
       <w:tblGrid>
         <w:gridCol w:w="4320"/>
@@ -12998,11 +12952,11 @@
       <w:pPr>
         <w:pStyle w:val="Heading3"/>
       </w:pPr>
-      <w:bookmarkStart w:id="22" w:name="_Toc346225440"/>
+      <w:bookmarkStart w:id="23" w:name="_Toc346286925"/>
       <w:r>
         <w:t>BML</w:t>
       </w:r>
-      <w:bookmarkEnd w:id="22"/>
+      <w:bookmarkEnd w:id="23"/>
     </w:p>
     <w:p>
       <w:r>
@@ -13021,7 +12975,7 @@
           <w:insideH w:val="single" w:sz="4" w:space="0" w:color="000000"/>
           <w:insideV w:val="single" w:sz="4" w:space="0" w:color="000000"/>
         </w:tblBorders>
-        <w:tblLook w:val="04A0"/>
+        <w:tblLook w:val="04A0" w:firstRow="1" w:lastRow="0" w:firstColumn="1" w:lastColumn="0" w:noHBand="0" w:noVBand="1"/>
       </w:tblPr>
       <w:tblGrid>
         <w:gridCol w:w="4320"/>
@@ -13146,15 +13100,7 @@
           </w:p>
           <w:p>
             <w:r>
-              <w:t xml:space="preserve">Order object is populated with </w:t>
-            </w:r>
-            <w:proofErr w:type="spellStart"/>
-            <w:r>
-              <w:t>cybersource</w:t>
-            </w:r>
-            <w:proofErr w:type="spellEnd"/>
-            <w:r>
-              <w:t xml:space="preserve"> transaction ID</w:t>
+              <w:t>Order object is populated with cybersource transaction ID</w:t>
             </w:r>
           </w:p>
         </w:tc>
@@ -13186,11 +13132,11 @@
       <w:pPr>
         <w:pStyle w:val="Heading3"/>
       </w:pPr>
-      <w:bookmarkStart w:id="23" w:name="_Toc346225441"/>
+      <w:bookmarkStart w:id="24" w:name="_Toc346286926"/>
       <w:r>
         <w:t>Decision Manager</w:t>
       </w:r>
-      <w:bookmarkEnd w:id="23"/>
+      <w:bookmarkEnd w:id="24"/>
     </w:p>
     <w:p>
       <w:pPr>
@@ -13233,7 +13179,7 @@
           <w:insideH w:val="single" w:sz="4" w:space="0" w:color="000000"/>
           <w:insideV w:val="single" w:sz="4" w:space="0" w:color="000000"/>
         </w:tblBorders>
-        <w:tblLook w:val="04A0"/>
+        <w:tblLook w:val="04A0" w:firstRow="1" w:lastRow="0" w:firstColumn="1" w:lastColumn="0" w:noHBand="0" w:noVBand="1"/>
       </w:tblPr>
       <w:tblGrid>
         <w:gridCol w:w="4320"/>
@@ -13358,11 +13304,11 @@
       <w:pPr>
         <w:pStyle w:val="Heading3"/>
       </w:pPr>
-      <w:bookmarkStart w:id="24" w:name="_Toc346225442"/>
+      <w:bookmarkStart w:id="25" w:name="_Toc346286927"/>
       <w:r>
         <w:t>Payment Tokenization</w:t>
       </w:r>
-      <w:bookmarkEnd w:id="24"/>
+      <w:bookmarkEnd w:id="25"/>
     </w:p>
     <w:p>
       <w:pPr>
@@ -13381,15 +13327,7 @@
         <w:t xml:space="preserve">with the </w:t>
       </w:r>
       <w:r>
-        <w:t xml:space="preserve">subscription id received from </w:t>
-      </w:r>
-      <w:proofErr w:type="spellStart"/>
-      <w:r>
-        <w:t>Cybersource</w:t>
-      </w:r>
-      <w:proofErr w:type="spellEnd"/>
-      <w:r>
-        <w:t>.</w:t>
+        <w:t>subscription id received from Cybersource.</w:t>
       </w:r>
     </w:p>
     <w:p>
@@ -13409,7 +13347,7 @@
           <w:insideH w:val="single" w:sz="4" w:space="0" w:color="000000"/>
           <w:insideV w:val="single" w:sz="4" w:space="0" w:color="000000"/>
         </w:tblBorders>
-        <w:tblLook w:val="04A0"/>
+        <w:tblLook w:val="04A0" w:firstRow="1" w:lastRow="0" w:firstColumn="1" w:lastColumn="0" w:noHBand="0" w:noVBand="1"/>
       </w:tblPr>
       <w:tblGrid>
         <w:gridCol w:w="4320"/>
@@ -13522,11 +13460,11 @@
       <w:pPr>
         <w:pStyle w:val="Heading3"/>
       </w:pPr>
-      <w:bookmarkStart w:id="25" w:name="_Toc346225443"/>
+      <w:bookmarkStart w:id="26" w:name="_Toc346286928"/>
       <w:r>
         <w:t>Payer Authorization</w:t>
       </w:r>
-      <w:bookmarkEnd w:id="25"/>
+      <w:bookmarkEnd w:id="26"/>
     </w:p>
     <w:p>
       <w:r>
@@ -13545,7 +13483,7 @@
           <w:insideH w:val="single" w:sz="4" w:space="0" w:color="000000"/>
           <w:insideV w:val="single" w:sz="4" w:space="0" w:color="000000"/>
         </w:tblBorders>
-        <w:tblLook w:val="04A0"/>
+        <w:tblLook w:val="04A0" w:firstRow="1" w:lastRow="0" w:firstColumn="1" w:lastColumn="0" w:noHBand="0" w:noVBand="1"/>
       </w:tblPr>
       <w:tblGrid>
         <w:gridCol w:w="4320"/>
@@ -13812,11 +13750,11 @@
       <w:pPr>
         <w:pStyle w:val="Heading2"/>
       </w:pPr>
-      <w:bookmarkStart w:id="26" w:name="_Toc346225444"/>
+      <w:bookmarkStart w:id="27" w:name="_Toc346286929"/>
       <w:r>
         <w:t>Limitations, Constraints</w:t>
       </w:r>
-      <w:bookmarkEnd w:id="26"/>
+      <w:bookmarkEnd w:id="27"/>
     </w:p>
     <w:p>
       <w:r>
@@ -13965,12 +13903,12 @@
       <w:pPr>
         <w:pStyle w:val="Heading2"/>
       </w:pPr>
-      <w:bookmarkStart w:id="27" w:name="_Toc346225445"/>
+      <w:bookmarkStart w:id="28" w:name="_Toc346286930"/>
       <w:r>
         <w:lastRenderedPageBreak/>
         <w:t>Compatibility</w:t>
       </w:r>
-      <w:bookmarkEnd w:id="27"/>
+      <w:bookmarkEnd w:id="28"/>
     </w:p>
     <w:p>
       <w:pPr>
@@ -13985,31 +13923,31 @@
         <w:pStyle w:val="Heading1"/>
         <w:framePr w:wrap="auto" w:vAnchor="margin" w:yAlign="inline"/>
       </w:pPr>
-      <w:bookmarkStart w:id="28" w:name="_Toc346225446"/>
+      <w:bookmarkStart w:id="29" w:name="_Toc346286931"/>
       <w:r>
         <w:t>Implementation Guide</w:t>
       </w:r>
-      <w:bookmarkEnd w:id="28"/>
+      <w:bookmarkEnd w:id="29"/>
     </w:p>
     <w:p>
       <w:pPr>
         <w:pStyle w:val="Heading2"/>
       </w:pPr>
-      <w:bookmarkStart w:id="29" w:name="_Toc346225447"/>
+      <w:bookmarkStart w:id="30" w:name="_Toc346286932"/>
       <w:r>
         <w:t>Custom Code</w:t>
       </w:r>
-      <w:bookmarkEnd w:id="29"/>
+      <w:bookmarkEnd w:id="30"/>
     </w:p>
     <w:p>
       <w:pPr>
         <w:pStyle w:val="Heading3"/>
       </w:pPr>
-      <w:bookmarkStart w:id="30" w:name="_Toc346225448"/>
+      <w:bookmarkStart w:id="31" w:name="_Toc346286933"/>
       <w:r>
         <w:t>Credit Card Auth</w:t>
       </w:r>
-      <w:bookmarkEnd w:id="30"/>
+      <w:bookmarkEnd w:id="31"/>
     </w:p>
     <w:p>
       <w:pPr>
@@ -14024,11 +13962,11 @@
       </w:r>
       <w:proofErr w:type="spellEnd"/>
       <w:r>
-        <w:t xml:space="preserve"> pipeline to include </w:t>
+        <w:t xml:space="preserve"> pipeline to include Cybersource-</w:t>
       </w:r>
       <w:proofErr w:type="spellStart"/>
       <w:r>
-        <w:t>Cybersource-AuthorizeCreditCard</w:t>
+        <w:t>AuthorizeCreditCard</w:t>
       </w:r>
       <w:proofErr w:type="spellEnd"/>
       <w:r>
@@ -14043,11 +13981,11 @@
         <w:pStyle w:val="BodyText"/>
       </w:pPr>
       <w:r>
-        <w:t xml:space="preserve">Add logic to handle following responses from the </w:t>
+        <w:t>Add logic to handle following responses from the Cybersource-</w:t>
       </w:r>
       <w:proofErr w:type="spellStart"/>
       <w:r>
-        <w:t>Cybersource-AuthorizeCreditCard</w:t>
+        <w:t>AuthorizeCreditCard</w:t>
       </w:r>
       <w:proofErr w:type="spellEnd"/>
       <w:r>
@@ -14116,11 +14054,11 @@
       <w:pPr>
         <w:pStyle w:val="Heading3"/>
       </w:pPr>
-      <w:bookmarkStart w:id="31" w:name="_Toc346225449"/>
+      <w:bookmarkStart w:id="32" w:name="_Toc346286934"/>
       <w:r>
         <w:t>Bill Me Later</w:t>
       </w:r>
-      <w:bookmarkEnd w:id="31"/>
+      <w:bookmarkEnd w:id="32"/>
     </w:p>
     <w:p>
       <w:pPr>
@@ -14135,11 +14073,11 @@
       </w:r>
       <w:proofErr w:type="spellEnd"/>
       <w:r>
-        <w:t xml:space="preserve"> pipeline to include </w:t>
+        <w:t xml:space="preserve"> pipeline to include Cybersource-</w:t>
       </w:r>
       <w:proofErr w:type="spellStart"/>
       <w:r>
-        <w:t>Cybersource-AuthorizeBML</w:t>
+        <w:t>AuthorizeBML</w:t>
       </w:r>
       <w:proofErr w:type="spellEnd"/>
       <w:r>
@@ -14151,11 +14089,11 @@
         <w:pStyle w:val="BodyText"/>
       </w:pPr>
       <w:r>
-        <w:t xml:space="preserve">Add logic to handle following responses from the </w:t>
+        <w:t>Add logic to handle following responses from the Cybersource-</w:t>
       </w:r>
       <w:proofErr w:type="spellStart"/>
       <w:r>
-        <w:t>Cybersource-AuthorizeBML</w:t>
+        <w:t>AuthorizeBML</w:t>
       </w:r>
       <w:proofErr w:type="spellEnd"/>
       <w:r>
@@ -14249,7 +14187,7 @@
                     </pic:cNvPicPr>
                   </pic:nvPicPr>
                   <pic:blipFill>
-                    <a:blip r:embed="rId18" cstate="print"/>
+                    <a:blip r:embed="rId19" cstate="print"/>
                     <a:srcRect/>
                     <a:stretch>
                       <a:fillRect/>
@@ -14290,23 +14228,20 @@
       <w:pPr>
         <w:pStyle w:val="Heading3"/>
       </w:pPr>
-      <w:bookmarkStart w:id="32" w:name="_Toc346225450"/>
+      <w:bookmarkStart w:id="33" w:name="_Toc346286935"/>
       <w:r>
         <w:t>Tax Service</w:t>
       </w:r>
-      <w:bookmarkEnd w:id="32"/>
+      <w:bookmarkEnd w:id="33"/>
     </w:p>
     <w:p>
       <w:pPr>
         <w:pStyle w:val="BodyText"/>
       </w:pPr>
       <w:r>
-        <w:t xml:space="preserve">Update Cart-Calculate pipeline to run the </w:t>
+        <w:t>Update Cart-Calculate pipeline to run the Cybersource-</w:t>
       </w:r>
       <w:proofErr w:type="spellStart"/>
-      <w:r>
-        <w:t>Cybersource-</w:t>
-      </w:r>
       <w:r>
         <w:t>Calculate</w:t>
       </w:r>
@@ -14345,7 +14280,7 @@
                     </pic:cNvPicPr>
                   </pic:nvPicPr>
                   <pic:blipFill>
-                    <a:blip r:embed="rId19" cstate="print"/>
+                    <a:blip r:embed="rId20" cstate="print"/>
                     <a:srcRect/>
                     <a:stretch>
                       <a:fillRect/>
@@ -14409,7 +14344,7 @@
                     </pic:cNvPicPr>
                   </pic:nvPicPr>
                   <pic:blipFill>
-                    <a:blip r:embed="rId20" cstate="print"/>
+                    <a:blip r:embed="rId21" cstate="print"/>
                     <a:srcRect/>
                     <a:stretch>
                       <a:fillRect/>
@@ -14500,10 +14435,10 @@
                     </pic:cNvPicPr>
                   </pic:nvPicPr>
                   <pic:blipFill>
-                    <a:blip r:embed="rId21" cstate="print">
+                    <a:blip r:embed="rId22" cstate="print">
                       <a:extLst>
                         <a:ext uri="{28A0092B-C50C-407E-A947-70E740481C1C}">
-                          <a14:useLocalDpi xmlns:a14="http://schemas.microsoft.com/office/drawing/2010/main" xmlns:wps="http://schemas.microsoft.com/office/word/2010/wordprocessingShape" xmlns:wpi="http://schemas.microsoft.com/office/word/2010/wordprocessingInk" xmlns:wpg="http://schemas.microsoft.com/office/word/2010/wordprocessingGroup" xmlns:w14="http://schemas.microsoft.com/office/word/2010/wordml" xmlns:w="http://schemas.openxmlformats.org/wordprocessingml/2006/main" xmlns:w10="urn:schemas-microsoft-com:office:word" xmlns:wp14="http://schemas.microsoft.com/office/word/2010/wordprocessingDrawing" xmlns:v="urn:schemas-microsoft-com:vml" xmlns:o="urn:schemas-microsoft-com:office:office" xmlns:mc="http://schemas.openxmlformats.org/markup-compatibility/2006" xmlns:wpc="http://schemas.microsoft.com/office/word/2010/wordprocessingCanvas" xmlns="" val="0"/>
+                          <a14:useLocalDpi xmlns:a14="http://schemas.microsoft.com/office/drawing/2010/main" val="0"/>
                         </a:ext>
                       </a:extLst>
                     </a:blip>
@@ -14559,10 +14494,10 @@
                     </pic:cNvPicPr>
                   </pic:nvPicPr>
                   <pic:blipFill>
-                    <a:blip r:embed="rId22" cstate="print">
+                    <a:blip r:embed="rId23" cstate="print">
                       <a:extLst>
                         <a:ext uri="{28A0092B-C50C-407E-A947-70E740481C1C}">
-                          <a14:useLocalDpi xmlns:a14="http://schemas.microsoft.com/office/drawing/2010/main" xmlns:wps="http://schemas.microsoft.com/office/word/2010/wordprocessingShape" xmlns:wpi="http://schemas.microsoft.com/office/word/2010/wordprocessingInk" xmlns:wpg="http://schemas.microsoft.com/office/word/2010/wordprocessingGroup" xmlns:w14="http://schemas.microsoft.com/office/word/2010/wordml" xmlns:w="http://schemas.openxmlformats.org/wordprocessingml/2006/main" xmlns:w10="urn:schemas-microsoft-com:office:word" xmlns:wp14="http://schemas.microsoft.com/office/word/2010/wordprocessingDrawing" xmlns:v="urn:schemas-microsoft-com:vml" xmlns:o="urn:schemas-microsoft-com:office:office" xmlns:mc="http://schemas.openxmlformats.org/markup-compatibility/2006" xmlns:wpc="http://schemas.microsoft.com/office/word/2010/wordprocessingCanvas" xmlns="" val="0"/>
+                          <a14:useLocalDpi xmlns:a14="http://schemas.microsoft.com/office/drawing/2010/main" val="0"/>
                         </a:ext>
                       </a:extLst>
                     </a:blip>
@@ -14598,11 +14533,11 @@
       <w:pPr>
         <w:pStyle w:val="Heading3"/>
       </w:pPr>
-      <w:bookmarkStart w:id="33" w:name="_Toc346225451"/>
+      <w:bookmarkStart w:id="34" w:name="_Toc346286936"/>
       <w:r>
         <w:t>Address Verification Service</w:t>
       </w:r>
-      <w:bookmarkEnd w:id="33"/>
+      <w:bookmarkEnd w:id="34"/>
     </w:p>
     <w:p>
       <w:pPr>
@@ -14678,11 +14613,11 @@
       <w:pPr>
         <w:pStyle w:val="Heading3"/>
       </w:pPr>
-      <w:bookmarkStart w:id="34" w:name="_Toc346225452"/>
+      <w:bookmarkStart w:id="35" w:name="_Toc346286937"/>
       <w:r>
         <w:t>Delivery Address Validation Service</w:t>
       </w:r>
-      <w:bookmarkEnd w:id="34"/>
+      <w:bookmarkEnd w:id="35"/>
     </w:p>
     <w:p>
       <w:pPr>
@@ -14753,11 +14688,11 @@
       <w:pPr>
         <w:pStyle w:val="Heading3"/>
       </w:pPr>
-      <w:bookmarkStart w:id="35" w:name="_Toc346225453"/>
+      <w:bookmarkStart w:id="36" w:name="_Toc346286938"/>
       <w:r>
         <w:t>Payment Tokenization Service</w:t>
       </w:r>
-      <w:bookmarkEnd w:id="35"/>
+      <w:bookmarkEnd w:id="36"/>
     </w:p>
     <w:p>
       <w:pPr>
@@ -14771,30 +14706,22 @@
       <w:pPr>
         <w:pStyle w:val="BodyText"/>
       </w:pPr>
-      <w:proofErr w:type="spellStart"/>
       <w:r>
         <w:rPr>
           <w:u w:val="single"/>
         </w:rPr>
-        <w:t>Cybersource</w:t>
-      </w:r>
-      <w:proofErr w:type="spellEnd"/>
+        <w:t xml:space="preserve">Cybersource </w:t>
+      </w:r>
       <w:r>
         <w:rPr>
           <w:u w:val="single"/>
         </w:rPr>
-        <w:t xml:space="preserve"> </w:t>
+        <w:t>–</w:t>
       </w:r>
       <w:r>
         <w:rPr>
           <w:u w:val="single"/>
         </w:rPr>
-        <w:t>–</w:t>
-      </w:r>
-      <w:r>
-        <w:rPr>
-          <w:u w:val="single"/>
-        </w:rPr>
         <w:t xml:space="preserve"> Enable Tokenization</w:t>
       </w:r>
       <w:proofErr w:type="gramStart"/>
@@ -14817,15 +14744,7 @@
         <w:t xml:space="preserve">All functionalities </w:t>
       </w:r>
       <w:r>
-        <w:t xml:space="preserve">related to </w:t>
-      </w:r>
-      <w:proofErr w:type="spellStart"/>
-      <w:r>
-        <w:t>Cybersource</w:t>
-      </w:r>
-      <w:proofErr w:type="spellEnd"/>
-      <w:r>
-        <w:t xml:space="preserve"> Payment Tokenization </w:t>
+        <w:t xml:space="preserve">related to Cybersource Payment Tokenization </w:t>
       </w:r>
       <w:r>
         <w:t>are created and working in stand</w:t>
@@ -14854,11 +14773,11 @@
       <w:pPr>
         <w:pStyle w:val="Heading3"/>
       </w:pPr>
-      <w:bookmarkStart w:id="36" w:name="_Toc346225454"/>
+      <w:bookmarkStart w:id="37" w:name="_Toc346286939"/>
       <w:r>
         <w:t>Full Authorization Reversal</w:t>
       </w:r>
-      <w:bookmarkEnd w:id="36"/>
+      <w:bookmarkEnd w:id="37"/>
     </w:p>
     <w:p>
       <w:pPr>
@@ -14896,11 +14815,11 @@
       <w:pPr>
         <w:pStyle w:val="Heading3"/>
       </w:pPr>
-      <w:bookmarkStart w:id="37" w:name="_Toc346225455"/>
+      <w:bookmarkStart w:id="38" w:name="_Toc346286940"/>
       <w:r>
         <w:t>Payer Authentication Service</w:t>
       </w:r>
-      <w:bookmarkEnd w:id="37"/>
+      <w:bookmarkEnd w:id="38"/>
     </w:p>
     <w:p>
       <w:pPr>
@@ -14935,11 +14854,9 @@
       <w:r>
         <w:t xml:space="preserve">which </w:t>
       </w:r>
-      <w:proofErr w:type="spellStart"/>
       <w:r>
         <w:t>Cybersource</w:t>
       </w:r>
-      <w:proofErr w:type="spellEnd"/>
       <w:r>
         <w:t xml:space="preserve"> merchant id to be used for payer authentication. It can be same as default merchant id as well.</w:t>
       </w:r>
@@ -14986,15 +14903,7 @@
         <w:t>CyberSource Save Proof.xml (PA):</w:t>
       </w:r>
       <w:r>
-        <w:t xml:space="preserve"> –Determines whether to save proof.xml (received from </w:t>
-      </w:r>
-      <w:proofErr w:type="spellStart"/>
-      <w:r>
-        <w:t>Cybersource</w:t>
-      </w:r>
-      <w:proofErr w:type="spellEnd"/>
-      <w:r>
-        <w:t xml:space="preserve"> response) as part of order object.</w:t>
+        <w:t xml:space="preserve"> –Determines whether to save proof.xml (received from Cybersource response) as part of order object.</w:t>
       </w:r>
     </w:p>
     <w:p>
@@ -15155,10 +15064,10 @@
                     </pic:cNvPicPr>
                   </pic:nvPicPr>
                   <pic:blipFill>
-                    <a:blip r:embed="rId23" cstate="print">
+                    <a:blip r:embed="rId24" cstate="print">
                       <a:extLst>
                         <a:ext uri="{28A0092B-C50C-407E-A947-70E740481C1C}">
-                          <a14:useLocalDpi xmlns:a14="http://schemas.microsoft.com/office/drawing/2010/main" xmlns:wps="http://schemas.microsoft.com/office/word/2010/wordprocessingShape" xmlns:wpi="http://schemas.microsoft.com/office/word/2010/wordprocessingInk" xmlns:wpg="http://schemas.microsoft.com/office/word/2010/wordprocessingGroup" xmlns:w14="http://schemas.microsoft.com/office/word/2010/wordml" xmlns:w="http://schemas.openxmlformats.org/wordprocessingml/2006/main" xmlns:w10="urn:schemas-microsoft-com:office:word" xmlns:wp14="http://schemas.microsoft.com/office/word/2010/wordprocessingDrawing" xmlns:v="urn:schemas-microsoft-com:vml" xmlns:o="urn:schemas-microsoft-com:office:office" xmlns:mc="http://schemas.openxmlformats.org/markup-compatibility/2006" xmlns:wpc="http://schemas.microsoft.com/office/word/2010/wordprocessingCanvas" xmlns="" val="0"/>
+                          <a14:useLocalDpi xmlns:a14="http://schemas.microsoft.com/office/drawing/2010/main" val="0"/>
                         </a:ext>
                       </a:extLst>
                     </a:blip>
@@ -15208,10 +15117,10 @@
                     </pic:cNvPicPr>
                   </pic:nvPicPr>
                   <pic:blipFill>
-                    <a:blip r:embed="rId24" cstate="print">
+                    <a:blip r:embed="rId25" cstate="print">
                       <a:extLst>
                         <a:ext uri="{28A0092B-C50C-407E-A947-70E740481C1C}">
-                          <a14:useLocalDpi xmlns:a14="http://schemas.microsoft.com/office/drawing/2010/main" xmlns:wps="http://schemas.microsoft.com/office/word/2010/wordprocessingShape" xmlns:wpi="http://schemas.microsoft.com/office/word/2010/wordprocessingInk" xmlns:wpg="http://schemas.microsoft.com/office/word/2010/wordprocessingGroup" xmlns:w14="http://schemas.microsoft.com/office/word/2010/wordml" xmlns:w="http://schemas.openxmlformats.org/wordprocessingml/2006/main" xmlns:w10="urn:schemas-microsoft-com:office:word" xmlns:wp14="http://schemas.microsoft.com/office/word/2010/wordprocessingDrawing" xmlns:v="urn:schemas-microsoft-com:vml" xmlns:o="urn:schemas-microsoft-com:office:office" xmlns:mc="http://schemas.openxmlformats.org/markup-compatibility/2006" xmlns:wpc="http://schemas.microsoft.com/office/word/2010/wordprocessingCanvas" xmlns="" val="0"/>
+                          <a14:useLocalDpi xmlns:a14="http://schemas.microsoft.com/office/drawing/2010/main" val="0"/>
                         </a:ext>
                       </a:extLst>
                     </a:blip>
@@ -15244,22 +15153,22 @@
       <w:pPr>
         <w:pStyle w:val="Heading2"/>
       </w:pPr>
-      <w:bookmarkStart w:id="38" w:name="_Toc346225456"/>
+      <w:bookmarkStart w:id="39" w:name="_Toc346286941"/>
       <w:r>
         <w:lastRenderedPageBreak/>
         <w:t>Site Configuration</w:t>
       </w:r>
-      <w:bookmarkEnd w:id="38"/>
+      <w:bookmarkEnd w:id="39"/>
     </w:p>
     <w:p>
       <w:pPr>
         <w:pStyle w:val="Heading3"/>
       </w:pPr>
-      <w:bookmarkStart w:id="39" w:name="_Toc346225457"/>
+      <w:bookmarkStart w:id="40" w:name="_Toc346286942"/>
       <w:r>
         <w:t>Import Meta Data</w:t>
       </w:r>
-      <w:bookmarkEnd w:id="39"/>
+      <w:bookmarkEnd w:id="40"/>
     </w:p>
     <w:p>
       <w:r>
@@ -15275,15 +15184,7 @@
         </w:numPr>
       </w:pPr>
       <w:r>
-        <w:t>/</w:t>
-      </w:r>
-      <w:proofErr w:type="spellStart"/>
-      <w:r>
-        <w:t>int_cybersource</w:t>
-      </w:r>
-      <w:proofErr w:type="spellEnd"/>
-      <w:r>
-        <w:t xml:space="preserve">/configuration/Cybersource-metadata.xml – sets all the site preferences </w:t>
+        <w:t xml:space="preserve">/int_cybersource/configuration/Cybersource-metadata.xml – sets all the site preferences </w:t>
       </w:r>
     </w:p>
     <w:p>
@@ -15342,7 +15243,7 @@
                     </pic:cNvPicPr>
                   </pic:nvPicPr>
                   <pic:blipFill>
-                    <a:blip r:embed="rId25" cstate="print"/>
+                    <a:blip r:embed="rId26" cstate="print"/>
                     <a:srcRect/>
                     <a:stretch>
                       <a:fillRect/>
@@ -15375,11 +15276,11 @@
       <w:pPr>
         <w:pStyle w:val="Heading3"/>
       </w:pPr>
-      <w:bookmarkStart w:id="40" w:name="_Toc346225458"/>
+      <w:bookmarkStart w:id="41" w:name="_Toc346286943"/>
       <w:r>
         <w:t>Configure Site Preferences</w:t>
       </w:r>
-      <w:bookmarkEnd w:id="40"/>
+      <w:bookmarkEnd w:id="41"/>
     </w:p>
     <w:p>
       <w:pPr>
@@ -15429,7 +15330,7 @@
                     </pic:cNvPicPr>
                   </pic:nvPicPr>
                   <pic:blipFill>
-                    <a:blip r:embed="rId26" cstate="print"/>
+                    <a:blip r:embed="rId27" cstate="print"/>
                     <a:srcRect/>
                     <a:stretch>
                       <a:fillRect/>
@@ -15492,7 +15393,7 @@
                     </pic:cNvPicPr>
                   </pic:nvPicPr>
                   <pic:blipFill>
-                    <a:blip r:embed="rId27" cstate="print"/>
+                    <a:blip r:embed="rId28" cstate="print"/>
                     <a:srcRect/>
                     <a:stretch>
                       <a:fillRect/>
@@ -15652,10 +15553,10 @@
                     </pic:cNvPicPr>
                   </pic:nvPicPr>
                   <pic:blipFill>
-                    <a:blip r:embed="rId28" cstate="print">
+                    <a:blip r:embed="rId29" cstate="print">
                       <a:extLst>
                         <a:ext uri="{28A0092B-C50C-407E-A947-70E740481C1C}">
-                          <a14:useLocalDpi xmlns:a14="http://schemas.microsoft.com/office/drawing/2010/main" xmlns:wps="http://schemas.microsoft.com/office/word/2010/wordprocessingShape" xmlns:wpi="http://schemas.microsoft.com/office/word/2010/wordprocessingInk" xmlns:wpg="http://schemas.microsoft.com/office/word/2010/wordprocessingGroup" xmlns:w14="http://schemas.microsoft.com/office/word/2010/wordml" xmlns:w="http://schemas.openxmlformats.org/wordprocessingml/2006/main" xmlns:w10="urn:schemas-microsoft-com:office:word" xmlns:wp14="http://schemas.microsoft.com/office/word/2010/wordprocessingDrawing" xmlns:v="urn:schemas-microsoft-com:vml" xmlns:o="urn:schemas-microsoft-com:office:office" xmlns:mc="http://schemas.openxmlformats.org/markup-compatibility/2006" xmlns:wpc="http://schemas.microsoft.com/office/word/2010/wordprocessingCanvas" xmlns="" val="0"/>
+                          <a14:useLocalDpi xmlns:a14="http://schemas.microsoft.com/office/drawing/2010/main" val="0"/>
                         </a:ext>
                       </a:extLst>
                     </a:blip>
@@ -15728,15 +15629,7 @@
       </w:r>
       <w:proofErr w:type="spellEnd"/>
       <w:r>
-        <w:t xml:space="preserve"> Site&gt; Ordering&gt; Shipping Methods &gt; Name &gt; </w:t>
-      </w:r>
-      <w:proofErr w:type="spellStart"/>
-      <w:r>
-        <w:t>Cybersource</w:t>
-      </w:r>
-      <w:proofErr w:type="spellEnd"/>
-      <w:r>
-        <w:t xml:space="preserve"> Shipping ID </w:t>
+        <w:t xml:space="preserve"> Site&gt; Ordering&gt; Shipping Methods &gt; Name &gt; Cybersource Shipping ID </w:t>
       </w:r>
     </w:p>
     <w:p>
@@ -15773,10 +15666,10 @@
                     </pic:cNvPicPr>
                   </pic:nvPicPr>
                   <pic:blipFill>
-                    <a:blip r:embed="rId29" cstate="print">
+                    <a:blip r:embed="rId30" cstate="print">
                       <a:extLst>
                         <a:ext uri="{28A0092B-C50C-407E-A947-70E740481C1C}">
-                          <a14:useLocalDpi xmlns:a14="http://schemas.microsoft.com/office/drawing/2010/main" xmlns:wps="http://schemas.microsoft.com/office/word/2010/wordprocessingShape" xmlns:wpi="http://schemas.microsoft.com/office/word/2010/wordprocessingInk" xmlns:wpg="http://schemas.microsoft.com/office/word/2010/wordprocessingGroup" xmlns:w14="http://schemas.microsoft.com/office/word/2010/wordml" xmlns:w="http://schemas.openxmlformats.org/wordprocessingml/2006/main" xmlns:w10="urn:schemas-microsoft-com:office:word" xmlns:wp14="http://schemas.microsoft.com/office/word/2010/wordprocessingDrawing" xmlns:v="urn:schemas-microsoft-com:vml" xmlns:o="urn:schemas-microsoft-com:office:office" xmlns:mc="http://schemas.openxmlformats.org/markup-compatibility/2006" xmlns:wpc="http://schemas.microsoft.com/office/word/2010/wordprocessingCanvas" xmlns="" val="0"/>
+                          <a14:useLocalDpi xmlns:a14="http://schemas.microsoft.com/office/drawing/2010/main" val="0"/>
                         </a:ext>
                       </a:extLst>
                     </a:blip>
@@ -15847,12 +15740,12 @@
       <w:pPr>
         <w:pStyle w:val="Heading3"/>
       </w:pPr>
-      <w:bookmarkStart w:id="41" w:name="_Toc346225459"/>
+      <w:bookmarkStart w:id="42" w:name="_Toc346286944"/>
       <w:r>
         <w:lastRenderedPageBreak/>
         <w:t>Applying CyberSource Cartridge to the Site</w:t>
       </w:r>
-      <w:bookmarkEnd w:id="41"/>
+      <w:bookmarkEnd w:id="42"/>
     </w:p>
     <w:p/>
     <w:p>
@@ -15862,15 +15755,7 @@
     </w:p>
     <w:p>
       <w:r>
-        <w:t xml:space="preserve">Add </w:t>
-      </w:r>
-      <w:proofErr w:type="spellStart"/>
-      <w:r>
-        <w:t>int_cybersource</w:t>
-      </w:r>
-      <w:proofErr w:type="spellEnd"/>
-      <w:r>
-        <w:t xml:space="preserve"> cartridge to the cartridge path as depicted in the following screen:</w:t>
+        <w:t>Add int_cybersource cartridge to the cartridge path as depicted in the following screen:</w:t>
       </w:r>
     </w:p>
     <w:p/>
@@ -15897,7 +15782,7 @@
                     </pic:cNvPicPr>
                   </pic:nvPicPr>
                   <pic:blipFill>
-                    <a:blip r:embed="rId30" cstate="print"/>
+                    <a:blip r:embed="rId31" cstate="print"/>
                     <a:srcRect/>
                     <a:stretch>
                       <a:fillRect/>
@@ -15930,11 +15815,11 @@
       <w:pPr>
         <w:pStyle w:val="Heading2"/>
       </w:pPr>
-      <w:bookmarkStart w:id="42" w:name="_Toc346225460"/>
+      <w:bookmarkStart w:id="43" w:name="_Toc346286945"/>
       <w:r>
         <w:t>Testing</w:t>
       </w:r>
-      <w:bookmarkEnd w:id="42"/>
+      <w:bookmarkEnd w:id="43"/>
     </w:p>
     <w:p>
       <w:r>
@@ -15953,12 +15838,12 @@
       <w:pPr>
         <w:pStyle w:val="Heading3"/>
       </w:pPr>
-      <w:bookmarkStart w:id="43" w:name="_Toc346225461"/>
+      <w:bookmarkStart w:id="44" w:name="_Toc346286946"/>
       <w:r>
         <w:lastRenderedPageBreak/>
         <w:t>Authorize Credit Card</w:t>
       </w:r>
-      <w:bookmarkEnd w:id="43"/>
+      <w:bookmarkEnd w:id="44"/>
     </w:p>
     <w:p>
       <w:r>
@@ -15975,13 +15860,26 @@
     </w:p>
     <w:p>
       <w:pPr>
+        <w:rPr>
+          <w:color w:val="FF0000"/>
+        </w:rPr>
+      </w:pPr>
+      <w:r>
+        <w:rPr>
+          <w:color w:val="FF0000"/>
+        </w:rPr>
+        <w:t>Note: Mark the start node as “PUBLIC” before executing the test case</w:t>
+      </w:r>
+    </w:p>
+    <w:p>
+      <w:pPr>
         <w:pStyle w:val="Heading3"/>
       </w:pPr>
-      <w:bookmarkStart w:id="44" w:name="_Toc346225462"/>
+      <w:bookmarkStart w:id="45" w:name="_Toc346286947"/>
       <w:r>
         <w:t>Tax Service</w:t>
       </w:r>
-      <w:bookmarkEnd w:id="44"/>
+      <w:bookmarkEnd w:id="45"/>
     </w:p>
     <w:p>
       <w:r>
@@ -16042,14 +15940,22 @@
       </w:r>
     </w:p>
     <w:p>
+      <w:r>
+        <w:rPr>
+          <w:color w:val="FF0000"/>
+        </w:rPr>
+        <w:t>Note: Mark the start node as “PUBLIC” before executing the test case</w:t>
+      </w:r>
+    </w:p>
+    <w:p>
       <w:pPr>
         <w:pStyle w:val="Heading3"/>
       </w:pPr>
-      <w:bookmarkStart w:id="45" w:name="_Toc346225463"/>
+      <w:bookmarkStart w:id="46" w:name="_Toc346286948"/>
       <w:r>
         <w:t>Address Verification Service (AVS)</w:t>
       </w:r>
-      <w:bookmarkEnd w:id="45"/>
+      <w:bookmarkEnd w:id="46"/>
     </w:p>
     <w:p>
       <w:r>
@@ -16065,14 +15971,22 @@
       </w:r>
     </w:p>
     <w:p>
+      <w:r>
+        <w:rPr>
+          <w:color w:val="FF0000"/>
+        </w:rPr>
+        <w:t>Note: Mark the start node as “PUBLIC” before executing the test case</w:t>
+      </w:r>
+    </w:p>
+    <w:p>
       <w:pPr>
         <w:pStyle w:val="Heading3"/>
       </w:pPr>
-      <w:bookmarkStart w:id="46" w:name="_Toc346225464"/>
+      <w:bookmarkStart w:id="47" w:name="_Toc346286949"/>
       <w:r>
         <w:t>Delivery Address Verification Service (DAV)</w:t>
       </w:r>
-      <w:bookmarkEnd w:id="46"/>
+      <w:bookmarkEnd w:id="47"/>
     </w:p>
     <w:p>
       <w:proofErr w:type="gramStart"/>
@@ -16116,18 +16030,61 @@
     </w:p>
     <w:p>
       <w:r>
+        <w:rPr>
+          <w:color w:val="FF0000"/>
+        </w:rPr>
+        <w:t>Note: Mark the start node as “PUBLIC” before executing the test case</w:t>
+      </w:r>
+    </w:p>
+    <w:p>
+      <w:r>
         <w:t>The end node of the unit test pipeline for the stand-alone DAV Service is a template which displays all relevant request/response information in an easy to digest manner, to aid the debugging the various response codes and corrected address response.</w:t>
       </w:r>
     </w:p>
     <w:p>
+      <w:r>
+        <w:rPr>
+          <w:color w:val="FF0000"/>
+        </w:rPr>
+        <w:t>Note: Mark the start node as “PUBLIC” before executing the test case</w:t>
+      </w:r>
+    </w:p>
+    <w:p>
       <w:pPr>
         <w:pStyle w:val="Heading3"/>
       </w:pPr>
-      <w:bookmarkStart w:id="47" w:name="_Toc346225465"/>
-      <w:r>
+      <w:bookmarkStart w:id="48" w:name="_Toc346286950"/>
+      <w:r>
+        <w:lastRenderedPageBreak/>
         <w:t>Payment Tokenization</w:t>
       </w:r>
-      <w:bookmarkEnd w:id="47"/>
+      <w:bookmarkEnd w:id="48"/>
+    </w:p>
+    <w:p>
+      <w:r>
+        <w:t xml:space="preserve">Use the Cybersource_Subscription-Start pipeline to start Subscription creation test suite. By entering test data you can use the </w:t>
+      </w:r>
+      <w:r>
+        <w:t>various Payment Tokenization related services like Create Subscription, View Subscription, Update Subscription, Delete Subscription, Use Subscription for One Time Payment.</w:t>
+      </w:r>
+    </w:p>
+    <w:p>
+      <w:r>
+        <w:rPr>
+          <w:color w:val="FF0000"/>
+        </w:rPr>
+        <w:t>Note: Mark the start node as “PUBLIC” before executing the test case</w:t>
+      </w:r>
+    </w:p>
+    <w:p>
+      <w:pPr>
+        <w:pStyle w:val="Heading3"/>
+      </w:pPr>
+      <w:bookmarkStart w:id="49" w:name="_Toc346286951"/>
+      <w:r>
+        <w:t>Full Authorization reversal</w:t>
+      </w:r>
+      <w:bookmarkEnd w:id="49"/>
     </w:p>
     <w:p>
       <w:r>
@@ -16135,145 +16092,137 @@
       </w:r>
       <w:proofErr w:type="spellStart"/>
       <w:r>
-        <w:t>Cybersource_Subscription</w:t>
+        <w:t>Cybersource_S</w:t>
+      </w:r>
+      <w:r>
+        <w:t>ervices</w:t>
       </w:r>
       <w:proofErr w:type="spellEnd"/>
       <w:r>
-        <w:t xml:space="preserve">-Start pipeline to start Subscription creation test suite. By entering test data you can use the </w:t>
-      </w:r>
-      <w:r>
-        <w:t>various Payment Tokenization related services like Create Subscription, View Subscription, Update Subscription, Delete Subscription, Use Subscription for One Time Payment.</w:t>
+        <w:t xml:space="preserve">-Start pipeline to start </w:t>
+      </w:r>
+      <w:r>
+        <w:t>Authorization reversal</w:t>
+      </w:r>
+      <w:r>
+        <w:t xml:space="preserve"> test suite. By entering test data </w:t>
+      </w:r>
+      <w:r>
+        <w:t xml:space="preserve">merchant </w:t>
+      </w:r>
+      <w:r>
+        <w:t xml:space="preserve">can use the </w:t>
+      </w:r>
+      <w:r>
+        <w:t>Cybersource Full Authorization Reversal</w:t>
+      </w:r>
+      <w:r>
+        <w:t xml:space="preserve"> service</w:t>
+      </w:r>
+      <w:r>
+        <w:t>.</w:t>
+      </w:r>
+    </w:p>
+    <w:p>
+      <w:r>
+        <w:rPr>
+          <w:color w:val="FF0000"/>
+        </w:rPr>
+        <w:t>Note: Mark the start node as “PUBLIC” before executing the test case</w:t>
       </w:r>
     </w:p>
     <w:p>
       <w:pPr>
         <w:pStyle w:val="Heading3"/>
       </w:pPr>
-      <w:bookmarkStart w:id="48" w:name="_Toc346225466"/>
-      <w:r>
-        <w:t>Full Authorization reversal</w:t>
-      </w:r>
-      <w:bookmarkEnd w:id="48"/>
-    </w:p>
-    <w:p>
-      <w:r>
-        <w:t xml:space="preserve">Use the </w:t>
+      <w:bookmarkStart w:id="50" w:name="_Toc346286952"/>
+      <w:r>
+        <w:t>Device Fingerprint</w:t>
+      </w:r>
+      <w:bookmarkEnd w:id="50"/>
+    </w:p>
+    <w:p>
+      <w:r>
+        <w:t>Call the pip</w:t>
+      </w:r>
+      <w:r>
+        <w:t>e</w:t>
+      </w:r>
+      <w:r>
+        <w:t>line</w:t>
+      </w:r>
+      <w:r>
+        <w:t xml:space="preserve"> </w:t>
       </w:r>
       <w:proofErr w:type="spellStart"/>
       <w:r>
-        <w:t>Cybersource_S</w:t>
-      </w:r>
-      <w:r>
-        <w:t>ervices</w:t>
+        <w:t>CybersourceUnitTest-TestFingerprint</w:t>
       </w:r>
       <w:proofErr w:type="spellEnd"/>
       <w:r>
-        <w:t xml:space="preserve">-Start pipeline to start </w:t>
-      </w:r>
-      <w:r>
-        <w:t>Authorization reversal</w:t>
-      </w:r>
-      <w:r>
-        <w:t xml:space="preserve"> test suite. By entering test data </w:t>
-      </w:r>
-      <w:r>
-        <w:t xml:space="preserve">merchant </w:t>
-      </w:r>
-      <w:r>
-        <w:t xml:space="preserve">can use the </w:t>
+        <w:t xml:space="preserve"> </w:t>
+      </w:r>
+      <w:r>
+        <w:t xml:space="preserve">to </w:t>
+      </w:r>
+      <w:r>
+        <w:t xml:space="preserve">test </w:t>
+      </w:r>
+      <w:r>
+        <w:t xml:space="preserve">the device Fingerprint Service. </w:t>
+      </w:r>
+      <w:r>
+        <w:t>A</w:t>
+      </w:r>
+      <w:r>
+        <w:t xml:space="preserve"> </w:t>
       </w:r>
       <w:proofErr w:type="spellStart"/>
       <w:r>
-        <w:t>Cybersource</w:t>
+        <w:t>CreditCard</w:t>
       </w:r>
       <w:proofErr w:type="spellEnd"/>
       <w:r>
-        <w:t xml:space="preserve"> Full Authorization Reversal</w:t>
-      </w:r>
-      <w:r>
-        <w:t xml:space="preserve"> service</w:t>
-      </w:r>
-      <w:r>
-        <w:t>.</w:t>
+        <w:t xml:space="preserve"> Authorization is done and a device fingerprint will be additionally submitted.</w:t>
+      </w:r>
+    </w:p>
+    <w:p>
+      <w:r>
+        <w:rPr>
+          <w:color w:val="FF0000"/>
+        </w:rPr>
+        <w:t>Note: Mark the start node as “PUBLIC” before executing the test case</w:t>
       </w:r>
     </w:p>
     <w:p>
       <w:pPr>
         <w:pStyle w:val="Heading3"/>
       </w:pPr>
-      <w:bookmarkStart w:id="49" w:name="_Toc346225467"/>
-      <w:r>
-        <w:lastRenderedPageBreak/>
-        <w:t>Device Fingerprint</w:t>
-      </w:r>
-      <w:bookmarkEnd w:id="49"/>
-    </w:p>
-    <w:p>
-      <w:r>
-        <w:t>Call the pip</w:t>
-      </w:r>
-      <w:r>
-        <w:t>e</w:t>
-      </w:r>
-      <w:r>
-        <w:t>line</w:t>
-      </w:r>
-      <w:r>
-        <w:t xml:space="preserve"> </w:t>
+      <w:bookmarkStart w:id="51" w:name="_Toc346286953"/>
+      <w:r>
+        <w:t>Payer Authentication</w:t>
+      </w:r>
+      <w:bookmarkEnd w:id="51"/>
+    </w:p>
+    <w:p>
+      <w:r>
+        <w:t xml:space="preserve">Call the pipeline </w:t>
       </w:r>
       <w:proofErr w:type="spellStart"/>
       <w:r>
-        <w:t>CybersourceUnitTest-TestFingerprint</w:t>
+        <w:t>CybersourceUnitTest-TestPA</w:t>
       </w:r>
       <w:proofErr w:type="spellEnd"/>
       <w:r>
-        <w:t xml:space="preserve"> </w:t>
-      </w:r>
-      <w:r>
-        <w:t xml:space="preserve">to </w:t>
-      </w:r>
-      <w:r>
-        <w:t xml:space="preserve">test </w:t>
-      </w:r>
-      <w:r>
-        <w:t xml:space="preserve">the device Fingerprint Service. </w:t>
-      </w:r>
-      <w:r>
-        <w:t>A</w:t>
-      </w:r>
-      <w:r>
-        <w:t xml:space="preserve"> </w:t>
-      </w:r>
-      <w:proofErr w:type="spellStart"/>
-      <w:r>
-        <w:t>CreditCard</w:t>
-      </w:r>
-      <w:proofErr w:type="spellEnd"/>
-      <w:r>
-        <w:t xml:space="preserve"> Authorization is done and a device fingerprint will be additionally submitted.</w:t>
-      </w:r>
-    </w:p>
-    <w:p>
-      <w:pPr>
-        <w:pStyle w:val="Heading3"/>
-      </w:pPr>
-      <w:bookmarkStart w:id="50" w:name="_Toc346225468"/>
-      <w:r>
-        <w:t>Payer Authentication</w:t>
-      </w:r>
-      <w:bookmarkEnd w:id="50"/>
-    </w:p>
-    <w:p>
-      <w:r>
-        <w:t xml:space="preserve">Call the pipeline </w:t>
-      </w:r>
-      <w:proofErr w:type="spellStart"/>
-      <w:r>
-        <w:t>CybersourceUnitTest-TestPA</w:t>
-      </w:r>
-      <w:proofErr w:type="spellEnd"/>
-      <w:r>
         <w:t xml:space="preserve"> to test the Payer Authentication Service.</w:t>
+      </w:r>
+    </w:p>
+    <w:p>
+      <w:r>
+        <w:rPr>
+          <w:color w:val="FF0000"/>
+        </w:rPr>
+        <w:t>Note: Mark the start node as “PUBLIC” before executing the test case</w:t>
       </w:r>
     </w:p>
     <w:p>
@@ -16291,22 +16240,22 @@
         <w:pStyle w:val="Heading1"/>
         <w:framePr w:wrap="notBeside"/>
       </w:pPr>
-      <w:bookmarkStart w:id="51" w:name="_Toc346225469"/>
+      <w:bookmarkStart w:id="52" w:name="_Toc346286954"/>
       <w:r>
         <w:lastRenderedPageBreak/>
         <w:t>Cartridges Structure and Reference</w:t>
       </w:r>
-      <w:bookmarkEnd w:id="51"/>
+      <w:bookmarkEnd w:id="52"/>
     </w:p>
     <w:p>
       <w:pPr>
         <w:pStyle w:val="Heading3"/>
       </w:pPr>
-      <w:bookmarkStart w:id="52" w:name="_Toc346225470"/>
+      <w:bookmarkStart w:id="53" w:name="_Toc346286955"/>
       <w:r>
         <w:t>Pipelines</w:t>
       </w:r>
-      <w:bookmarkEnd w:id="52"/>
+      <w:bookmarkEnd w:id="53"/>
     </w:p>
     <w:p>
       <w:pPr>
@@ -16315,103 +16264,97 @@
           <w:u w:val="single"/>
         </w:rPr>
       </w:pPr>
+      <w:r>
+        <w:rPr>
+          <w:u w:val="single"/>
+        </w:rPr>
+        <w:t>Cybersource</w:t>
+      </w:r>
+    </w:p>
+    <w:p>
+      <w:pPr>
+        <w:pStyle w:val="BodyText"/>
+      </w:pPr>
+      <w:r>
+        <w:t xml:space="preserve">This contains the nodes that make the actual call to CyberSource based on what is needed, cc </w:t>
+      </w:r>
       <w:proofErr w:type="spellStart"/>
       <w:r>
+        <w:t>auth</w:t>
+      </w:r>
+      <w:proofErr w:type="spellEnd"/>
+      <w:r>
+        <w:t xml:space="preserve">, </w:t>
+      </w:r>
+      <w:proofErr w:type="spellStart"/>
+      <w:r>
+        <w:t>bml</w:t>
+      </w:r>
+      <w:proofErr w:type="spellEnd"/>
+      <w:r>
+        <w:t>, tax or address verification.</w:t>
+      </w:r>
+    </w:p>
+    <w:p>
+      <w:pPr>
+        <w:pStyle w:val="Heading5"/>
         <w:rPr>
           <w:u w:val="single"/>
         </w:rPr>
-        <w:t>Cybersource</w:t>
-      </w:r>
-      <w:proofErr w:type="spellEnd"/>
+      </w:pPr>
+      <w:r>
+        <w:rPr>
+          <w:u w:val="single"/>
+        </w:rPr>
+        <w:t>CybersourceData</w:t>
+      </w:r>
     </w:p>
     <w:p>
       <w:pPr>
         <w:pStyle w:val="BodyText"/>
       </w:pPr>
       <w:r>
-        <w:t xml:space="preserve">This contains the nodes that make the actual call to CyberSource based on what is needed, cc auth, </w:t>
-      </w:r>
-      <w:proofErr w:type="spellStart"/>
-      <w:r>
-        <w:t>bml</w:t>
-      </w:r>
-      <w:proofErr w:type="spellEnd"/>
-      <w:r>
-        <w:t>, tax or address verification.</w:t>
+        <w:t>This contains the node that creates the objects needed for the CyberSource pipeline. Each node in the pipeline creates a needed object for each request. This is the pipeline that will be modified by customers, as each customer may need to pass different information based on their needs</w:t>
       </w:r>
     </w:p>
     <w:p>
       <w:pPr>
         <w:pStyle w:val="Heading5"/>
+      </w:pPr>
+      <w:r>
         <w:rPr>
           <w:u w:val="single"/>
         </w:rPr>
-      </w:pPr>
-      <w:proofErr w:type="spellStart"/>
-      <w:r>
+        <w:t>CybersourceUnitTesting</w:t>
+      </w:r>
+    </w:p>
+    <w:p>
+      <w:pPr>
+        <w:pStyle w:val="BodyText"/>
+      </w:pPr>
+      <w:r>
+        <w:t>Used for testing.</w:t>
+      </w:r>
+    </w:p>
+    <w:p>
+      <w:pPr>
+        <w:pStyle w:val="Heading5"/>
         <w:rPr>
           <w:u w:val="single"/>
         </w:rPr>
-        <w:t>CybersourceData</w:t>
-      </w:r>
-      <w:proofErr w:type="spellEnd"/>
+      </w:pPr>
+      <w:r>
+        <w:rPr>
+          <w:u w:val="single"/>
+        </w:rPr>
+        <w:t xml:space="preserve">Cybersource_Subscription </w:t>
+      </w:r>
     </w:p>
     <w:p>
       <w:pPr>
         <w:pStyle w:val="BodyText"/>
       </w:pPr>
       <w:r>
-        <w:t>This contains the node that creates the objects needed for the CyberSource pipeline. Each node in the pipeline creates a needed object for each request. This is the pipeline that will be modified by customers, as each customer may need to pass different information based on their needs</w:t>
-      </w:r>
-    </w:p>
-    <w:p>
-      <w:pPr>
-        <w:pStyle w:val="Heading5"/>
-      </w:pPr>
-      <w:proofErr w:type="spellStart"/>
-      <w:r>
-        <w:rPr>
-          <w:u w:val="single"/>
-        </w:rPr>
-        <w:t>CybersourceUnitTesting</w:t>
-      </w:r>
-      <w:proofErr w:type="spellEnd"/>
-    </w:p>
-    <w:p>
-      <w:pPr>
-        <w:pStyle w:val="BodyText"/>
-      </w:pPr>
-      <w:r>
-        <w:t>Used for testing.</w:t>
-      </w:r>
-    </w:p>
-    <w:p>
-      <w:pPr>
-        <w:pStyle w:val="Heading5"/>
-        <w:rPr>
-          <w:u w:val="single"/>
-        </w:rPr>
-      </w:pPr>
-      <w:proofErr w:type="spellStart"/>
-      <w:r>
-        <w:rPr>
-          <w:u w:val="single"/>
-        </w:rPr>
-        <w:t>Cybersource_Subscription</w:t>
-      </w:r>
-      <w:proofErr w:type="spellEnd"/>
-      <w:r>
-        <w:rPr>
-          <w:u w:val="single"/>
-        </w:rPr>
-        <w:t xml:space="preserve"> </w:t>
-      </w:r>
-    </w:p>
-    <w:p>
-      <w:pPr>
-        <w:pStyle w:val="BodyText"/>
-      </w:pPr>
-      <w:r>
         <w:t>This contains the nodes that makes call to different Subscription related services. This is the pipeline that will be referred and modified by the merchants, as each merchant may need to pass different information based on their needs.</w:t>
       </w:r>
     </w:p>
@@ -16419,11 +16362,11 @@
       <w:pPr>
         <w:pStyle w:val="Heading3"/>
       </w:pPr>
-      <w:bookmarkStart w:id="53" w:name="_Toc346225471"/>
+      <w:bookmarkStart w:id="54" w:name="_Toc346286956"/>
       <w:r>
         <w:t>Scripts</w:t>
       </w:r>
-      <w:bookmarkEnd w:id="53"/>
+      <w:bookmarkEnd w:id="54"/>
     </w:p>
     <w:p>
       <w:pPr>
@@ -16654,15 +16597,7 @@
     </w:p>
     <w:p>
       <w:r>
-        <w:t xml:space="preserve">The following scripts are used in </w:t>
-      </w:r>
-      <w:proofErr w:type="spellStart"/>
-      <w:r>
-        <w:t>Cybersource_Subscription</w:t>
-      </w:r>
-      <w:proofErr w:type="spellEnd"/>
-      <w:r>
-        <w:t xml:space="preserve"> pipeline to make the </w:t>
+        <w:t xml:space="preserve">The following scripts are used in Cybersource_Subscription pipeline to make the </w:t>
       </w:r>
       <w:r>
         <w:t>Payment Tokenization</w:t>
@@ -16951,13 +16886,8 @@
           <w:numId w:val="17"/>
         </w:numPr>
       </w:pPr>
-      <w:proofErr w:type="spellStart"/>
-      <w:r>
-        <w:t>CybersourceData</w:t>
-      </w:r>
-      <w:proofErr w:type="spellEnd"/>
-      <w:r>
-        <w:t xml:space="preserve">: </w:t>
+      <w:r>
+        <w:t xml:space="preserve">CybersourceData: </w:t>
       </w:r>
       <w:proofErr w:type="spellStart"/>
       <w:r>
@@ -16973,13 +16903,8 @@
           <w:numId w:val="17"/>
         </w:numPr>
       </w:pPr>
-      <w:proofErr w:type="spellStart"/>
-      <w:r>
-        <w:t>CybersourceData</w:t>
-      </w:r>
-      <w:proofErr w:type="spellEnd"/>
-      <w:r>
-        <w:t xml:space="preserve">: </w:t>
+      <w:r>
+        <w:t xml:space="preserve">CybersourceData: </w:t>
       </w:r>
       <w:proofErr w:type="spellStart"/>
       <w:r>
@@ -16995,19 +16920,14 @@
           <w:numId w:val="17"/>
         </w:numPr>
       </w:pPr>
+      <w:r>
+        <w:t xml:space="preserve">CybersourceData: </w:t>
+      </w:r>
       <w:proofErr w:type="spellStart"/>
       <w:r>
-        <w:t>CybersourceData</w:t>
+        <w:t>CreateTaxService</w:t>
       </w:r>
       <w:proofErr w:type="spellEnd"/>
-      <w:r>
-        <w:t xml:space="preserve">: </w:t>
-      </w:r>
-      <w:proofErr w:type="spellStart"/>
-      <w:r>
-        <w:t>CreateTaxService</w:t>
-      </w:r>
-      <w:proofErr w:type="spellEnd"/>
     </w:p>
     <w:p>
       <w:pPr>
@@ -17021,14 +16941,9 @@
       <w:r>
         <w:t xml:space="preserve">The following is a library script that is used by the Request scripts to build the XML request that is passed to </w:t>
       </w:r>
-      <w:proofErr w:type="spellStart"/>
       <w:r>
         <w:lastRenderedPageBreak/>
-        <w:t>Cybersource</w:t>
-      </w:r>
-      <w:proofErr w:type="spellEnd"/>
-      <w:r>
-        <w:t xml:space="preserve">. </w:t>
+        <w:t xml:space="preserve">Cybersource. </w:t>
       </w:r>
       <w:r>
         <w:t>This lib script contains</w:t>
@@ -17049,11 +16964,11 @@
       <w:pPr>
         <w:pStyle w:val="Heading3"/>
       </w:pPr>
-      <w:bookmarkStart w:id="54" w:name="_Toc346225472"/>
+      <w:bookmarkStart w:id="55" w:name="_Toc346286957"/>
       <w:r>
         <w:t>Templates</w:t>
       </w:r>
-      <w:bookmarkEnd w:id="54"/>
+      <w:bookmarkEnd w:id="55"/>
     </w:p>
     <w:p>
       <w:pPr>
@@ -17113,11 +17028,11 @@
       <w:pPr>
         <w:pStyle w:val="Heading3"/>
       </w:pPr>
-      <w:bookmarkStart w:id="55" w:name="_Toc346225473"/>
+      <w:bookmarkStart w:id="56" w:name="_Toc346286958"/>
       <w:r>
         <w:t>Configuration Files</w:t>
       </w:r>
-      <w:bookmarkEnd w:id="55"/>
+      <w:bookmarkEnd w:id="56"/>
     </w:p>
     <w:p>
       <w:r>
@@ -17239,22 +17154,22 @@
         <w:pStyle w:val="Heading1"/>
         <w:framePr w:wrap="auto" w:vAnchor="margin" w:yAlign="inline"/>
       </w:pPr>
-      <w:bookmarkStart w:id="56" w:name="_Toc346225474"/>
+      <w:bookmarkStart w:id="57" w:name="_Toc346286959"/>
       <w:r>
         <w:lastRenderedPageBreak/>
         <w:t>Typical Project Plan</w:t>
       </w:r>
-      <w:bookmarkEnd w:id="56"/>
+      <w:bookmarkEnd w:id="57"/>
     </w:p>
     <w:p>
       <w:pPr>
         <w:pStyle w:val="Heading2"/>
       </w:pPr>
-      <w:bookmarkStart w:id="57" w:name="_Toc346225475"/>
+      <w:bookmarkStart w:id="58" w:name="_Toc346286960"/>
       <w:r>
         <w:t>Roles, Responsibilities</w:t>
       </w:r>
-      <w:bookmarkEnd w:id="57"/>
+      <w:bookmarkEnd w:id="58"/>
     </w:p>
     <w:p>
       <w:pPr>
@@ -17268,11 +17183,11 @@
       <w:pPr>
         <w:pStyle w:val="Heading2"/>
       </w:pPr>
-      <w:bookmarkStart w:id="58" w:name="_Toc346225476"/>
+      <w:bookmarkStart w:id="59" w:name="_Toc346286961"/>
       <w:r>
         <w:t>Typical Efforts and Timelines</w:t>
       </w:r>
-      <w:bookmarkEnd w:id="58"/>
+      <w:bookmarkEnd w:id="59"/>
     </w:p>
     <w:p>
       <w:pPr>
@@ -17294,7 +17209,7 @@
           <w:insideH w:val="single" w:sz="4" w:space="0" w:color="000000"/>
           <w:insideV w:val="single" w:sz="4" w:space="0" w:color="000000"/>
         </w:tblBorders>
-        <w:tblLook w:val="04A0"/>
+        <w:tblLook w:val="04A0" w:firstRow="1" w:lastRow="0" w:firstColumn="1" w:lastColumn="0" w:noHBand="0" w:noVBand="1"/>
       </w:tblPr>
       <w:tblGrid>
         <w:gridCol w:w="2700"/>
@@ -17918,11 +17833,11 @@
               </w:numPr>
             </w:pPr>
             <w:r>
-              <w:t xml:space="preserve">Order status notification URL pointing to </w:t>
+              <w:t>Order status notification URL pointing to Cybersource-</w:t>
             </w:r>
             <w:proofErr w:type="spellStart"/>
             <w:r>
-              <w:t>Cybersource-NewDecision</w:t>
+              <w:t>NewDecision</w:t>
             </w:r>
             <w:proofErr w:type="spellEnd"/>
             <w:r>
@@ -18137,11 +18052,11 @@
       <w:pPr>
         <w:pStyle w:val="Heading2"/>
       </w:pPr>
-      <w:bookmarkStart w:id="59" w:name="_Toc346225477"/>
+      <w:bookmarkStart w:id="60" w:name="_Toc346286962"/>
       <w:r>
         <w:t>Pre Production Steps</w:t>
       </w:r>
-      <w:bookmarkEnd w:id="59"/>
+      <w:bookmarkEnd w:id="60"/>
     </w:p>
     <w:p>
       <w:pPr>
@@ -18168,9 +18083,12 @@
           <w:numId w:val="44"/>
         </w:numPr>
       </w:pPr>
+      <w:r>
+        <w:t>CybersourceUnitTesting-</w:t>
+      </w:r>
       <w:proofErr w:type="spellStart"/>
       <w:r>
-        <w:t>CybersourceUnitTesting-TestBMLAuth</w:t>
+        <w:t>TestBMLAuth</w:t>
       </w:r>
       <w:proofErr w:type="spellEnd"/>
     </w:p>
@@ -18182,9 +18100,12 @@
           <w:numId w:val="44"/>
         </w:numPr>
       </w:pPr>
+      <w:r>
+        <w:t>CybersourceUnitTesting-</w:t>
+      </w:r>
       <w:proofErr w:type="spellStart"/>
       <w:r>
-        <w:t>CybersourceUnitTesting-TestCCAuth</w:t>
+        <w:t>TestCCAuth</w:t>
       </w:r>
       <w:proofErr w:type="spellEnd"/>
     </w:p>
@@ -18196,10 +18117,13 @@
           <w:numId w:val="44"/>
         </w:numPr>
       </w:pPr>
+      <w:r>
+        <w:lastRenderedPageBreak/>
+        <w:t>CybersourceUnitTesting-</w:t>
+      </w:r>
       <w:proofErr w:type="spellStart"/>
       <w:r>
-        <w:lastRenderedPageBreak/>
-        <w:t>CybersourceUnitTesting-TestTax</w:t>
+        <w:t>TestTax</w:t>
       </w:r>
       <w:proofErr w:type="spellEnd"/>
     </w:p>
@@ -18211,9 +18135,12 @@
           <w:numId w:val="44"/>
         </w:numPr>
       </w:pPr>
+      <w:r>
+        <w:t>CybersourceUnitTesting-</w:t>
+      </w:r>
       <w:proofErr w:type="spellStart"/>
       <w:r>
-        <w:t>CybersourceUnitTesting-TestDAVCheck</w:t>
+        <w:t>TestDAVCheck</w:t>
       </w:r>
       <w:proofErr w:type="spellEnd"/>
     </w:p>
@@ -18225,9 +18152,12 @@
           <w:numId w:val="44"/>
         </w:numPr>
       </w:pPr>
+      <w:r>
+        <w:t>CybersourceUnitTesting-</w:t>
+      </w:r>
       <w:proofErr w:type="spellStart"/>
       <w:r>
-        <w:t>CybersourceUnitTesting-TestPA</w:t>
+        <w:t>TestPA</w:t>
       </w:r>
       <w:proofErr w:type="spellEnd"/>
     </w:p>
@@ -18239,9 +18169,12 @@
           <w:numId w:val="44"/>
         </w:numPr>
       </w:pPr>
+      <w:r>
+        <w:t>CybersourceUnitTesting-</w:t>
+      </w:r>
       <w:proofErr w:type="spellStart"/>
       <w:r>
-        <w:t>CybersourceUnitTesting-TestFingerprint</w:t>
+        <w:t>TestFingerprint</w:t>
       </w:r>
       <w:proofErr w:type="spellEnd"/>
     </w:p>
@@ -18253,13 +18186,8 @@
           <w:numId w:val="44"/>
         </w:numPr>
       </w:pPr>
-      <w:proofErr w:type="spellStart"/>
-      <w:r>
-        <w:t>Cybersource_Subscription</w:t>
-      </w:r>
-      <w:proofErr w:type="spellEnd"/>
-      <w:r>
-        <w:t>-Start</w:t>
+      <w:r>
+        <w:t>Cybersource_Subscription-Start</w:t>
       </w:r>
     </w:p>
     <w:p>
@@ -18270,10 +18198,10 @@
           <w:numId w:val="44"/>
         </w:numPr>
       </w:pPr>
+      <w:r>
+        <w:t>Cybersource_Subscription-</w:t>
+      </w:r>
       <w:proofErr w:type="spellStart"/>
-      <w:r>
-        <w:t>Cybersource_Subscription-</w:t>
-      </w:r>
       <w:r>
         <w:t>CreateSubscription</w:t>
       </w:r>
@@ -18287,9 +18215,12 @@
           <w:numId w:val="44"/>
         </w:numPr>
       </w:pPr>
+      <w:r>
+        <w:t>Cybersource_Subscription-</w:t>
+      </w:r>
       <w:proofErr w:type="spellStart"/>
       <w:r>
-        <w:t>Cybersource_Subscription-ViewSubscription</w:t>
+        <w:t>ViewSubscription</w:t>
       </w:r>
       <w:proofErr w:type="spellEnd"/>
     </w:p>
@@ -18301,9 +18232,12 @@
           <w:numId w:val="44"/>
         </w:numPr>
       </w:pPr>
+      <w:r>
+        <w:t>Cybersource_Subscription-</w:t>
+      </w:r>
       <w:proofErr w:type="spellStart"/>
       <w:r>
-        <w:t>Cybersource_Subscription-UpdateSubscription</w:t>
+        <w:t>UpdateSubscription</w:t>
       </w:r>
       <w:proofErr w:type="spellEnd"/>
     </w:p>
@@ -18315,9 +18249,12 @@
           <w:numId w:val="44"/>
         </w:numPr>
       </w:pPr>
+      <w:r>
+        <w:t>Cybersource_Subscription-</w:t>
+      </w:r>
       <w:proofErr w:type="spellStart"/>
       <w:r>
-        <w:t>Cybersource_Subscription-DeleteSubscription</w:t>
+        <w:t>DeleteSubscription</w:t>
       </w:r>
       <w:proofErr w:type="spellEnd"/>
     </w:p>
@@ -18329,9 +18266,12 @@
           <w:numId w:val="44"/>
         </w:numPr>
       </w:pPr>
+      <w:r>
+        <w:t>Cybersource_Subscription-</w:t>
+      </w:r>
       <w:proofErr w:type="spellStart"/>
       <w:r>
-        <w:t>Cybersource_Subscription-OnDemandPayment</w:t>
+        <w:t>OnDemandPayment</w:t>
       </w:r>
       <w:proofErr w:type="spellEnd"/>
     </w:p>
@@ -18389,12 +18329,12 @@
         <w:pStyle w:val="Heading1"/>
         <w:framePr w:wrap="notBeside"/>
       </w:pPr>
-      <w:bookmarkStart w:id="60" w:name="_Toc346225478"/>
+      <w:bookmarkStart w:id="61" w:name="_Toc346286963"/>
       <w:r>
         <w:lastRenderedPageBreak/>
         <w:t>CyberSource Site Preferences</w:t>
       </w:r>
-      <w:bookmarkEnd w:id="60"/>
+      <w:bookmarkEnd w:id="61"/>
     </w:p>
     <w:p>
       <w:pPr>
@@ -18417,7 +18357,7 @@
           <w:insideV w:val="single" w:sz="4" w:space="0" w:color="000000"/>
         </w:tblBorders>
         <w:tblLayout w:type="fixed"/>
-        <w:tblLook w:val="04A0"/>
+        <w:tblLook w:val="04A0" w:firstRow="1" w:lastRow="0" w:firstColumn="1" w:lastColumn="0" w:noHBand="0" w:noVBand="1"/>
       </w:tblPr>
       <w:tblGrid>
         <w:gridCol w:w="3420"/>
@@ -18766,7 +18706,7 @@
               </w:rPr>
               <w:t xml:space="preserve">Test </w:t>
             </w:r>
-            <w:hyperlink r:id="rId31" w:history="1">
+            <w:hyperlink r:id="rId32" w:history="1">
               <w:r>
                 <w:rPr>
                   <w:rFonts w:ascii="Courier New" w:eastAsia="Times New Roman" w:hAnsi="Courier New" w:cs="Courier New"/>
@@ -18816,7 +18756,7 @@
               </w:rPr>
               <w:t>Prod</w:t>
             </w:r>
-            <w:hyperlink r:id="rId32" w:history="1">
+            <w:hyperlink r:id="rId33" w:history="1">
               <w:r>
                 <w:rPr>
                   <w:rFonts w:ascii="Courier New" w:eastAsia="Times New Roman" w:hAnsi="Courier New" w:cs="Courier New"/>
@@ -20255,7 +20195,6 @@
                 <w:sz w:val="20"/>
               </w:rPr>
             </w:pPr>
-            <w:proofErr w:type="spellStart"/>
             <w:r>
               <w:rPr>
                 <w:rFonts w:ascii="Courier New" w:hAnsi="Courier New" w:cs="Courier New"/>
@@ -20263,17 +20202,7 @@
                 <w:iCs/>
                 <w:sz w:val="20"/>
               </w:rPr>
-              <w:t>Cybersource</w:t>
-            </w:r>
-            <w:proofErr w:type="spellEnd"/>
-            <w:r>
-              <w:rPr>
-                <w:rFonts w:ascii="Courier New" w:hAnsi="Courier New" w:cs="Courier New"/>
-                <w:b w:val="0"/>
-                <w:iCs/>
-                <w:sz w:val="20"/>
-              </w:rPr>
-              <w:t xml:space="preserve"> - On Delivery Address Verification </w:t>
+              <w:t xml:space="preserve">Cybersource - On Delivery Address Verification </w:t>
             </w:r>
             <w:proofErr w:type="gramStart"/>
             <w:r>
@@ -20342,7 +20271,6 @@
                 <w:sz w:val="20"/>
               </w:rPr>
             </w:pPr>
-            <w:proofErr w:type="spellStart"/>
             <w:r>
               <w:rPr>
                 <w:rFonts w:ascii="Courier New" w:hAnsi="Courier New" w:cs="Courier New"/>
@@ -20350,17 +20278,7 @@
                 <w:iCs/>
                 <w:sz w:val="20"/>
               </w:rPr>
-              <w:t>Cybersource</w:t>
-            </w:r>
-            <w:proofErr w:type="spellEnd"/>
-            <w:r>
-              <w:rPr>
-                <w:rFonts w:ascii="Courier New" w:hAnsi="Courier New" w:cs="Courier New"/>
-                <w:b w:val="0"/>
-                <w:iCs/>
-                <w:sz w:val="20"/>
-              </w:rPr>
-              <w:t xml:space="preserve"> - Enable Delivery Address </w:t>
+              <w:t xml:space="preserve">Cybersource - Enable Delivery Address </w:t>
             </w:r>
             <w:proofErr w:type="gramStart"/>
             <w:r>
@@ -21584,27 +21502,7 @@
                 <w:iCs/>
                 <w:sz w:val="20"/>
               </w:rPr>
-              <w:t xml:space="preserve">Disable logging of </w:t>
-            </w:r>
-            <w:proofErr w:type="spellStart"/>
-            <w:r>
-              <w:rPr>
-                <w:rFonts w:ascii="Courier New" w:hAnsi="Courier New" w:cs="Courier New"/>
-                <w:b w:val="0"/>
-                <w:iCs/>
-                <w:sz w:val="20"/>
-              </w:rPr>
-              <w:t>Cybersource</w:t>
-            </w:r>
-            <w:proofErr w:type="spellEnd"/>
-            <w:r>
-              <w:rPr>
-                <w:rFonts w:ascii="Courier New" w:hAnsi="Courier New" w:cs="Courier New"/>
-                <w:b w:val="0"/>
-                <w:iCs/>
-                <w:sz w:val="20"/>
-              </w:rPr>
-              <w:t xml:space="preserve"> </w:t>
+              <w:t xml:space="preserve">Disable logging of Cybersource </w:t>
             </w:r>
             <w:proofErr w:type="gramStart"/>
             <w:r>
@@ -21682,7 +21580,6 @@
                 <w:sz w:val="20"/>
               </w:rPr>
             </w:pPr>
-            <w:proofErr w:type="spellStart"/>
             <w:r>
               <w:rPr>
                 <w:rFonts w:ascii="Courier New" w:hAnsi="Courier New" w:cs="Courier New"/>
@@ -21690,17 +21587,7 @@
                 <w:iCs/>
                 <w:sz w:val="20"/>
               </w:rPr>
-              <w:t>Cybersource</w:t>
-            </w:r>
-            <w:proofErr w:type="spellEnd"/>
-            <w:r>
-              <w:rPr>
-                <w:rFonts w:ascii="Courier New" w:hAnsi="Courier New" w:cs="Courier New"/>
-                <w:b w:val="0"/>
-                <w:iCs/>
-                <w:sz w:val="20"/>
-              </w:rPr>
-              <w:t xml:space="preserve"> Device </w:t>
+              <w:t xml:space="preserve">Cybersource Device </w:t>
             </w:r>
             <w:proofErr w:type="spellStart"/>
             <w:r>
@@ -22112,7 +21999,6 @@
                 <w:sz w:val="20"/>
               </w:rPr>
             </w:pPr>
-            <w:proofErr w:type="spellStart"/>
             <w:r>
               <w:rPr>
                 <w:rFonts w:ascii="Courier New" w:hAnsi="Courier New" w:cs="Courier New"/>
@@ -22120,17 +22006,7 @@
                 <w:iCs/>
                 <w:sz w:val="20"/>
               </w:rPr>
-              <w:t>Cybersource</w:t>
-            </w:r>
-            <w:proofErr w:type="spellEnd"/>
-            <w:r>
-              <w:rPr>
-                <w:rFonts w:ascii="Courier New" w:hAnsi="Courier New" w:cs="Courier New"/>
-                <w:b w:val="0"/>
-                <w:iCs/>
-                <w:sz w:val="20"/>
-              </w:rPr>
-              <w:t xml:space="preserve"> - Enable </w:t>
+              <w:t xml:space="preserve">Cybersource - Enable </w:t>
             </w:r>
             <w:proofErr w:type="gramStart"/>
             <w:r>
@@ -22300,11 +22176,11 @@
         <w:pStyle w:val="Heading1"/>
         <w:framePr w:wrap="notBeside"/>
       </w:pPr>
-      <w:bookmarkStart w:id="61" w:name="_Toc346225479"/>
+      <w:bookmarkStart w:id="62" w:name="_Toc346286964"/>
       <w:r>
         <w:t>Device Fingerprint</w:t>
       </w:r>
-      <w:bookmarkEnd w:id="61"/>
+      <w:bookmarkEnd w:id="62"/>
     </w:p>
     <w:p>
       <w:r>
@@ -22330,11 +22206,11 @@
       <w:pPr>
         <w:pStyle w:val="Heading2"/>
       </w:pPr>
-      <w:bookmarkStart w:id="62" w:name="_Toc346225480"/>
+      <w:bookmarkStart w:id="63" w:name="_Toc346286965"/>
       <w:r>
         <w:t>How does it work?</w:t>
       </w:r>
-      <w:bookmarkEnd w:id="62"/>
+      <w:bookmarkEnd w:id="63"/>
     </w:p>
     <w:p/>
     <w:p>
@@ -22358,15 +22234,7 @@
     <w:p/>
     <w:p>
       <w:r>
-        <w:t xml:space="preserve">With the Credit Card Payment, this session Id is transmitted again and </w:t>
-      </w:r>
-      <w:proofErr w:type="spellStart"/>
-      <w:r>
-        <w:t>Cybersource</w:t>
-      </w:r>
-      <w:proofErr w:type="spellEnd"/>
-      <w:r>
-        <w:t xml:space="preserve"> is able to combine the data for advanced fraud detection.</w:t>
+        <w:t>With the Credit Card Payment, this session Id is transmitted again and Cybersource is able to combine the data for advanced fraud detection.</w:t>
       </w:r>
     </w:p>
     <w:p/>
@@ -22374,11 +22242,11 @@
       <w:pPr>
         <w:pStyle w:val="Heading2"/>
       </w:pPr>
-      <w:bookmarkStart w:id="63" w:name="_Toc346225481"/>
+      <w:bookmarkStart w:id="64" w:name="_Toc346286966"/>
       <w:r>
         <w:t>Setup:</w:t>
       </w:r>
-      <w:bookmarkEnd w:id="63"/>
+      <w:bookmarkEnd w:id="64"/>
     </w:p>
     <w:p>
       <w:r>
@@ -22397,15 +22265,7 @@
         </w:numPr>
       </w:pPr>
       <w:r>
-        <w:t xml:space="preserve">Enable the device fingerprint at the Site Preferences of </w:t>
-      </w:r>
-      <w:proofErr w:type="spellStart"/>
-      <w:r>
-        <w:t>Cybersource</w:t>
-      </w:r>
-      <w:proofErr w:type="spellEnd"/>
-      <w:r>
-        <w:t xml:space="preserve"> and set the Organization ID (provided by CyberSource). The Merchant ID should be set already, anyway.</w:t>
+        <w:t>Enable the device fingerprint at the Site Preferences of Cybersource and set the Organization ID (provided by CyberSource). The Merchant ID should be set already, anyway.</w:t>
       </w:r>
     </w:p>
     <w:p/>
@@ -22797,7 +22657,7 @@
       <w:pPr>
         <w:pStyle w:val="Heading3"/>
       </w:pPr>
-      <w:bookmarkStart w:id="64" w:name="_Toc346225482"/>
+      <w:bookmarkStart w:id="65" w:name="_Toc346286967"/>
       <w:r>
         <w:t xml:space="preserve">Hints for the </w:t>
       </w:r>
@@ -22809,7 +22669,7 @@
       <w:r>
         <w:t>:</w:t>
       </w:r>
-      <w:bookmarkEnd w:id="64"/>
+      <w:bookmarkEnd w:id="65"/>
     </w:p>
     <w:p/>
     <w:p>
@@ -22822,15 +22682,7 @@
       </w:r>
       <w:proofErr w:type="spellEnd"/>
       <w:r>
-        <w:t xml:space="preserve"> results, </w:t>
-      </w:r>
-      <w:proofErr w:type="spellStart"/>
-      <w:r>
-        <w:t>Cybersource</w:t>
-      </w:r>
-      <w:proofErr w:type="spellEnd"/>
-      <w:r>
-        <w:t xml:space="preserve"> recommends redirecting the included code (loading </w:t>
+        <w:t xml:space="preserve"> results, Cybersource recommends redirecting the included code (loading </w:t>
       </w:r>
       <w:proofErr w:type="gramStart"/>
       <w:r>
@@ -23107,7 +22959,7 @@
                     </pic:cNvPicPr>
                   </pic:nvPicPr>
                   <pic:blipFill>
-                    <a:blip r:embed="rId33" cstate="print"/>
+                    <a:blip r:embed="rId34" cstate="print"/>
                     <a:srcRect/>
                     <a:stretch>
                       <a:fillRect/>
@@ -23146,11 +22998,11 @@
       <w:pPr>
         <w:pStyle w:val="Heading3"/>
       </w:pPr>
-      <w:bookmarkStart w:id="65" w:name="_Toc346225483"/>
+      <w:bookmarkStart w:id="66" w:name="_Toc346286968"/>
       <w:r>
         <w:t>Modified Scripts and pipelines for the device fingerprint</w:t>
       </w:r>
-      <w:bookmarkEnd w:id="65"/>
+      <w:bookmarkEnd w:id="66"/>
     </w:p>
     <w:p>
       <w:pPr>
@@ -23184,23 +23036,7 @@
           <w:b w:val="0"/>
           <w:bCs w:val="0"/>
         </w:rPr>
-        <w:t xml:space="preserve"> .</w:t>
-      </w:r>
-      <w:proofErr w:type="spellStart"/>
-      <w:r>
-        <w:rPr>
-          <w:b w:val="0"/>
-          <w:bCs w:val="0"/>
-        </w:rPr>
-        <w:t>ds</w:t>
-      </w:r>
-      <w:proofErr w:type="spellEnd"/>
-      <w:r>
-        <w:rPr>
-          <w:b w:val="0"/>
-          <w:bCs w:val="0"/>
-        </w:rPr>
-        <w:t>-&gt;</w:t>
+        <w:t xml:space="preserve"> .ds-&gt;</w:t>
       </w:r>
       <w:proofErr w:type="spellStart"/>
       <w:r>
@@ -23298,13 +23134,8 @@
       </w:r>
     </w:p>
     <w:p>
-      <w:proofErr w:type="spellStart"/>
-      <w:r>
-        <w:t>CybersourceUnitTesting</w:t>
-      </w:r>
-      <w:proofErr w:type="spellEnd"/>
-      <w:r>
-        <w:t xml:space="preserve"> (new test case)</w:t>
+      <w:r>
+        <w:t>CybersourceUnitTesting (new test case)</w:t>
       </w:r>
     </w:p>
     <w:p>
@@ -23312,12 +23143,12 @@
         <w:pStyle w:val="Heading1"/>
         <w:framePr w:wrap="notBeside"/>
       </w:pPr>
-      <w:bookmarkStart w:id="66" w:name="_Toc346225484"/>
+      <w:bookmarkStart w:id="67" w:name="_Toc346286969"/>
       <w:r>
         <w:lastRenderedPageBreak/>
         <w:t>Known Issues</w:t>
       </w:r>
-      <w:bookmarkEnd w:id="66"/>
+      <w:bookmarkEnd w:id="67"/>
     </w:p>
     <w:p>
       <w:pPr>
@@ -23407,12 +23238,12 @@
         <w:pStyle w:val="Heading1"/>
         <w:framePr w:wrap="notBeside"/>
       </w:pPr>
-      <w:bookmarkStart w:id="67" w:name="_Toc346225485"/>
+      <w:bookmarkStart w:id="68" w:name="_Toc346286970"/>
       <w:r>
         <w:lastRenderedPageBreak/>
         <w:t>CyberSource document links</w:t>
       </w:r>
-      <w:bookmarkEnd w:id="67"/>
+      <w:bookmarkEnd w:id="68"/>
     </w:p>
     <w:p>
       <w:pPr>
@@ -23427,7 +23258,7 @@
           <w:szCs w:val="16"/>
         </w:rPr>
       </w:pPr>
-      <w:hyperlink r:id="rId34" w:history="1">
+      <w:hyperlink r:id="rId35" w:history="1">
         <w:r>
           <w:rPr>
             <w:rStyle w:val="Hyperlink"/>
@@ -23452,7 +23283,7 @@
           <w:szCs w:val="16"/>
         </w:rPr>
       </w:pPr>
-      <w:hyperlink r:id="rId35" w:history="1">
+      <w:hyperlink r:id="rId36" w:history="1">
         <w:r>
           <w:rPr>
             <w:rStyle w:val="Hyperlink"/>
@@ -23477,7 +23308,7 @@
           <w:szCs w:val="16"/>
         </w:rPr>
       </w:pPr>
-      <w:hyperlink r:id="rId36" w:history="1">
+      <w:hyperlink r:id="rId37" w:history="1">
         <w:r>
           <w:rPr>
             <w:rStyle w:val="Hyperlink"/>
@@ -23510,7 +23341,7 @@
           <w:szCs w:val="16"/>
         </w:rPr>
       </w:pPr>
-      <w:hyperlink r:id="rId37" w:history="1">
+      <w:hyperlink r:id="rId38" w:history="1">
         <w:r>
           <w:rPr>
             <w:rStyle w:val="Hyperlink"/>
@@ -23535,7 +23366,7 @@
           <w:szCs w:val="16"/>
         </w:rPr>
       </w:pPr>
-      <w:hyperlink r:id="rId38" w:history="1">
+      <w:hyperlink r:id="rId39" w:history="1">
         <w:r>
           <w:rPr>
             <w:rStyle w:val="Hyperlink"/>
@@ -23560,7 +23391,7 @@
           <w:szCs w:val="16"/>
         </w:rPr>
       </w:pPr>
-      <w:hyperlink r:id="rId39" w:history="1">
+      <w:hyperlink r:id="rId40" w:history="1">
         <w:r>
           <w:rPr>
             <w:rStyle w:val="Hyperlink"/>
@@ -23585,7 +23416,7 @@
           <w:szCs w:val="16"/>
         </w:rPr>
       </w:pPr>
-      <w:hyperlink r:id="rId40" w:history="1">
+      <w:hyperlink r:id="rId41" w:history="1">
         <w:r>
           <w:rPr>
             <w:rStyle w:val="Hyperlink"/>
@@ -23610,7 +23441,7 @@
           <w:szCs w:val="16"/>
         </w:rPr>
       </w:pPr>
-      <w:hyperlink r:id="rId41" w:history="1">
+      <w:hyperlink r:id="rId42" w:history="1">
         <w:r>
           <w:rPr>
             <w:rStyle w:val="Hyperlink"/>
@@ -23635,7 +23466,7 @@
           <w:szCs w:val="16"/>
         </w:rPr>
       </w:pPr>
-      <w:hyperlink r:id="rId42" w:history="1">
+      <w:hyperlink r:id="rId43" w:history="1">
         <w:r>
           <w:rPr>
             <w:rStyle w:val="Hyperlink"/>
@@ -23660,7 +23491,7 @@
           <w:szCs w:val="16"/>
         </w:rPr>
       </w:pPr>
-      <w:hyperlink r:id="rId43" w:history="1">
+      <w:hyperlink r:id="rId44" w:history="1">
         <w:r>
           <w:rPr>
             <w:rStyle w:val="Hyperlink"/>
@@ -23685,7 +23516,7 @@
           <w:szCs w:val="16"/>
         </w:rPr>
       </w:pPr>
-      <w:hyperlink r:id="rId44" w:history="1">
+      <w:hyperlink r:id="rId45" w:history="1">
         <w:r>
           <w:rPr>
             <w:rStyle w:val="Hyperlink"/>
@@ -23707,12 +23538,12 @@
         <w:pStyle w:val="Heading1"/>
         <w:framePr w:wrap="notBeside"/>
       </w:pPr>
-      <w:bookmarkStart w:id="68" w:name="_Toc346225486"/>
+      <w:bookmarkStart w:id="69" w:name="_Toc346286971"/>
       <w:r>
         <w:lastRenderedPageBreak/>
         <w:t>Release History</w:t>
       </w:r>
-      <w:bookmarkEnd w:id="68"/>
+      <w:bookmarkEnd w:id="69"/>
     </w:p>
     <w:tbl>
       <w:tblPr>
@@ -23725,7 +23556,7 @@
           <w:insideH w:val="single" w:sz="4" w:space="0" w:color="000000"/>
           <w:insideV w:val="single" w:sz="4" w:space="0" w:color="000000"/>
         </w:tblBorders>
-        <w:tblLook w:val="04A0"/>
+        <w:tblLook w:val="04A0" w:firstRow="1" w:lastRow="0" w:firstColumn="1" w:lastColumn="0" w:noHBand="0" w:noVBand="1"/>
       </w:tblPr>
       <w:tblGrid>
         <w:gridCol w:w="1548"/>
@@ -23983,8 +23814,6 @@
             <w:r>
               <w:t>Incorporated review comments from Demandware team</w:t>
             </w:r>
-            <w:bookmarkStart w:id="69" w:name="_GoBack"/>
-            <w:bookmarkEnd w:id="69"/>
           </w:p>
         </w:tc>
       </w:tr>
@@ -23996,8 +23825,8 @@
     <w:p/>
     <w:p/>
     <w:sectPr>
-      <w:headerReference w:type="even" r:id="rId45"/>
-      <w:headerReference w:type="default" r:id="rId46"/>
+      <w:headerReference w:type="even" r:id="rId46"/>
+      <w:headerReference w:type="default" r:id="rId47"/>
       <w:type w:val="oddPage"/>
       <w:pgSz w:w="12240" w:h="15840"/>
       <w:pgMar w:top="1080" w:right="1080" w:bottom="1440" w:left="1080" w:header="980" w:footer="980" w:gutter="0"/>
@@ -24010,7 +23839,7 @@
 </file>
 
 <file path=word/endnotes.xml><?xml version="1.0" encoding="utf-8"?>
-<w:endnotes xmlns:ve="http://schemas.openxmlformats.org/markup-compatibility/2006" xmlns:o="urn:schemas-microsoft-com:office:office" xmlns:r="http://schemas.openxmlformats.org/officeDocument/2006/relationships" xmlns:m="http://schemas.openxmlformats.org/officeDocument/2006/math" xmlns:v="urn:schemas-microsoft-com:vml" xmlns:wp="http://schemas.openxmlformats.org/drawingml/2006/wordprocessingDrawing" xmlns:w10="urn:schemas-microsoft-com:office:word" xmlns:w="http://schemas.openxmlformats.org/wordprocessingml/2006/main" xmlns:wne="http://schemas.microsoft.com/office/word/2006/wordml">
+<w:endnotes xmlns:wpc="http://schemas.microsoft.com/office/word/2010/wordprocessingCanvas" xmlns:mc="http://schemas.openxmlformats.org/markup-compatibility/2006" xmlns:o="urn:schemas-microsoft-com:office:office" xmlns:r="http://schemas.openxmlformats.org/officeDocument/2006/relationships" xmlns:m="http://schemas.openxmlformats.org/officeDocument/2006/math" xmlns:v="urn:schemas-microsoft-com:vml" xmlns:wp14="http://schemas.microsoft.com/office/word/2010/wordprocessingDrawing" xmlns:wp="http://schemas.openxmlformats.org/drawingml/2006/wordprocessingDrawing" xmlns:w10="urn:schemas-microsoft-com:office:word" xmlns:w="http://schemas.openxmlformats.org/wordprocessingml/2006/main" xmlns:w14="http://schemas.microsoft.com/office/word/2010/wordml" xmlns:wpg="http://schemas.microsoft.com/office/word/2010/wordprocessingGroup" xmlns:wpi="http://schemas.microsoft.com/office/word/2010/wordprocessingInk" xmlns:wne="http://schemas.microsoft.com/office/word/2006/wordml" xmlns:wps="http://schemas.microsoft.com/office/word/2010/wordprocessingShape" mc:Ignorable="w14 wp14">
   <w:endnote w:type="separator" w:id="-1">
     <w:p>
       <w:r>
@@ -24029,7 +23858,7 @@
 </file>
 
 <file path=word/footer1.xml><?xml version="1.0" encoding="utf-8"?>
-<w:ftr xmlns:ve="http://schemas.openxmlformats.org/markup-compatibility/2006" xmlns:o="urn:schemas-microsoft-com:office:office" xmlns:r="http://schemas.openxmlformats.org/officeDocument/2006/relationships" xmlns:m="http://schemas.openxmlformats.org/officeDocument/2006/math" xmlns:v="urn:schemas-microsoft-com:vml" xmlns:wp="http://schemas.openxmlformats.org/drawingml/2006/wordprocessingDrawing" xmlns:w10="urn:schemas-microsoft-com:office:word" xmlns:w="http://schemas.openxmlformats.org/wordprocessingml/2006/main" xmlns:wne="http://schemas.microsoft.com/office/word/2006/wordml">
+<w:ftr xmlns:wpc="http://schemas.microsoft.com/office/word/2010/wordprocessingCanvas" xmlns:mc="http://schemas.openxmlformats.org/markup-compatibility/2006" xmlns:o="urn:schemas-microsoft-com:office:office" xmlns:r="http://schemas.openxmlformats.org/officeDocument/2006/relationships" xmlns:m="http://schemas.openxmlformats.org/officeDocument/2006/math" xmlns:v="urn:schemas-microsoft-com:vml" xmlns:wp14="http://schemas.microsoft.com/office/word/2010/wordprocessingDrawing" xmlns:wp="http://schemas.openxmlformats.org/drawingml/2006/wordprocessingDrawing" xmlns:w10="urn:schemas-microsoft-com:office:word" xmlns:w="http://schemas.openxmlformats.org/wordprocessingml/2006/main" xmlns:w14="http://schemas.microsoft.com/office/word/2010/wordml" xmlns:wpg="http://schemas.microsoft.com/office/word/2010/wordprocessingGroup" xmlns:wpi="http://schemas.microsoft.com/office/word/2010/wordprocessingInk" xmlns:wne="http://schemas.microsoft.com/office/word/2006/wordml" xmlns:wps="http://schemas.microsoft.com/office/word/2010/wordprocessingShape" mc:Ignorable="w14 wp14">
   <w:p>
     <w:pPr>
       <w:pStyle w:val="Footer"/>
@@ -24076,7 +23905,7 @@
 </file>
 
 <file path=word/footer2.xml><?xml version="1.0" encoding="utf-8"?>
-<w:ftr xmlns:ve="http://schemas.openxmlformats.org/markup-compatibility/2006" xmlns:o="urn:schemas-microsoft-com:office:office" xmlns:r="http://schemas.openxmlformats.org/officeDocument/2006/relationships" xmlns:m="http://schemas.openxmlformats.org/officeDocument/2006/math" xmlns:v="urn:schemas-microsoft-com:vml" xmlns:wp="http://schemas.openxmlformats.org/drawingml/2006/wordprocessingDrawing" xmlns:w10="urn:schemas-microsoft-com:office:word" xmlns:w="http://schemas.openxmlformats.org/wordprocessingml/2006/main" xmlns:wne="http://schemas.microsoft.com/office/word/2006/wordml">
+<w:ftr xmlns:wpc="http://schemas.microsoft.com/office/word/2010/wordprocessingCanvas" xmlns:mc="http://schemas.openxmlformats.org/markup-compatibility/2006" xmlns:o="urn:schemas-microsoft-com:office:office" xmlns:r="http://schemas.openxmlformats.org/officeDocument/2006/relationships" xmlns:m="http://schemas.openxmlformats.org/officeDocument/2006/math" xmlns:v="urn:schemas-microsoft-com:vml" xmlns:wp14="http://schemas.microsoft.com/office/word/2010/wordprocessingDrawing" xmlns:wp="http://schemas.openxmlformats.org/drawingml/2006/wordprocessingDrawing" xmlns:w10="urn:schemas-microsoft-com:office:word" xmlns:w="http://schemas.openxmlformats.org/wordprocessingml/2006/main" xmlns:w14="http://schemas.microsoft.com/office/word/2010/wordml" xmlns:wpg="http://schemas.microsoft.com/office/word/2010/wordprocessingGroup" xmlns:wpi="http://schemas.microsoft.com/office/word/2010/wordprocessingInk" xmlns:wne="http://schemas.microsoft.com/office/word/2006/wordml" xmlns:wps="http://schemas.microsoft.com/office/word/2010/wordprocessingShape" mc:Ignorable="w14 wp14">
   <w:p>
     <w:pPr>
       <w:pStyle w:val="Footer"/>
@@ -24095,7 +23924,7 @@
 </file>
 
 <file path=word/footer3.xml><?xml version="1.0" encoding="utf-8"?>
-<w:ftr xmlns:ve="http://schemas.openxmlformats.org/markup-compatibility/2006" xmlns:o="urn:schemas-microsoft-com:office:office" xmlns:r="http://schemas.openxmlformats.org/officeDocument/2006/relationships" xmlns:m="http://schemas.openxmlformats.org/officeDocument/2006/math" xmlns:v="urn:schemas-microsoft-com:vml" xmlns:wp="http://schemas.openxmlformats.org/drawingml/2006/wordprocessingDrawing" xmlns:w10="urn:schemas-microsoft-com:office:word" xmlns:w="http://schemas.openxmlformats.org/wordprocessingml/2006/main" xmlns:wne="http://schemas.microsoft.com/office/word/2006/wordml">
+<w:ftr xmlns:wpc="http://schemas.microsoft.com/office/word/2010/wordprocessingCanvas" xmlns:mc="http://schemas.openxmlformats.org/markup-compatibility/2006" xmlns:o="urn:schemas-microsoft-com:office:office" xmlns:r="http://schemas.openxmlformats.org/officeDocument/2006/relationships" xmlns:m="http://schemas.openxmlformats.org/officeDocument/2006/math" xmlns:v="urn:schemas-microsoft-com:vml" xmlns:wp14="http://schemas.microsoft.com/office/word/2010/wordprocessingDrawing" xmlns:wp="http://schemas.openxmlformats.org/drawingml/2006/wordprocessingDrawing" xmlns:w10="urn:schemas-microsoft-com:office:word" xmlns:w="http://schemas.openxmlformats.org/wordprocessingml/2006/main" xmlns:w14="http://schemas.microsoft.com/office/word/2010/wordml" xmlns:wpg="http://schemas.microsoft.com/office/word/2010/wordprocessingGroup" xmlns:wpi="http://schemas.microsoft.com/office/word/2010/wordprocessingInk" xmlns:wne="http://schemas.microsoft.com/office/word/2006/wordml" xmlns:wps="http://schemas.microsoft.com/office/word/2010/wordprocessingShape" mc:Ignorable="w14 wp14">
   <w:p>
     <w:pPr>
       <w:pStyle w:val="Footer"/>
@@ -24142,7 +23971,7 @@
 </file>
 
 <file path=word/footnotes.xml><?xml version="1.0" encoding="utf-8"?>
-<w:footnotes xmlns:ve="http://schemas.openxmlformats.org/markup-compatibility/2006" xmlns:o="urn:schemas-microsoft-com:office:office" xmlns:r="http://schemas.openxmlformats.org/officeDocument/2006/relationships" xmlns:m="http://schemas.openxmlformats.org/officeDocument/2006/math" xmlns:v="urn:schemas-microsoft-com:vml" xmlns:wp="http://schemas.openxmlformats.org/drawingml/2006/wordprocessingDrawing" xmlns:w10="urn:schemas-microsoft-com:office:word" xmlns:w="http://schemas.openxmlformats.org/wordprocessingml/2006/main" xmlns:wne="http://schemas.microsoft.com/office/word/2006/wordml">
+<w:footnotes xmlns:wpc="http://schemas.microsoft.com/office/word/2010/wordprocessingCanvas" xmlns:mc="http://schemas.openxmlformats.org/markup-compatibility/2006" xmlns:o="urn:schemas-microsoft-com:office:office" xmlns:r="http://schemas.openxmlformats.org/officeDocument/2006/relationships" xmlns:m="http://schemas.openxmlformats.org/officeDocument/2006/math" xmlns:v="urn:schemas-microsoft-com:vml" xmlns:wp14="http://schemas.microsoft.com/office/word/2010/wordprocessingDrawing" xmlns:wp="http://schemas.openxmlformats.org/drawingml/2006/wordprocessingDrawing" xmlns:w10="urn:schemas-microsoft-com:office:word" xmlns:w="http://schemas.openxmlformats.org/wordprocessingml/2006/main" xmlns:w14="http://schemas.microsoft.com/office/word/2010/wordml" xmlns:wpg="http://schemas.microsoft.com/office/word/2010/wordprocessingGroup" xmlns:wpi="http://schemas.microsoft.com/office/word/2010/wordprocessingInk" xmlns:wne="http://schemas.microsoft.com/office/word/2006/wordml" xmlns:wps="http://schemas.microsoft.com/office/word/2010/wordprocessingShape" mc:Ignorable="w14 wp14">
   <w:footnote w:type="separator" w:id="-1">
     <w:p>
       <w:r>
@@ -24161,7 +23990,7 @@
 </file>
 
 <file path=word/header1.xml><?xml version="1.0" encoding="utf-8"?>
-<w:hdr xmlns:ve="http://schemas.openxmlformats.org/markup-compatibility/2006" xmlns:o="urn:schemas-microsoft-com:office:office" xmlns:r="http://schemas.openxmlformats.org/officeDocument/2006/relationships" xmlns:m="http://schemas.openxmlformats.org/officeDocument/2006/math" xmlns:v="urn:schemas-microsoft-com:vml" xmlns:wp="http://schemas.openxmlformats.org/drawingml/2006/wordprocessingDrawing" xmlns:w10="urn:schemas-microsoft-com:office:word" xmlns:w="http://schemas.openxmlformats.org/wordprocessingml/2006/main" xmlns:wne="http://schemas.microsoft.com/office/word/2006/wordml">
+<w:hdr xmlns:wpc="http://schemas.microsoft.com/office/word/2010/wordprocessingCanvas" xmlns:mc="http://schemas.openxmlformats.org/markup-compatibility/2006" xmlns:o="urn:schemas-microsoft-com:office:office" xmlns:r="http://schemas.openxmlformats.org/officeDocument/2006/relationships" xmlns:m="http://schemas.openxmlformats.org/officeDocument/2006/math" xmlns:v="urn:schemas-microsoft-com:vml" xmlns:wp14="http://schemas.microsoft.com/office/word/2010/wordprocessingDrawing" xmlns:wp="http://schemas.openxmlformats.org/drawingml/2006/wordprocessingDrawing" xmlns:w10="urn:schemas-microsoft-com:office:word" xmlns:w="http://schemas.openxmlformats.org/wordprocessingml/2006/main" xmlns:w14="http://schemas.microsoft.com/office/word/2010/wordml" xmlns:wpg="http://schemas.microsoft.com/office/word/2010/wordprocessingGroup" xmlns:wpi="http://schemas.microsoft.com/office/word/2010/wordprocessingInk" xmlns:wne="http://schemas.microsoft.com/office/word/2006/wordml" xmlns:wps="http://schemas.microsoft.com/office/word/2010/wordprocessingShape" mc:Ignorable="w14 wp14">
   <w:p>
     <w:pPr>
       <w:pStyle w:val="Header"/>
@@ -24172,7 +24001,7 @@
 </file>
 
 <file path=word/header2.xml><?xml version="1.0" encoding="utf-8"?>
-<w:hdr xmlns:ve="http://schemas.openxmlformats.org/markup-compatibility/2006" xmlns:o="urn:schemas-microsoft-com:office:office" xmlns:r="http://schemas.openxmlformats.org/officeDocument/2006/relationships" xmlns:m="http://schemas.openxmlformats.org/officeDocument/2006/math" xmlns:v="urn:schemas-microsoft-com:vml" xmlns:wp="http://schemas.openxmlformats.org/drawingml/2006/wordprocessingDrawing" xmlns:w10="urn:schemas-microsoft-com:office:word" xmlns:w="http://schemas.openxmlformats.org/wordprocessingml/2006/main" xmlns:wne="http://schemas.microsoft.com/office/word/2006/wordml">
+<w:hdr xmlns:wpc="http://schemas.microsoft.com/office/word/2010/wordprocessingCanvas" xmlns:mc="http://schemas.openxmlformats.org/markup-compatibility/2006" xmlns:o="urn:schemas-microsoft-com:office:office" xmlns:r="http://schemas.openxmlformats.org/officeDocument/2006/relationships" xmlns:m="http://schemas.openxmlformats.org/officeDocument/2006/math" xmlns:v="urn:schemas-microsoft-com:vml" xmlns:wp14="http://schemas.microsoft.com/office/word/2010/wordprocessingDrawing" xmlns:wp="http://schemas.openxmlformats.org/drawingml/2006/wordprocessingDrawing" xmlns:w10="urn:schemas-microsoft-com:office:word" xmlns:w="http://schemas.openxmlformats.org/wordprocessingml/2006/main" xmlns:w14="http://schemas.microsoft.com/office/word/2010/wordml" xmlns:wpg="http://schemas.microsoft.com/office/word/2010/wordprocessingGroup" xmlns:wpi="http://schemas.microsoft.com/office/word/2010/wordprocessingInk" xmlns:wne="http://schemas.microsoft.com/office/word/2006/wordml" xmlns:wps="http://schemas.microsoft.com/office/word/2010/wordprocessingShape" mc:Ignorable="w14 wp14">
   <w:p>
     <w:pPr>
       <w:pStyle w:val="Header"/>
@@ -24183,7 +24012,7 @@
 </file>
 
 <file path=word/header3.xml><?xml version="1.0" encoding="utf-8"?>
-<w:hdr xmlns:ve="http://schemas.openxmlformats.org/markup-compatibility/2006" xmlns:o="urn:schemas-microsoft-com:office:office" xmlns:r="http://schemas.openxmlformats.org/officeDocument/2006/relationships" xmlns:m="http://schemas.openxmlformats.org/officeDocument/2006/math" xmlns:v="urn:schemas-microsoft-com:vml" xmlns:wp="http://schemas.openxmlformats.org/drawingml/2006/wordprocessingDrawing" xmlns:w10="urn:schemas-microsoft-com:office:word" xmlns:w="http://schemas.openxmlformats.org/wordprocessingml/2006/main" xmlns:wne="http://schemas.microsoft.com/office/word/2006/wordml">
+<w:hdr xmlns:wpc="http://schemas.microsoft.com/office/word/2010/wordprocessingCanvas" xmlns:mc="http://schemas.openxmlformats.org/markup-compatibility/2006" xmlns:o="urn:schemas-microsoft-com:office:office" xmlns:r="http://schemas.openxmlformats.org/officeDocument/2006/relationships" xmlns:m="http://schemas.openxmlformats.org/officeDocument/2006/math" xmlns:v="urn:schemas-microsoft-com:vml" xmlns:wp14="http://schemas.microsoft.com/office/word/2010/wordprocessingDrawing" xmlns:wp="http://schemas.openxmlformats.org/drawingml/2006/wordprocessingDrawing" xmlns:w10="urn:schemas-microsoft-com:office:word" xmlns:w="http://schemas.openxmlformats.org/wordprocessingml/2006/main" xmlns:w14="http://schemas.microsoft.com/office/word/2010/wordml" xmlns:wpg="http://schemas.microsoft.com/office/word/2010/wordprocessingGroup" xmlns:wpi="http://schemas.microsoft.com/office/word/2010/wordprocessingInk" xmlns:wne="http://schemas.microsoft.com/office/word/2006/wordml" xmlns:wps="http://schemas.microsoft.com/office/word/2010/wordprocessingShape" mc:Ignorable="w14 wp14">
   <w:p>
     <w:pPr>
       <w:pStyle w:val="Header"/>
@@ -24194,7 +24023,7 @@
 </file>
 
 <file path=word/header4.xml><?xml version="1.0" encoding="utf-8"?>
-<w:hdr xmlns:ve="http://schemas.openxmlformats.org/markup-compatibility/2006" xmlns:o="urn:schemas-microsoft-com:office:office" xmlns:r="http://schemas.openxmlformats.org/officeDocument/2006/relationships" xmlns:m="http://schemas.openxmlformats.org/officeDocument/2006/math" xmlns:v="urn:schemas-microsoft-com:vml" xmlns:wp="http://schemas.openxmlformats.org/drawingml/2006/wordprocessingDrawing" xmlns:w10="urn:schemas-microsoft-com:office:word" xmlns:w="http://schemas.openxmlformats.org/wordprocessingml/2006/main" xmlns:wne="http://schemas.microsoft.com/office/word/2006/wordml">
+<w:hdr xmlns:wpc="http://schemas.microsoft.com/office/word/2010/wordprocessingCanvas" xmlns:mc="http://schemas.openxmlformats.org/markup-compatibility/2006" xmlns:o="urn:schemas-microsoft-com:office:office" xmlns:r="http://schemas.openxmlformats.org/officeDocument/2006/relationships" xmlns:m="http://schemas.openxmlformats.org/officeDocument/2006/math" xmlns:v="urn:schemas-microsoft-com:vml" xmlns:wp14="http://schemas.microsoft.com/office/word/2010/wordprocessingDrawing" xmlns:wp="http://schemas.openxmlformats.org/drawingml/2006/wordprocessingDrawing" xmlns:w10="urn:schemas-microsoft-com:office:word" xmlns:w="http://schemas.openxmlformats.org/wordprocessingml/2006/main" xmlns:w14="http://schemas.microsoft.com/office/word/2010/wordml" xmlns:wpg="http://schemas.microsoft.com/office/word/2010/wordprocessingGroup" xmlns:wpi="http://schemas.microsoft.com/office/word/2010/wordprocessingInk" xmlns:wne="http://schemas.microsoft.com/office/word/2006/wordml" xmlns:wps="http://schemas.microsoft.com/office/word/2010/wordprocessingShape" mc:Ignorable="w14 wp14">
   <w:p>
     <w:pPr>
       <w:pStyle w:val="Header"/>
@@ -24231,15 +24060,29 @@
       </w:rPr>
       <w:fldChar w:fldCharType="end"/>
     </w:r>
-    <w:fldSimple w:instr=" STYLEREF  &quot;Heading 2&quot;  \* MERGEFORMAT ">
-      <w:r>
-        <w:rPr>
-          <w:rStyle w:val="PageNumber"/>
-          <w:noProof/>
-        </w:rPr>
-        <w:t>Functional Overview</w:t>
-      </w:r>
-    </w:fldSimple>
+    <w:r>
+      <w:fldChar w:fldCharType="begin"/>
+    </w:r>
+    <w:r>
+      <w:instrText xml:space="preserve"> STYLEREF  "Heading 2"  \* MERGEFORMAT </w:instrText>
+    </w:r>
+    <w:r>
+      <w:fldChar w:fldCharType="separate"/>
+    </w:r>
+    <w:r>
+      <w:rPr>
+        <w:rStyle w:val="PageNumber"/>
+        <w:noProof/>
+      </w:rPr>
+      <w:t>Functional Overview</w:t>
+    </w:r>
+    <w:r>
+      <w:rPr>
+        <w:rStyle w:val="PageNumber"/>
+        <w:noProof/>
+      </w:rPr>
+      <w:fldChar w:fldCharType="end"/>
+    </w:r>
   </w:p>
   <w:p>
     <w:pPr>
@@ -24251,21 +24094,34 @@
 </file>
 
 <file path=word/header5.xml><?xml version="1.0" encoding="utf-8"?>
-<w:hdr xmlns:ve="http://schemas.openxmlformats.org/markup-compatibility/2006" xmlns:o="urn:schemas-microsoft-com:office:office" xmlns:r="http://schemas.openxmlformats.org/officeDocument/2006/relationships" xmlns:m="http://schemas.openxmlformats.org/officeDocument/2006/math" xmlns:v="urn:schemas-microsoft-com:vml" xmlns:wp="http://schemas.openxmlformats.org/drawingml/2006/wordprocessingDrawing" xmlns:w10="urn:schemas-microsoft-com:office:word" xmlns:w="http://schemas.openxmlformats.org/wordprocessingml/2006/main" xmlns:wne="http://schemas.microsoft.com/office/word/2006/wordml">
+<w:hdr xmlns:wpc="http://schemas.microsoft.com/office/word/2010/wordprocessingCanvas" xmlns:mc="http://schemas.openxmlformats.org/markup-compatibility/2006" xmlns:o="urn:schemas-microsoft-com:office:office" xmlns:r="http://schemas.openxmlformats.org/officeDocument/2006/relationships" xmlns:m="http://schemas.openxmlformats.org/officeDocument/2006/math" xmlns:v="urn:schemas-microsoft-com:vml" xmlns:wp14="http://schemas.microsoft.com/office/word/2010/wordprocessingDrawing" xmlns:wp="http://schemas.openxmlformats.org/drawingml/2006/wordprocessingDrawing" xmlns:w10="urn:schemas-microsoft-com:office:word" xmlns:w="http://schemas.openxmlformats.org/wordprocessingml/2006/main" xmlns:w14="http://schemas.microsoft.com/office/word/2010/wordml" xmlns:wpg="http://schemas.microsoft.com/office/word/2010/wordprocessingGroup" xmlns:wpi="http://schemas.microsoft.com/office/word/2010/wordprocessingInk" xmlns:wne="http://schemas.microsoft.com/office/word/2006/wordml" xmlns:wps="http://schemas.microsoft.com/office/word/2010/wordprocessingShape" mc:Ignorable="w14 wp14">
   <w:p>
     <w:pPr>
       <w:pStyle w:val="Header"/>
       <w:framePr w:w="9720" w:wrap="around"/>
       <w:jc w:val="right"/>
     </w:pPr>
-    <w:fldSimple w:instr=" STYLEREF  &quot;Heading 1&quot;  \* MERGEFORMAT ">
-      <w:r>
-        <w:rPr>
-          <w:noProof/>
-        </w:rPr>
-        <w:t>Release History</w:t>
-      </w:r>
-    </w:fldSimple>
+    <w:r>
+      <w:fldChar w:fldCharType="begin"/>
+    </w:r>
+    <w:r>
+      <w:instrText xml:space="preserve"> STYLEREF  "Heading 1"  \* MERGEFORMAT </w:instrText>
+    </w:r>
+    <w:r>
+      <w:fldChar w:fldCharType="separate"/>
+    </w:r>
+    <w:r>
+      <w:rPr>
+        <w:noProof/>
+      </w:rPr>
+      <w:t>Release History</w:t>
+    </w:r>
+    <w:r>
+      <w:rPr>
+        <w:noProof/>
+      </w:rPr>
+      <w:fldChar w:fldCharType="end"/>
+    </w:r>
     <w:r>
       <w:rPr>
         <w:rStyle w:val="PageNumber"/>
@@ -24310,7 +24166,7 @@
 </file>
 
 <file path=word/numbering.xml><?xml version="1.0" encoding="utf-8"?>
-<w:numbering xmlns:ve="http://schemas.openxmlformats.org/markup-compatibility/2006" xmlns:o="urn:schemas-microsoft-com:office:office" xmlns:r="http://schemas.openxmlformats.org/officeDocument/2006/relationships" xmlns:m="http://schemas.openxmlformats.org/officeDocument/2006/math" xmlns:v="urn:schemas-microsoft-com:vml" xmlns:wp="http://schemas.openxmlformats.org/drawingml/2006/wordprocessingDrawing" xmlns:w10="urn:schemas-microsoft-com:office:word" xmlns:w="http://schemas.openxmlformats.org/wordprocessingml/2006/main" xmlns:wne="http://schemas.microsoft.com/office/word/2006/wordml">
+<w:numbering xmlns:wpc="http://schemas.microsoft.com/office/word/2010/wordprocessingCanvas" xmlns:mc="http://schemas.openxmlformats.org/markup-compatibility/2006" xmlns:o="urn:schemas-microsoft-com:office:office" xmlns:r="http://schemas.openxmlformats.org/officeDocument/2006/relationships" xmlns:m="http://schemas.openxmlformats.org/officeDocument/2006/math" xmlns:v="urn:schemas-microsoft-com:vml" xmlns:wp14="http://schemas.microsoft.com/office/word/2010/wordprocessingDrawing" xmlns:wp="http://schemas.openxmlformats.org/drawingml/2006/wordprocessingDrawing" xmlns:w10="urn:schemas-microsoft-com:office:word" xmlns:w="http://schemas.openxmlformats.org/wordprocessingml/2006/main" xmlns:w14="http://schemas.microsoft.com/office/word/2010/wordml" xmlns:wpg="http://schemas.microsoft.com/office/word/2010/wordprocessingGroup" xmlns:wpi="http://schemas.microsoft.com/office/word/2010/wordprocessingInk" xmlns:wne="http://schemas.microsoft.com/office/word/2006/wordml" xmlns:wps="http://schemas.microsoft.com/office/word/2010/wordprocessingShape" mc:Ignorable="w14 wp14">
   <w:numPicBullet w:numPicBulletId="0">
     <w:pict>
       <v:shapetype id="_x0000_t75" coordsize="21600,21600" o:spt="75" o:preferrelative="t" path="m@4@5l@4@11@9@11@9@5xe" filled="f" stroked="f">
@@ -24332,7 +24188,7 @@
         <v:path o:extrusionok="f" gradientshapeok="t" o:connecttype="rect"/>
         <o:lock v:ext="edit" aspectratio="t"/>
       </v:shapetype>
-      <v:shape id="_x0000_i1027" type="#_x0000_t75" style="width:9.2pt;height:9.2pt" o:bullet="t">
+      <v:shape id="_x0000_i1032" type="#_x0000_t75" style="width:9.2pt;height:9.2pt" o:bullet="t">
         <v:imagedata r:id="rId1" o:title="BD15061_"/>
       </v:shape>
     </w:pict>
@@ -28423,7 +28279,7 @@
 </file>
 
 <file path=word/styles.xml><?xml version="1.0" encoding="utf-8"?>
-<w:styles xmlns:r="http://schemas.openxmlformats.org/officeDocument/2006/relationships" xmlns:w="http://schemas.openxmlformats.org/wordprocessingml/2006/main">
+<w:styles xmlns:mc="http://schemas.openxmlformats.org/markup-compatibility/2006" xmlns:r="http://schemas.openxmlformats.org/officeDocument/2006/relationships" xmlns:w="http://schemas.openxmlformats.org/wordprocessingml/2006/main" xmlns:w14="http://schemas.microsoft.com/office/word/2010/wordml" mc:Ignorable="w14">
   <w:docDefaults>
     <w:rPrDefault>
       <w:rPr>
@@ -28611,7 +28467,7 @@
   <w:style w:type="paragraph" w:default="1" w:styleId="Normal">
     <w:name w:val="Normal"/>
     <w:qFormat/>
-    <w:rsid w:val="00F064FF"/>
+    <w:rsid w:val="004D44AE"/>
     <w:pPr>
       <w:spacing w:after="200" w:line="276" w:lineRule="auto"/>
     </w:pPr>
@@ -28764,14 +28620,13 @@
     <w:uiPriority w:val="1"/>
     <w:semiHidden/>
     <w:unhideWhenUsed/>
-    <w:rsid w:val="00F064FF"/>
+    <w:rsid w:val="004D44AE"/>
   </w:style>
   <w:style w:type="table" w:default="1" w:styleId="TableNormal">
     <w:name w:val="Normal Table"/>
     <w:uiPriority w:val="99"/>
     <w:semiHidden/>
     <w:unhideWhenUsed/>
-    <w:qFormat/>
     <w:tblPr>
       <w:tblInd w:w="0" w:type="dxa"/>
       <w:tblCellMar>
@@ -28787,7 +28642,7 @@
     <w:uiPriority w:val="99"/>
     <w:semiHidden/>
     <w:unhideWhenUsed/>
-    <w:rsid w:val="00F064FF"/>
+    <w:rsid w:val="004D44AE"/>
   </w:style>
   <w:style w:type="paragraph" w:customStyle="1" w:styleId="HeadingBase">
     <w:name w:val="Heading Base"/>

</xml_diff>